<commit_message>
Avance en Docuemnto, Hisotorias de Usuario y Priorizacion
</commit_message>
<xml_diff>
--- a/Documentacion/Documento.docx
+++ b/Documentacion/Documento.docx
@@ -1,20 +1,12 @@
 
 <file path=word/document.xml><?xml version="1.0" encoding="utf-8"?>
-<w:document xmlns:wpc="http://schemas.microsoft.com/office/word/2010/wordprocessingCanvas" xmlns:cx="http://schemas.microsoft.com/office/drawing/2014/chartex" xmlns:cx1="http://schemas.microsoft.com/office/drawing/2015/9/8/chartex" xmlns:cx2="http://schemas.microsoft.com/office/drawing/2015/10/21/chartex" xmlns:cx3="http://schemas.microsoft.com/office/drawing/2016/5/9/chartex" xmlns:cx4="http://schemas.microsoft.com/office/drawing/2016/5/10/chartex" xmlns:cx5="http://schemas.microsoft.com/office/drawing/2016/5/11/chartex" xmlns:cx6="http://schemas.microsoft.com/office/drawing/2016/5/12/chartex" xmlns:cx7="http://schemas.microsoft.com/office/drawing/2016/5/13/chartex" xmlns:cx8="http://schemas.microsoft.com/office/drawing/2016/5/14/chartex" xmlns:mc="http://schemas.openxmlformats.org/markup-compatibility/2006" xmlns:aink="http://schemas.microsoft.com/office/drawing/2016/ink" xmlns:am3d="http://schemas.microsoft.com/office/drawing/2017/model3d" xmlns:o="urn:schemas-microsoft-com:office:office" xmlns:oel="http://schemas.microsoft.com/office/2019/extlst" xmlns:r="http://schemas.openxmlformats.org/officeDocument/2006/relationships" xmlns:m="http://schemas.openxmlformats.org/officeDocument/2006/math" xmlns:v="urn:schemas-microsoft-com:vml" xmlns:wp14="http://schemas.microsoft.com/office/word/2010/wordprocessingDrawing" xmlns:wp="http://schemas.openxmlformats.org/drawingml/2006/wordprocessingDrawing" xmlns:w10="urn:schemas-microsoft-com:office:word" xmlns:w="http://schemas.openxmlformats.org/wordprocessingml/2006/main" xmlns:w14="http://schemas.microsoft.com/office/word/2010/wordml" xmlns:w15="http://schemas.microsoft.com/office/word/2012/wordml" xmlns:w16cex="http://schemas.microsoft.com/office/word/2018/wordml/cex" xmlns:w16cid="http://schemas.microsoft.com/office/word/2016/wordml/cid" xmlns:w16="http://schemas.microsoft.com/office/word/2018/wordml" xmlns:w16sdtdh="http://schemas.microsoft.com/office/word/2020/wordml/sdtdatahash" xmlns:w16se="http://schemas.microsoft.com/office/word/2015/wordml/symex" xmlns:wpg="http://schemas.microsoft.com/office/word/2010/wordprocessingGroup" xmlns:wpi="http://schemas.microsoft.com/office/word/2010/wordprocessingInk" xmlns:wne="http://schemas.microsoft.com/office/word/2006/wordml" xmlns:wps="http://schemas.microsoft.com/office/word/2010/wordprocessingShape" mc:Ignorable="w14 w15 w16se w16cid w16 w16cex w16sdtdh wp14">
+<w:document xmlns:wpc="http://schemas.microsoft.com/office/word/2010/wordprocessingCanvas" xmlns:cx="http://schemas.microsoft.com/office/drawing/2014/chartex" xmlns:cx1="http://schemas.microsoft.com/office/drawing/2015/9/8/chartex" xmlns:cx2="http://schemas.microsoft.com/office/drawing/2015/10/21/chartex" xmlns:cx3="http://schemas.microsoft.com/office/drawing/2016/5/9/chartex" xmlns:cx4="http://schemas.microsoft.com/office/drawing/2016/5/10/chartex" xmlns:cx5="http://schemas.microsoft.com/office/drawing/2016/5/11/chartex" xmlns:cx6="http://schemas.microsoft.com/office/drawing/2016/5/12/chartex" xmlns:cx7="http://schemas.microsoft.com/office/drawing/2016/5/13/chartex" xmlns:cx8="http://schemas.microsoft.com/office/drawing/2016/5/14/chartex" xmlns:mc="http://schemas.openxmlformats.org/markup-compatibility/2006" xmlns:aink="http://schemas.microsoft.com/office/drawing/2016/ink" xmlns:am3d="http://schemas.microsoft.com/office/drawing/2017/model3d" xmlns:o="urn:schemas-microsoft-com:office:office" xmlns:oel="http://schemas.microsoft.com/office/2019/extlst" xmlns:r="http://schemas.openxmlformats.org/officeDocument/2006/relationships" xmlns:m="http://schemas.openxmlformats.org/officeDocument/2006/math" xmlns:v="urn:schemas-microsoft-com:vml" xmlns:wp14="http://schemas.microsoft.com/office/word/2010/wordprocessingDrawing" xmlns:wp="http://schemas.openxmlformats.org/drawingml/2006/wordprocessingDrawing" xmlns:w10="urn:schemas-microsoft-com:office:word" xmlns:w="http://schemas.openxmlformats.org/wordprocessingml/2006/main" xmlns:w14="http://schemas.microsoft.com/office/word/2010/wordml" xmlns:w15="http://schemas.microsoft.com/office/word/2012/wordml" xmlns:w16cex="http://schemas.microsoft.com/office/word/2018/wordml/cex" xmlns:w16cid="http://schemas.microsoft.com/office/word/2016/wordml/cid" xmlns:w16="http://schemas.microsoft.com/office/word/2018/wordml" xmlns:w16du="http://schemas.microsoft.com/office/word/2023/wordml/word16du" xmlns:w16sdtdh="http://schemas.microsoft.com/office/word/2020/wordml/sdtdatahash" xmlns:w16sdtfl="http://schemas.microsoft.com/office/word/2024/wordml/sdtformatlock" xmlns:w16se="http://schemas.microsoft.com/office/word/2015/wordml/symex" xmlns:wpg="http://schemas.microsoft.com/office/word/2010/wordprocessingGroup" xmlns:wpi="http://schemas.microsoft.com/office/word/2010/wordprocessingInk" xmlns:wne="http://schemas.microsoft.com/office/word/2006/wordml" xmlns:wps="http://schemas.microsoft.com/office/word/2010/wordprocessingShape" mc:Ignorable="w14 w15 w16se w16cid w16 w16cex w16sdtdh w16sdtfl w16du wp14">
   <w:body>
     <w:p>
       <w:pPr>
         <w:pStyle w:val="Sinespaciado"/>
         <w:rPr>
-          <w:b/>
-          <w:bCs/>
-        </w:rPr>
-      </w:pPr>
-    </w:p>
-    <w:p>
-      <w:pPr>
-        <w:pStyle w:val="Sinespaciado"/>
-        <w:rPr>
+          <w:rFonts w:ascii="Times New Roman" w:hAnsi="Times New Roman" w:cs="Times New Roman"/>
           <w:b/>
           <w:bCs/>
         </w:rPr>
@@ -28,7 +20,6 @@
       </w:pPr>
       <w:r>
         <w:rPr>
-          <w:rFonts w:ascii="Arial" w:hAnsi="Arial" w:cs="Arial"/>
           <w:b/>
           <w:bCs/>
           <w:color w:val="000000"/>
@@ -46,7 +37,6 @@
       </w:pPr>
       <w:r>
         <w:rPr>
-          <w:rFonts w:ascii="Arial" w:hAnsi="Arial" w:cs="Arial"/>
           <w:b/>
           <w:bCs/>
           <w:color w:val="000000"/>
@@ -62,7 +52,6 @@
         <w:spacing w:before="0" w:beforeAutospacing="0" w:after="0" w:afterAutospacing="0"/>
         <w:jc w:val="center"/>
         <w:rPr>
-          <w:rFonts w:ascii="Arial" w:hAnsi="Arial" w:cs="Arial"/>
           <w:b/>
           <w:bCs/>
           <w:color w:val="000000"/>
@@ -72,7 +61,6 @@
       </w:pPr>
       <w:r>
         <w:rPr>
-          <w:rFonts w:ascii="Arial" w:hAnsi="Arial" w:cs="Arial"/>
           <w:b/>
           <w:bCs/>
           <w:color w:val="000000"/>
@@ -88,7 +76,6 @@
         <w:spacing w:before="0" w:beforeAutospacing="0" w:after="0" w:afterAutospacing="0"/>
         <w:jc w:val="center"/>
         <w:rPr>
-          <w:rFonts w:ascii="Arial" w:hAnsi="Arial" w:cs="Arial"/>
           <w:b/>
           <w:bCs/>
           <w:color w:val="000000"/>
@@ -103,7 +90,6 @@
         <w:spacing w:before="0" w:beforeAutospacing="0" w:after="0" w:afterAutospacing="0" w:line="600" w:lineRule="auto"/>
         <w:jc w:val="center"/>
         <w:rPr>
-          <w:rFonts w:ascii="Arial" w:hAnsi="Arial" w:cs="Arial"/>
           <w:b/>
           <w:bCs/>
           <w:color w:val="000000"/>
@@ -113,7 +99,6 @@
       </w:pPr>
       <w:r>
         <w:rPr>
-          <w:rFonts w:ascii="Arial" w:hAnsi="Arial" w:cs="Arial"/>
           <w:b/>
           <w:bCs/>
           <w:color w:val="000000"/>
@@ -131,7 +116,6 @@
       </w:pPr>
       <w:r>
         <w:rPr>
-          <w:rFonts w:ascii="Arial" w:hAnsi="Arial" w:cs="Arial"/>
           <w:b/>
           <w:bCs/>
           <w:color w:val="000000"/>
@@ -150,13 +134,13 @@
       </w:pPr>
       <w:r>
         <w:rPr>
-          <w:rFonts w:ascii="Arial" w:hAnsi="Arial" w:cs="Arial"/>
+          <w:rFonts w:ascii="Times New Roman" w:hAnsi="Times New Roman" w:cs="Times New Roman"/>
           <w:noProof/>
           <w:color w:val="000000"/>
           <w:bdr w:val="none" w:sz="0" w:space="0" w:color="auto" w:frame="1"/>
         </w:rPr>
         <w:drawing>
-          <wp:anchor distT="0" distB="0" distL="114300" distR="114300" simplePos="0" relativeHeight="251659264" behindDoc="0" locked="0" layoutInCell="1" allowOverlap="1" wp14:anchorId="37F7CA60" wp14:editId="381B9FB0">
+          <wp:anchor distT="0" distB="0" distL="114300" distR="114300" simplePos="0" relativeHeight="251663360" behindDoc="0" locked="0" layoutInCell="1" allowOverlap="1" wp14:anchorId="75965AB4" wp14:editId="61C147DB">
             <wp:simplePos x="0" y="0"/>
             <wp:positionH relativeFrom="margin">
               <wp:posOffset>2004695</wp:posOffset>
@@ -167,7 +151,7 @@
             <wp:extent cx="1619250" cy="1571625"/>
             <wp:effectExtent l="0" t="0" r="0" b="9525"/>
             <wp:wrapSquare wrapText="bothSides"/>
-            <wp:docPr id="1" name="Imagen 1"/>
+            <wp:docPr id="1" name="Imagen 1" descr="Mujer sonriendo con un traje de color negro&#10;&#10;El contenido generado por IA puede ser incorrecto."/>
             <wp:cNvGraphicFramePr>
               <a:graphicFrameLocks xmlns:a="http://schemas.openxmlformats.org/drawingml/2006/main" noChangeAspect="1"/>
             </wp:cNvGraphicFramePr>
@@ -175,13 +159,13 @@
               <a:graphicData uri="http://schemas.openxmlformats.org/drawingml/2006/picture">
                 <pic:pic xmlns:pic="http://schemas.openxmlformats.org/drawingml/2006/picture">
                   <pic:nvPicPr>
-                    <pic:cNvPr id="0" name="Picture 1"/>
+                    <pic:cNvPr id="1" name="Imagen 1" descr="Mujer sonriendo con un traje de color negro&#10;&#10;El contenido generado por IA puede ser incorrecto."/>
                     <pic:cNvPicPr>
                       <a:picLocks noChangeAspect="1" noChangeArrowheads="1"/>
                     </pic:cNvPicPr>
                   </pic:nvPicPr>
                   <pic:blipFill>
-                    <a:blip r:embed="rId5">
+                    <a:blip r:embed="rId6">
                       <a:extLst>
                         <a:ext uri="{28A0092B-C50C-407E-A947-70E740481C1C}">
                           <a14:useLocalDpi xmlns:a14="http://schemas.microsoft.com/office/drawing/2010/main" val="0"/>
@@ -256,14 +240,6 @@
         <w:jc w:val="center"/>
         <w:rPr>
           <w:rFonts w:ascii="Times New Roman" w:hAnsi="Times New Roman" w:cs="Times New Roman"/>
-        </w:rPr>
-      </w:pPr>
-    </w:p>
-    <w:p>
-      <w:pPr>
-        <w:jc w:val="center"/>
-        <w:rPr>
-          <w:rFonts w:ascii="Times New Roman" w:hAnsi="Times New Roman" w:cs="Times New Roman"/>
           <w:b/>
           <w:bCs/>
           <w:sz w:val="26"/>
@@ -312,10 +288,12 @@
           <w:sz w:val="26"/>
           <w:szCs w:val="26"/>
         </w:rPr>
-        <w:t xml:space="preserve">Nro. </w:t>
-      </w:r>
-      <w:proofErr w:type="gramStart"/>
-      <w:r>
+        <w:t>Nro. Estudiante: 338267</w:t>
+      </w:r>
+    </w:p>
+    <w:p>
+      <w:pPr>
+        <w:jc w:val="center"/>
         <w:rPr>
           <w:rFonts w:ascii="Times New Roman" w:hAnsi="Times New Roman" w:cs="Times New Roman"/>
           <w:b/>
@@ -323,10 +301,79 @@
           <w:sz w:val="26"/>
           <w:szCs w:val="26"/>
         </w:rPr>
-        <w:t>Estudiante :</w:t>
-      </w:r>
-      <w:proofErr w:type="gramEnd"/>
-      <w:r>
+      </w:pPr>
+      <w:r>
+        <w:rPr>
+          <w:rFonts w:ascii="Times New Roman" w:hAnsi="Times New Roman" w:cs="Times New Roman"/>
+          <w:noProof/>
+        </w:rPr>
+        <w:drawing>
+          <wp:anchor distT="0" distB="0" distL="114300" distR="114300" simplePos="0" relativeHeight="251664384" behindDoc="0" locked="0" layoutInCell="1" allowOverlap="1" wp14:anchorId="610F58AF" wp14:editId="24CA2D82">
+            <wp:simplePos x="0" y="0"/>
+            <wp:positionH relativeFrom="margin">
+              <wp:align>center</wp:align>
+            </wp:positionH>
+            <wp:positionV relativeFrom="paragraph">
+              <wp:posOffset>236195</wp:posOffset>
+            </wp:positionV>
+            <wp:extent cx="1492250" cy="1993900"/>
+            <wp:effectExtent l="0" t="0" r="0" b="6350"/>
+            <wp:wrapSquare wrapText="bothSides"/>
+            <wp:docPr id="1297683118" name="Imagen 1" descr="Un hombre con una camisa azul&#10;&#10;El contenido generado por IA puede ser incorrecto."/>
+            <wp:cNvGraphicFramePr>
+              <a:graphicFrameLocks xmlns:a="http://schemas.openxmlformats.org/drawingml/2006/main" noChangeAspect="1"/>
+            </wp:cNvGraphicFramePr>
+            <a:graphic xmlns:a="http://schemas.openxmlformats.org/drawingml/2006/main">
+              <a:graphicData uri="http://schemas.openxmlformats.org/drawingml/2006/picture">
+                <pic:pic xmlns:pic="http://schemas.openxmlformats.org/drawingml/2006/picture">
+                  <pic:nvPicPr>
+                    <pic:cNvPr id="1297683118" name="Imagen 1" descr="Un hombre con una camisa azul&#10;&#10;El contenido generado por IA puede ser incorrecto."/>
+                    <pic:cNvPicPr>
+                      <a:picLocks noChangeAspect="1" noChangeArrowheads="1"/>
+                    </pic:cNvPicPr>
+                  </pic:nvPicPr>
+                  <pic:blipFill>
+                    <a:blip r:embed="rId7" cstate="print">
+                      <a:extLst>
+                        <a:ext uri="{28A0092B-C50C-407E-A947-70E740481C1C}">
+                          <a14:useLocalDpi xmlns:a14="http://schemas.microsoft.com/office/drawing/2010/main" val="0"/>
+                        </a:ext>
+                      </a:extLst>
+                    </a:blip>
+                    <a:srcRect/>
+                    <a:stretch>
+                      <a:fillRect/>
+                    </a:stretch>
+                  </pic:blipFill>
+                  <pic:spPr bwMode="auto">
+                    <a:xfrm>
+                      <a:off x="0" y="0"/>
+                      <a:ext cx="1492250" cy="1993900"/>
+                    </a:xfrm>
+                    <a:prstGeom prst="rect">
+                      <a:avLst/>
+                    </a:prstGeom>
+                    <a:noFill/>
+                    <a:ln>
+                      <a:noFill/>
+                    </a:ln>
+                  </pic:spPr>
+                </pic:pic>
+              </a:graphicData>
+            </a:graphic>
+            <wp14:sizeRelH relativeFrom="margin">
+              <wp14:pctWidth>0</wp14:pctWidth>
+            </wp14:sizeRelH>
+            <wp14:sizeRelV relativeFrom="margin">
+              <wp14:pctHeight>0</wp14:pctHeight>
+            </wp14:sizeRelV>
+          </wp:anchor>
+        </w:drawing>
+      </w:r>
+    </w:p>
+    <w:p>
+      <w:pPr>
+        <w:jc w:val="center"/>
         <w:rPr>
           <w:rFonts w:ascii="Times New Roman" w:hAnsi="Times New Roman" w:cs="Times New Roman"/>
           <w:b/>
@@ -334,8 +381,7 @@
           <w:sz w:val="26"/>
           <w:szCs w:val="26"/>
         </w:rPr>
-        <w:t xml:space="preserve"> 338267</w:t>
-      </w:r>
+      </w:pPr>
     </w:p>
     <w:p>
       <w:pPr>
@@ -416,10 +462,12 @@
           <w:sz w:val="26"/>
           <w:szCs w:val="26"/>
         </w:rPr>
-        <w:t xml:space="preserve">Santiago Armand </w:t>
-      </w:r>
-      <w:proofErr w:type="spellStart"/>
-      <w:r>
+        <w:t>Santiago Armand Pilón</w:t>
+      </w:r>
+    </w:p>
+    <w:p>
+      <w:pPr>
+        <w:jc w:val="center"/>
         <w:rPr>
           <w:rFonts w:ascii="Times New Roman" w:hAnsi="Times New Roman" w:cs="Times New Roman"/>
           <w:b/>
@@ -427,13 +475,8 @@
           <w:sz w:val="26"/>
           <w:szCs w:val="26"/>
         </w:rPr>
-        <w:t>Pillon</w:t>
-      </w:r>
-      <w:proofErr w:type="spellEnd"/>
-    </w:p>
-    <w:p>
-      <w:pPr>
-        <w:jc w:val="center"/>
+      </w:pPr>
+      <w:r>
         <w:rPr>
           <w:rFonts w:ascii="Times New Roman" w:hAnsi="Times New Roman" w:cs="Times New Roman"/>
           <w:b/>
@@ -441,8 +484,12 @@
           <w:sz w:val="26"/>
           <w:szCs w:val="26"/>
         </w:rPr>
-      </w:pPr>
-      <w:r>
+        <w:t>Nro. Estudiante: 245347</w:t>
+      </w:r>
+    </w:p>
+    <w:p>
+      <w:pPr>
+        <w:jc w:val="center"/>
         <w:rPr>
           <w:rFonts w:ascii="Times New Roman" w:hAnsi="Times New Roman" w:cs="Times New Roman"/>
           <w:b/>
@@ -450,10 +497,11 @@
           <w:sz w:val="26"/>
           <w:szCs w:val="26"/>
         </w:rPr>
-        <w:t xml:space="preserve">Nro. </w:t>
-      </w:r>
-      <w:proofErr w:type="gramStart"/>
-      <w:r>
+      </w:pPr>
+    </w:p>
+    <w:p>
+      <w:pPr>
+        <w:jc w:val="center"/>
         <w:rPr>
           <w:rFonts w:ascii="Times New Roman" w:hAnsi="Times New Roman" w:cs="Times New Roman"/>
           <w:b/>
@@ -461,9 +509,7 @@
           <w:sz w:val="26"/>
           <w:szCs w:val="26"/>
         </w:rPr>
-        <w:t>Estudiante :</w:t>
-      </w:r>
-      <w:proofErr w:type="gramEnd"/>
+      </w:pPr>
       <w:r>
         <w:rPr>
           <w:rFonts w:ascii="Times New Roman" w:hAnsi="Times New Roman" w:cs="Times New Roman"/>
@@ -472,7 +518,7 @@
           <w:sz w:val="26"/>
           <w:szCs w:val="26"/>
         </w:rPr>
-        <w:t xml:space="preserve"> 338267</w:t>
+        <w:t>Docente: Natalia Giordano</w:t>
       </w:r>
     </w:p>
     <w:p>
@@ -501,30 +547,9 @@
     </w:p>
     <w:p>
       <w:pPr>
-        <w:jc w:val="center"/>
-        <w:rPr>
-          <w:rFonts w:ascii="Times New Roman" w:hAnsi="Times New Roman" w:cs="Times New Roman"/>
-          <w:b/>
-          <w:bCs/>
-          <w:sz w:val="26"/>
-          <w:szCs w:val="26"/>
-        </w:rPr>
-      </w:pPr>
-      <w:r>
-        <w:rPr>
-          <w:rFonts w:ascii="Times New Roman" w:hAnsi="Times New Roman" w:cs="Times New Roman"/>
-          <w:b/>
-          <w:bCs/>
-          <w:sz w:val="26"/>
-          <w:szCs w:val="26"/>
-        </w:rPr>
-        <w:t>Docente: Natalia Giordano</w:t>
-      </w:r>
-    </w:p>
-    <w:p>
-      <w:pPr>
         <w:pStyle w:val="Sinespaciado"/>
         <w:rPr>
+          <w:rFonts w:ascii="Times New Roman" w:hAnsi="Times New Roman" w:cs="Times New Roman"/>
           <w:b/>
           <w:bCs/>
         </w:rPr>
@@ -533,7 +558,7 @@
     <w:sdt>
       <w:sdtPr>
         <w:rPr>
-          <w:rFonts w:asciiTheme="minorHAnsi" w:eastAsiaTheme="minorHAnsi" w:hAnsiTheme="minorHAnsi" w:cstheme="minorBidi"/>
+          <w:rFonts w:ascii="Times New Roman" w:eastAsiaTheme="minorHAnsi" w:hAnsi="Times New Roman" w:cs="Times New Roman"/>
           <w:color w:val="auto"/>
           <w:sz w:val="24"/>
           <w:szCs w:val="24"/>
@@ -555,9 +580,13 @@
         <w:p>
           <w:pPr>
             <w:pStyle w:val="TtuloTDC"/>
+            <w:rPr>
+              <w:rFonts w:ascii="Times New Roman" w:hAnsi="Times New Roman" w:cs="Times New Roman"/>
+            </w:rPr>
           </w:pPr>
           <w:r>
             <w:rPr>
+              <w:rFonts w:ascii="Times New Roman" w:hAnsi="Times New Roman" w:cs="Times New Roman"/>
               <w:lang w:val="es-ES"/>
             </w:rPr>
             <w:t>Tabla de contenido</w:t>
@@ -567,27 +596,36 @@
           <w:pPr>
             <w:pStyle w:val="TDC1"/>
             <w:tabs>
-              <w:tab w:val="left" w:pos="440"/>
+              <w:tab w:val="left" w:pos="480"/>
               <w:tab w:val="right" w:leader="dot" w:pos="9016"/>
             </w:tabs>
             <w:rPr>
               <w:rFonts w:eastAsiaTheme="minorEastAsia"/>
               <w:noProof/>
-              <w:sz w:val="22"/>
-              <w:szCs w:val="22"/>
+              <w:kern w:val="2"/>
               <w:lang w:val="es-UY" w:eastAsia="es-UY"/>
+              <w14:ligatures w14:val="standardContextual"/>
             </w:rPr>
           </w:pPr>
           <w:r>
+            <w:rPr>
+              <w:rFonts w:ascii="Times New Roman" w:hAnsi="Times New Roman" w:cs="Times New Roman"/>
+            </w:rPr>
             <w:fldChar w:fldCharType="begin"/>
           </w:r>
           <w:r>
+            <w:rPr>
+              <w:rFonts w:ascii="Times New Roman" w:hAnsi="Times New Roman" w:cs="Times New Roman"/>
+            </w:rPr>
             <w:instrText xml:space="preserve"> TOC \o "1-3" \h \z \u </w:instrText>
           </w:r>
           <w:r>
+            <w:rPr>
+              <w:rFonts w:ascii="Times New Roman" w:hAnsi="Times New Roman" w:cs="Times New Roman"/>
+            </w:rPr>
             <w:fldChar w:fldCharType="separate"/>
           </w:r>
-          <w:hyperlink w:anchor="_Toc203576572" w:history="1">
+          <w:hyperlink w:anchor="_Toc203646880" w:history="1">
             <w:r>
               <w:rPr>
                 <w:rStyle w:val="Hipervnculo"/>
@@ -600,9 +638,9 @@
               <w:rPr>
                 <w:rFonts w:eastAsiaTheme="minorEastAsia"/>
                 <w:noProof/>
-                <w:sz w:val="22"/>
-                <w:szCs w:val="22"/>
+                <w:kern w:val="2"/>
                 <w:lang w:val="es-UY" w:eastAsia="es-UY"/>
+                <w14:ligatures w14:val="standardContextual"/>
               </w:rPr>
               <w:tab/>
             </w:r>
@@ -633,7 +671,7 @@
                 <w:noProof/>
                 <w:webHidden/>
               </w:rPr>
-              <w:instrText xml:space="preserve"> PAGEREF _Toc203576572 \h </w:instrText>
+              <w:instrText xml:space="preserve"> PAGEREF _Toc203646880 \h </w:instrText>
             </w:r>
             <w:r>
               <w:rPr>
@@ -668,18 +706,18 @@
           <w:pPr>
             <w:pStyle w:val="TDC1"/>
             <w:tabs>
-              <w:tab w:val="left" w:pos="660"/>
+              <w:tab w:val="left" w:pos="480"/>
               <w:tab w:val="right" w:leader="dot" w:pos="9016"/>
             </w:tabs>
             <w:rPr>
               <w:rFonts w:eastAsiaTheme="minorEastAsia"/>
               <w:noProof/>
-              <w:sz w:val="22"/>
-              <w:szCs w:val="22"/>
+              <w:kern w:val="2"/>
               <w:lang w:val="es-UY" w:eastAsia="es-UY"/>
+              <w14:ligatures w14:val="standardContextual"/>
             </w:rPr>
           </w:pPr>
-          <w:hyperlink w:anchor="_Toc203576573" w:history="1">
+          <w:hyperlink w:anchor="_Toc203646881" w:history="1">
             <w:r>
               <w:rPr>
                 <w:rStyle w:val="Hipervnculo"/>
@@ -692,9 +730,9 @@
               <w:rPr>
                 <w:rFonts w:eastAsiaTheme="minorEastAsia"/>
                 <w:noProof/>
-                <w:sz w:val="22"/>
-                <w:szCs w:val="22"/>
+                <w:kern w:val="2"/>
                 <w:lang w:val="es-UY" w:eastAsia="es-UY"/>
+                <w14:ligatures w14:val="standardContextual"/>
               </w:rPr>
               <w:tab/>
             </w:r>
@@ -725,7 +763,7 @@
                 <w:noProof/>
                 <w:webHidden/>
               </w:rPr>
-              <w:instrText xml:space="preserve"> PAGEREF _Toc203576573 \h </w:instrText>
+              <w:instrText xml:space="preserve"> PAGEREF _Toc203646881 \h </w:instrText>
             </w:r>
             <w:r>
               <w:rPr>
@@ -760,18 +798,18 @@
           <w:pPr>
             <w:pStyle w:val="TDC1"/>
             <w:tabs>
-              <w:tab w:val="left" w:pos="660"/>
+              <w:tab w:val="left" w:pos="720"/>
               <w:tab w:val="right" w:leader="dot" w:pos="9016"/>
             </w:tabs>
             <w:rPr>
               <w:rFonts w:eastAsiaTheme="minorEastAsia"/>
               <w:noProof/>
-              <w:sz w:val="22"/>
-              <w:szCs w:val="22"/>
+              <w:kern w:val="2"/>
               <w:lang w:val="es-UY" w:eastAsia="es-UY"/>
+              <w14:ligatures w14:val="standardContextual"/>
             </w:rPr>
           </w:pPr>
-          <w:hyperlink w:anchor="_Toc203576574" w:history="1">
+          <w:hyperlink w:anchor="_Toc203646882" w:history="1">
             <w:r>
               <w:rPr>
                 <w:rStyle w:val="Hipervnculo"/>
@@ -784,9 +822,9 @@
               <w:rPr>
                 <w:rFonts w:eastAsiaTheme="minorEastAsia"/>
                 <w:noProof/>
-                <w:sz w:val="22"/>
-                <w:szCs w:val="22"/>
+                <w:kern w:val="2"/>
                 <w:lang w:val="es-UY" w:eastAsia="es-UY"/>
+                <w14:ligatures w14:val="standardContextual"/>
               </w:rPr>
               <w:tab/>
             </w:r>
@@ -817,7 +855,7 @@
                 <w:noProof/>
                 <w:webHidden/>
               </w:rPr>
-              <w:instrText xml:space="preserve"> PAGEREF _Toc203576574 \h </w:instrText>
+              <w:instrText xml:space="preserve"> PAGEREF _Toc203646882 \h </w:instrText>
             </w:r>
             <w:r>
               <w:rPr>
@@ -852,18 +890,18 @@
           <w:pPr>
             <w:pStyle w:val="TDC1"/>
             <w:tabs>
-              <w:tab w:val="left" w:pos="660"/>
+              <w:tab w:val="left" w:pos="720"/>
               <w:tab w:val="right" w:leader="dot" w:pos="9016"/>
             </w:tabs>
             <w:rPr>
               <w:rFonts w:eastAsiaTheme="minorEastAsia"/>
               <w:noProof/>
-              <w:sz w:val="22"/>
-              <w:szCs w:val="22"/>
+              <w:kern w:val="2"/>
               <w:lang w:val="es-UY" w:eastAsia="es-UY"/>
+              <w14:ligatures w14:val="standardContextual"/>
             </w:rPr>
           </w:pPr>
-          <w:hyperlink w:anchor="_Toc203576575" w:history="1">
+          <w:hyperlink w:anchor="_Toc203646883" w:history="1">
             <w:r>
               <w:rPr>
                 <w:rStyle w:val="Hipervnculo"/>
@@ -876,9 +914,9 @@
               <w:rPr>
                 <w:rFonts w:eastAsiaTheme="minorEastAsia"/>
                 <w:noProof/>
-                <w:sz w:val="22"/>
-                <w:szCs w:val="22"/>
+                <w:kern w:val="2"/>
                 <w:lang w:val="es-UY" w:eastAsia="es-UY"/>
+                <w14:ligatures w14:val="standardContextual"/>
               </w:rPr>
               <w:tab/>
             </w:r>
@@ -909,7 +947,7 @@
                 <w:noProof/>
                 <w:webHidden/>
               </w:rPr>
-              <w:instrText xml:space="preserve"> PAGEREF _Toc203576575 \h </w:instrText>
+              <w:instrText xml:space="preserve"> PAGEREF _Toc203646883 \h </w:instrText>
             </w:r>
             <w:r>
               <w:rPr>
@@ -941,8 +979,198 @@
           </w:hyperlink>
         </w:p>
         <w:p>
+          <w:pPr>
+            <w:pStyle w:val="TDC1"/>
+            <w:tabs>
+              <w:tab w:val="left" w:pos="480"/>
+              <w:tab w:val="right" w:leader="dot" w:pos="9016"/>
+            </w:tabs>
+            <w:rPr>
+              <w:rFonts w:eastAsiaTheme="minorEastAsia"/>
+              <w:noProof/>
+              <w:kern w:val="2"/>
+              <w:lang w:val="es-UY" w:eastAsia="es-UY"/>
+              <w14:ligatures w14:val="standardContextual"/>
+            </w:rPr>
+          </w:pPr>
+          <w:hyperlink w:anchor="_Toc203646884" w:history="1">
+            <w:r>
+              <w:rPr>
+                <w:rStyle w:val="Hipervnculo"/>
+                <w:rFonts w:ascii="Times New Roman" w:hAnsi="Times New Roman" w:cs="Times New Roman"/>
+                <w:noProof/>
+              </w:rPr>
+              <w:t>V.</w:t>
+            </w:r>
+            <w:r>
+              <w:rPr>
+                <w:rFonts w:eastAsiaTheme="minorEastAsia"/>
+                <w:noProof/>
+                <w:kern w:val="2"/>
+                <w:lang w:val="es-UY" w:eastAsia="es-UY"/>
+                <w14:ligatures w14:val="standardContextual"/>
+              </w:rPr>
+              <w:tab/>
+            </w:r>
+            <w:r>
+              <w:rPr>
+                <w:rStyle w:val="Hipervnculo"/>
+                <w:rFonts w:ascii="Times New Roman" w:hAnsi="Times New Roman" w:cs="Times New Roman"/>
+                <w:noProof/>
+              </w:rPr>
+              <w:t>Historias de usuario</w:t>
+            </w:r>
+            <w:r>
+              <w:rPr>
+                <w:noProof/>
+                <w:webHidden/>
+              </w:rPr>
+              <w:tab/>
+            </w:r>
+            <w:r>
+              <w:rPr>
+                <w:noProof/>
+                <w:webHidden/>
+              </w:rPr>
+              <w:fldChar w:fldCharType="begin"/>
+            </w:r>
+            <w:r>
+              <w:rPr>
+                <w:noProof/>
+                <w:webHidden/>
+              </w:rPr>
+              <w:instrText xml:space="preserve"> PAGEREF _Toc203646884 \h </w:instrText>
+            </w:r>
+            <w:r>
+              <w:rPr>
+                <w:noProof/>
+                <w:webHidden/>
+              </w:rPr>
+            </w:r>
+            <w:r>
+              <w:rPr>
+                <w:noProof/>
+                <w:webHidden/>
+              </w:rPr>
+              <w:fldChar w:fldCharType="separate"/>
+            </w:r>
+            <w:r>
+              <w:rPr>
+                <w:noProof/>
+                <w:webHidden/>
+              </w:rPr>
+              <w:t>6</w:t>
+            </w:r>
+            <w:r>
+              <w:rPr>
+                <w:noProof/>
+                <w:webHidden/>
+              </w:rPr>
+              <w:fldChar w:fldCharType="end"/>
+            </w:r>
+          </w:hyperlink>
+        </w:p>
+        <w:p>
+          <w:pPr>
+            <w:pStyle w:val="TDC1"/>
+            <w:tabs>
+              <w:tab w:val="left" w:pos="720"/>
+              <w:tab w:val="right" w:leader="dot" w:pos="9016"/>
+            </w:tabs>
+            <w:rPr>
+              <w:rFonts w:eastAsiaTheme="minorEastAsia"/>
+              <w:noProof/>
+              <w:kern w:val="2"/>
+              <w:lang w:val="es-UY" w:eastAsia="es-UY"/>
+              <w14:ligatures w14:val="standardContextual"/>
+            </w:rPr>
+          </w:pPr>
+          <w:hyperlink w:anchor="_Toc203646885" w:history="1">
+            <w:r>
+              <w:rPr>
+                <w:rStyle w:val="Hipervnculo"/>
+                <w:rFonts w:ascii="Times New Roman" w:hAnsi="Times New Roman" w:cs="Times New Roman"/>
+                <w:noProof/>
+              </w:rPr>
+              <w:t>VI.</w:t>
+            </w:r>
+            <w:r>
+              <w:rPr>
+                <w:rFonts w:eastAsiaTheme="minorEastAsia"/>
+                <w:noProof/>
+                <w:kern w:val="2"/>
+                <w:lang w:val="es-UY" w:eastAsia="es-UY"/>
+                <w14:ligatures w14:val="standardContextual"/>
+              </w:rPr>
+              <w:tab/>
+            </w:r>
+            <w:r>
+              <w:rPr>
+                <w:rStyle w:val="Hipervnculo"/>
+                <w:rFonts w:ascii="Times New Roman" w:hAnsi="Times New Roman" w:cs="Times New Roman"/>
+                <w:noProof/>
+              </w:rPr>
+              <w:t>Priorización de requerimientos</w:t>
+            </w:r>
+            <w:r>
+              <w:rPr>
+                <w:noProof/>
+                <w:webHidden/>
+              </w:rPr>
+              <w:tab/>
+            </w:r>
+            <w:r>
+              <w:rPr>
+                <w:noProof/>
+                <w:webHidden/>
+              </w:rPr>
+              <w:fldChar w:fldCharType="begin"/>
+            </w:r>
+            <w:r>
+              <w:rPr>
+                <w:noProof/>
+                <w:webHidden/>
+              </w:rPr>
+              <w:instrText xml:space="preserve"> PAGEREF _Toc203646885 \h </w:instrText>
+            </w:r>
+            <w:r>
+              <w:rPr>
+                <w:noProof/>
+                <w:webHidden/>
+              </w:rPr>
+            </w:r>
+            <w:r>
+              <w:rPr>
+                <w:noProof/>
+                <w:webHidden/>
+              </w:rPr>
+              <w:fldChar w:fldCharType="separate"/>
+            </w:r>
+            <w:r>
+              <w:rPr>
+                <w:noProof/>
+                <w:webHidden/>
+              </w:rPr>
+              <w:t>10</w:t>
+            </w:r>
+            <w:r>
+              <w:rPr>
+                <w:noProof/>
+                <w:webHidden/>
+              </w:rPr>
+              <w:fldChar w:fldCharType="end"/>
+            </w:r>
+          </w:hyperlink>
+        </w:p>
+        <w:p>
+          <w:pPr>
+            <w:rPr>
+              <w:rFonts w:ascii="Times New Roman" w:hAnsi="Times New Roman" w:cs="Times New Roman"/>
+            </w:rPr>
+          </w:pPr>
           <w:r>
             <w:rPr>
+              <w:rFonts w:ascii="Times New Roman" w:hAnsi="Times New Roman" w:cs="Times New Roman"/>
               <w:b/>
               <w:bCs/>
             </w:rPr>
@@ -1204,7 +1432,7 @@
           <w:szCs w:val="40"/>
         </w:rPr>
       </w:pPr>
-      <w:bookmarkStart w:id="0" w:name="_Toc203576572"/>
+      <w:bookmarkStart w:id="0" w:name="_Toc203646880"/>
       <w:r>
         <w:rPr>
           <w:rFonts w:ascii="Times New Roman" w:hAnsi="Times New Roman" w:cs="Times New Roman"/>
@@ -1224,7 +1452,13 @@
         <w:t xml:space="preserve"> </w:t>
       </w:r>
     </w:p>
-    <w:p/>
+    <w:p>
+      <w:pPr>
+        <w:rPr>
+          <w:rFonts w:ascii="Times New Roman" w:hAnsi="Times New Roman" w:cs="Times New Roman"/>
+        </w:rPr>
+      </w:pPr>
+    </w:p>
     <w:p>
       <w:pPr>
         <w:spacing w:line="540" w:lineRule="exact"/>
@@ -1270,7 +1504,37 @@
         <w:t>El objetivo principal es desarrollar una solución web simple, intuitiva y visualmente profesional, que no solo optimice la gestión de citas, sino que también resulte fácil de usar tanto para los usuarios como para el propio Juan Mendoza.</w:t>
       </w:r>
     </w:p>
-    <w:p/>
+    <w:p>
+      <w:pPr>
+        <w:rPr>
+          <w:rFonts w:ascii="Times New Roman" w:hAnsi="Times New Roman" w:cs="Times New Roman"/>
+        </w:rPr>
+      </w:pPr>
+    </w:p>
+    <w:p>
+      <w:pPr>
+        <w:pStyle w:val="Sinespaciado"/>
+        <w:spacing w:line="540" w:lineRule="exact"/>
+        <w:jc w:val="both"/>
+        <w:rPr>
+          <w:rFonts w:ascii="Times New Roman" w:hAnsi="Times New Roman" w:cs="Times New Roman"/>
+          <w:b/>
+          <w:bCs/>
+        </w:rPr>
+      </w:pPr>
+    </w:p>
+    <w:p>
+      <w:pPr>
+        <w:pStyle w:val="Sinespaciado"/>
+        <w:spacing w:line="540" w:lineRule="exact"/>
+        <w:jc w:val="both"/>
+        <w:rPr>
+          <w:rFonts w:ascii="Times New Roman" w:hAnsi="Times New Roman" w:cs="Times New Roman"/>
+          <w:b/>
+          <w:bCs/>
+        </w:rPr>
+      </w:pPr>
+    </w:p>
     <w:p>
       <w:pPr>
         <w:pStyle w:val="Sinespaciado"/>
@@ -1404,7 +1668,7 @@
           <w:szCs w:val="40"/>
         </w:rPr>
       </w:pPr>
-      <w:bookmarkStart w:id="1" w:name="_Toc203576573"/>
+      <w:bookmarkStart w:id="1" w:name="_Toc203646881"/>
       <w:r>
         <w:rPr>
           <w:rFonts w:ascii="Times New Roman" w:hAnsi="Times New Roman" w:cs="Times New Roman"/>
@@ -1416,7 +1680,13 @@
       </w:r>
       <w:bookmarkEnd w:id="1"/>
     </w:p>
-    <w:p/>
+    <w:p>
+      <w:pPr>
+        <w:rPr>
+          <w:rFonts w:ascii="Times New Roman" w:hAnsi="Times New Roman" w:cs="Times New Roman"/>
+        </w:rPr>
+      </w:pPr>
+    </w:p>
     <w:p>
       <w:pPr>
         <w:pStyle w:val="Sinespaciado"/>
@@ -1454,13 +1724,33 @@
         <w:rPr>
           <w:rFonts w:ascii="Times New Roman" w:hAnsi="Times New Roman" w:cs="Times New Roman"/>
         </w:rPr>
-        <w:t xml:space="preserve"> Inicio, Reservas, Servicios, Precios </w:t>
-      </w:r>
-      <w:r>
-        <w:rPr>
-          <w:rFonts w:ascii="Times New Roman" w:hAnsi="Times New Roman" w:cs="Times New Roman"/>
-        </w:rPr>
-        <w:t xml:space="preserve">, </w:t>
+        <w:t xml:space="preserve"> Inicio, Reservas, Servicios, </w:t>
+      </w:r>
+      <w:r>
+        <w:rPr>
+          <w:rFonts w:ascii="Times New Roman" w:hAnsi="Times New Roman" w:cs="Times New Roman"/>
+        </w:rPr>
+        <w:t xml:space="preserve">Barberos, </w:t>
+      </w:r>
+      <w:proofErr w:type="gramStart"/>
+      <w:r>
+        <w:rPr>
+          <w:rFonts w:ascii="Times New Roman" w:hAnsi="Times New Roman" w:cs="Times New Roman"/>
+        </w:rPr>
+        <w:t xml:space="preserve">Precios </w:t>
+      </w:r>
+      <w:r>
+        <w:rPr>
+          <w:rFonts w:ascii="Times New Roman" w:hAnsi="Times New Roman" w:cs="Times New Roman"/>
+        </w:rPr>
+        <w:t>,</w:t>
+      </w:r>
+      <w:proofErr w:type="gramEnd"/>
+      <w:r>
+        <w:rPr>
+          <w:rFonts w:ascii="Times New Roman" w:hAnsi="Times New Roman" w:cs="Times New Roman"/>
+        </w:rPr>
+        <w:t xml:space="preserve"> </w:t>
       </w:r>
       <w:r>
         <w:rPr>
@@ -1472,7 +1762,21 @@
         <w:rPr>
           <w:rFonts w:ascii="Times New Roman" w:hAnsi="Times New Roman" w:cs="Times New Roman"/>
         </w:rPr>
-        <w:t xml:space="preserve"> y Login.</w:t>
+        <w:t xml:space="preserve"> y </w:t>
+      </w:r>
+      <w:proofErr w:type="spellStart"/>
+      <w:r>
+        <w:rPr>
+          <w:rFonts w:ascii="Times New Roman" w:hAnsi="Times New Roman" w:cs="Times New Roman"/>
+        </w:rPr>
+        <w:t>Login</w:t>
+      </w:r>
+      <w:proofErr w:type="spellEnd"/>
+      <w:r>
+        <w:rPr>
+          <w:rFonts w:ascii="Times New Roman" w:hAnsi="Times New Roman" w:cs="Times New Roman"/>
+        </w:rPr>
+        <w:t>.</w:t>
       </w:r>
     </w:p>
     <w:p>
@@ -1510,6 +1814,12 @@
         </w:rPr>
         <w:t>: debe tener el lema de la empresa “tradición y estilo en cada corte”</w:t>
       </w:r>
+      <w:r>
+        <w:rPr>
+          <w:rFonts w:ascii="Times New Roman" w:hAnsi="Times New Roman" w:cs="Times New Roman"/>
+        </w:rPr>
+        <w:t xml:space="preserve"> * logo</w:t>
+      </w:r>
     </w:p>
     <w:p>
       <w:pPr>
@@ -1530,15 +1840,7 @@
           <w:b/>
           <w:bCs/>
         </w:rPr>
-        <w:t>Sección</w:t>
-      </w:r>
-      <w:r>
-        <w:rPr>
-          <w:rFonts w:ascii="Times New Roman" w:hAnsi="Times New Roman" w:cs="Times New Roman"/>
-          <w:b/>
-          <w:bCs/>
-        </w:rPr>
-        <w:t xml:space="preserve"> </w:t>
+        <w:t xml:space="preserve">Sección </w:t>
       </w:r>
       <w:r>
         <w:rPr>
@@ -1578,7 +1880,49 @@
         <w:rPr>
           <w:rFonts w:ascii="Times New Roman" w:hAnsi="Times New Roman" w:cs="Times New Roman"/>
         </w:rPr>
-        <w:t xml:space="preserve"> tipo de servicios a realizarse y horario (se dan turnos cada media hora de 9 a 17hs). </w:t>
+        <w:t xml:space="preserve"> tipo de servicios a realizarse</w:t>
+      </w:r>
+      <w:r>
+        <w:rPr>
+          <w:rFonts w:ascii="Times New Roman" w:hAnsi="Times New Roman" w:cs="Times New Roman"/>
+        </w:rPr>
+        <w:t>, fecha y</w:t>
+      </w:r>
+      <w:r>
+        <w:rPr>
+          <w:rFonts w:ascii="Times New Roman" w:hAnsi="Times New Roman" w:cs="Times New Roman"/>
+        </w:rPr>
+        <w:t xml:space="preserve"> horario (se dan turnos cada media hora de 9 a 1</w:t>
+      </w:r>
+      <w:r>
+        <w:rPr>
+          <w:rFonts w:ascii="Times New Roman" w:hAnsi="Times New Roman" w:cs="Times New Roman"/>
+        </w:rPr>
+        <w:t>8</w:t>
+      </w:r>
+      <w:r>
+        <w:rPr>
+          <w:rFonts w:ascii="Times New Roman" w:hAnsi="Times New Roman" w:cs="Times New Roman"/>
+        </w:rPr>
+        <w:t xml:space="preserve">hs). </w:t>
+      </w:r>
+      <w:r>
+        <w:rPr>
+          <w:rFonts w:ascii="Times New Roman" w:hAnsi="Times New Roman" w:cs="Times New Roman"/>
+        </w:rPr>
+        <w:t xml:space="preserve"> Un mismo cliente no puede reservar el mismo día a la misma hora</w:t>
+      </w:r>
+      <w:r>
+        <w:rPr>
+          <w:rFonts w:ascii="Times New Roman" w:hAnsi="Times New Roman" w:cs="Times New Roman"/>
+        </w:rPr>
+        <w:t xml:space="preserve">. </w:t>
+      </w:r>
+      <w:r>
+        <w:rPr>
+          <w:rFonts w:ascii="Times New Roman" w:hAnsi="Times New Roman" w:cs="Times New Roman"/>
+        </w:rPr>
+        <w:t xml:space="preserve">Una vez hecha la reserva, ningún usuario puede reservar ese día a esa hora con ese barbero. </w:t>
       </w:r>
     </w:p>
     <w:p>
@@ -1598,13 +1942,13 @@
         <w:rPr>
           <w:rFonts w:ascii="Times New Roman" w:hAnsi="Times New Roman" w:cs="Times New Roman"/>
         </w:rPr>
-        <w:t>Al agendarse deberá surgir un cartel con la leyenda “</w:t>
-      </w:r>
-      <w:r>
-        <w:rPr>
-          <w:rFonts w:ascii="Times New Roman" w:hAnsi="Times New Roman" w:cs="Times New Roman"/>
-        </w:rPr>
-        <w:t>reserva realizada con éxito”</w:t>
+        <w:t xml:space="preserve">Al agendarse deberá surgir un cartel </w:t>
+      </w:r>
+      <w:r>
+        <w:rPr>
+          <w:rFonts w:ascii="Times New Roman" w:hAnsi="Times New Roman" w:cs="Times New Roman"/>
+        </w:rPr>
+        <w:t xml:space="preserve">con la información de la reserva. </w:t>
       </w:r>
     </w:p>
     <w:p>
@@ -1662,15 +2006,7 @@
           <w:b/>
           <w:bCs/>
         </w:rPr>
-        <w:t>Sección</w:t>
-      </w:r>
-      <w:r>
-        <w:rPr>
-          <w:rFonts w:ascii="Times New Roman" w:hAnsi="Times New Roman" w:cs="Times New Roman"/>
-          <w:b/>
-          <w:bCs/>
-        </w:rPr>
-        <w:t xml:space="preserve"> Barberos: </w:t>
+        <w:t xml:space="preserve">Sección Barberos: </w:t>
       </w:r>
       <w:r>
         <w:rPr>
@@ -1762,19 +2098,7 @@
         <w:rPr>
           <w:rFonts w:ascii="Times New Roman" w:hAnsi="Times New Roman" w:cs="Times New Roman"/>
         </w:rPr>
-        <w:t>email</w:t>
-      </w:r>
-      <w:r>
-        <w:rPr>
-          <w:rFonts w:ascii="Times New Roman" w:hAnsi="Times New Roman" w:cs="Times New Roman"/>
-        </w:rPr>
-        <w:t xml:space="preserve">, </w:t>
-      </w:r>
-      <w:r>
-        <w:rPr>
-          <w:rFonts w:ascii="Times New Roman" w:hAnsi="Times New Roman" w:cs="Times New Roman"/>
-        </w:rPr>
-        <w:t>horarios</w:t>
+        <w:t>email, horarios</w:t>
       </w:r>
       <w:r>
         <w:rPr>
@@ -1808,42 +2132,44 @@
           <w:b/>
           <w:bCs/>
         </w:rPr>
-        <w:t>Sección Login:</w:t>
-      </w:r>
-      <w:r>
-        <w:rPr>
-          <w:rFonts w:ascii="Times New Roman" w:hAnsi="Times New Roman" w:cs="Times New Roman"/>
-        </w:rPr>
-        <w:t xml:space="preserve"> solo para el dueño de la Barberia (usuario: </w:t>
+        <w:t xml:space="preserve">Sección </w:t>
       </w:r>
       <w:proofErr w:type="spellStart"/>
       <w:r>
         <w:rPr>
           <w:rFonts w:ascii="Times New Roman" w:hAnsi="Times New Roman" w:cs="Times New Roman"/>
-        </w:rPr>
-        <w:t>admin</w:t>
+          <w:b/>
+          <w:bCs/>
+        </w:rPr>
+        <w:t>Login</w:t>
       </w:r>
       <w:proofErr w:type="spellEnd"/>
       <w:r>
         <w:rPr>
           <w:rFonts w:ascii="Times New Roman" w:hAnsi="Times New Roman" w:cs="Times New Roman"/>
-        </w:rPr>
-        <w:t xml:space="preserve">, </w:t>
-      </w:r>
-      <w:proofErr w:type="spellStart"/>
+          <w:b/>
+          <w:bCs/>
+        </w:rPr>
+        <w:t>:</w:t>
+      </w:r>
+      <w:r>
+        <w:rPr>
+          <w:rFonts w:ascii="Times New Roman" w:hAnsi="Times New Roman" w:cs="Times New Roman"/>
+        </w:rPr>
+        <w:t xml:space="preserve"> solo para el dueño de la Barberia (usuario: admin, </w:t>
+      </w:r>
       <w:proofErr w:type="gramStart"/>
       <w:r>
         <w:rPr>
           <w:rFonts w:ascii="Times New Roman" w:hAnsi="Times New Roman" w:cs="Times New Roman"/>
         </w:rPr>
-        <w:t>assword</w:t>
-      </w:r>
-      <w:proofErr w:type="spellEnd"/>
-      <w:r>
-        <w:rPr>
-          <w:rFonts w:ascii="Times New Roman" w:hAnsi="Times New Roman" w:cs="Times New Roman"/>
-        </w:rPr>
-        <w:t xml:space="preserve"> :</w:t>
+        <w:t>p</w:t>
+      </w:r>
+      <w:r>
+        <w:rPr>
+          <w:rFonts w:ascii="Times New Roman" w:hAnsi="Times New Roman" w:cs="Times New Roman"/>
+        </w:rPr>
+        <w:t>assword :</w:t>
       </w:r>
       <w:proofErr w:type="gramEnd"/>
       <w:r>
@@ -1866,13 +2192,23 @@
           <w:rFonts w:ascii="Times New Roman" w:hAnsi="Times New Roman" w:cs="Times New Roman"/>
         </w:rPr>
       </w:pPr>
-      <w:r>
-        <w:rPr>
-          <w:rFonts w:ascii="Times New Roman" w:hAnsi="Times New Roman" w:cs="Times New Roman"/>
-          <w:b/>
-          <w:bCs/>
-        </w:rPr>
-        <w:t>Login de usuarios</w:t>
+      <w:proofErr w:type="spellStart"/>
+      <w:r>
+        <w:rPr>
+          <w:rFonts w:ascii="Times New Roman" w:hAnsi="Times New Roman" w:cs="Times New Roman"/>
+          <w:b/>
+          <w:bCs/>
+        </w:rPr>
+        <w:t>Login</w:t>
+      </w:r>
+      <w:proofErr w:type="spellEnd"/>
+      <w:r>
+        <w:rPr>
+          <w:rFonts w:ascii="Times New Roman" w:hAnsi="Times New Roman" w:cs="Times New Roman"/>
+          <w:b/>
+          <w:bCs/>
+        </w:rPr>
+        <w:t xml:space="preserve"> de usuarios</w:t>
       </w:r>
     </w:p>
     <w:p>
@@ -1953,16 +2289,6 @@
     </w:p>
     <w:p>
       <w:pPr>
-        <w:pStyle w:val="Sinespaciado"/>
-        <w:spacing w:line="540" w:lineRule="exact"/>
-        <w:jc w:val="both"/>
-        <w:rPr>
-          <w:rFonts w:ascii="Times New Roman" w:hAnsi="Times New Roman" w:cs="Times New Roman"/>
-        </w:rPr>
-      </w:pPr>
-    </w:p>
-    <w:p>
-      <w:pPr>
         <w:pStyle w:val="Ttulo1"/>
         <w:numPr>
           <w:ilvl w:val="0"/>
@@ -1974,7 +2300,7 @@
           <w:szCs w:val="40"/>
         </w:rPr>
       </w:pPr>
-      <w:bookmarkStart w:id="2" w:name="_Toc203576574"/>
+      <w:bookmarkStart w:id="2" w:name="_Toc203646882"/>
       <w:r>
         <w:rPr>
           <w:rFonts w:ascii="Times New Roman" w:hAnsi="Times New Roman" w:cs="Times New Roman"/>
@@ -1985,12 +2311,6 @@
         <w:t>Requerimientos no funcionales</w:t>
       </w:r>
       <w:bookmarkEnd w:id="2"/>
-    </w:p>
-    <w:p>
-      <w:pPr>
-        <w:spacing w:line="540" w:lineRule="exact"/>
-        <w:jc w:val="both"/>
-      </w:pPr>
     </w:p>
     <w:p>
       <w:pPr>
@@ -2015,7 +2335,21 @@
         <w:rPr>
           <w:rFonts w:ascii="Times New Roman" w:hAnsi="Times New Roman" w:cs="Times New Roman"/>
         </w:rPr>
-        <w:t xml:space="preserve"> esperan no mas de 100 usuarios diarios</w:t>
+        <w:t xml:space="preserve"> esperan no </w:t>
+      </w:r>
+      <w:proofErr w:type="spellStart"/>
+      <w:r>
+        <w:rPr>
+          <w:rFonts w:ascii="Times New Roman" w:hAnsi="Times New Roman" w:cs="Times New Roman"/>
+        </w:rPr>
+        <w:t>mas</w:t>
+      </w:r>
+      <w:proofErr w:type="spellEnd"/>
+      <w:r>
+        <w:rPr>
+          <w:rFonts w:ascii="Times New Roman" w:hAnsi="Times New Roman" w:cs="Times New Roman"/>
+        </w:rPr>
+        <w:t xml:space="preserve"> de 100 usuarios diarios</w:t>
       </w:r>
     </w:p>
     <w:p>
@@ -2087,13 +2421,7 @@
         <w:rPr>
           <w:rFonts w:ascii="Times New Roman" w:hAnsi="Times New Roman" w:cs="Times New Roman"/>
         </w:rPr>
-        <w:t>El sistema debe funcionar correctamente en los navegadores más utilizados: Chrome, Firefox y Safari, tanto en desktop como en dispositivos móviles</w:t>
-      </w:r>
-      <w:r>
-        <w:rPr>
-          <w:rFonts w:ascii="Times New Roman" w:hAnsi="Times New Roman" w:cs="Times New Roman"/>
-        </w:rPr>
-        <w:t>.</w:t>
+        <w:t>El sistema debe funcionar correctamente en los navegadores más utilizados: Chrome, Firefox y Safari, tanto en desktop como en dispositivos móviles.</w:t>
       </w:r>
     </w:p>
     <w:p>
@@ -2119,7 +2447,7 @@
           <w:szCs w:val="40"/>
         </w:rPr>
       </w:pPr>
-      <w:bookmarkStart w:id="3" w:name="_Toc203576575"/>
+      <w:bookmarkStart w:id="3" w:name="_Toc203646883"/>
       <w:r>
         <w:rPr>
           <w:rFonts w:ascii="Times New Roman" w:hAnsi="Times New Roman" w:cs="Times New Roman"/>
@@ -2167,7 +2495,19 @@
         <w:rPr>
           <w:rFonts w:ascii="Times New Roman" w:hAnsi="Times New Roman" w:cs="Times New Roman"/>
         </w:rPr>
+        <w:t>“</w:t>
+      </w:r>
+      <w:r>
+        <w:rPr>
+          <w:rFonts w:ascii="Times New Roman" w:hAnsi="Times New Roman" w:cs="Times New Roman"/>
+        </w:rPr>
         <w:t>tradición y estilo en cada corte</w:t>
+      </w:r>
+      <w:r>
+        <w:rPr>
+          <w:rFonts w:ascii="Times New Roman" w:hAnsi="Times New Roman" w:cs="Times New Roman"/>
+        </w:rPr>
+        <w:t>”</w:t>
       </w:r>
     </w:p>
     <w:p>
@@ -2189,78 +2529,2113 @@
         </w:rPr>
         <w:t>Colores gris, azul, negro</w:t>
       </w:r>
-    </w:p>
-    <w:p>
-      <w:pPr>
-        <w:spacing w:line="540" w:lineRule="exact"/>
-        <w:jc w:val="both"/>
-        <w:rPr>
-          <w:rFonts w:ascii="Times New Roman" w:hAnsi="Times New Roman" w:cs="Times New Roman"/>
-        </w:rPr>
-      </w:pPr>
-    </w:p>
-    <w:p>
-      <w:pPr>
-        <w:spacing w:line="540" w:lineRule="exact"/>
-        <w:jc w:val="both"/>
-        <w:rPr>
-          <w:rFonts w:ascii="Times New Roman" w:hAnsi="Times New Roman" w:cs="Times New Roman"/>
-        </w:rPr>
-      </w:pPr>
-    </w:p>
-    <w:p>
-      <w:pPr>
-        <w:spacing w:line="540" w:lineRule="exact"/>
-        <w:jc w:val="both"/>
-      </w:pPr>
-    </w:p>
-    <w:p>
-      <w:pPr>
-        <w:spacing w:line="540" w:lineRule="exact"/>
-        <w:jc w:val="both"/>
-      </w:pPr>
-    </w:p>
-    <w:p>
-      <w:pPr>
-        <w:spacing w:line="540" w:lineRule="exact"/>
-        <w:jc w:val="both"/>
-      </w:pPr>
-    </w:p>
-    <w:p>
-      <w:pPr>
-        <w:spacing w:line="540" w:lineRule="exact"/>
-        <w:jc w:val="both"/>
-      </w:pPr>
-    </w:p>
-    <w:p>
-      <w:pPr>
-        <w:spacing w:line="540" w:lineRule="exact"/>
-        <w:jc w:val="both"/>
-      </w:pPr>
-    </w:p>
-    <w:p>
-      <w:pPr>
-        <w:spacing w:line="540" w:lineRule="exact"/>
-        <w:jc w:val="both"/>
-      </w:pPr>
-    </w:p>
-    <w:p>
-      <w:pPr>
-        <w:spacing w:line="540" w:lineRule="exact"/>
-        <w:jc w:val="both"/>
-      </w:pPr>
-    </w:p>
-    <w:p>
-      <w:pPr>
-        <w:spacing w:line="540" w:lineRule="exact"/>
-        <w:jc w:val="both"/>
-      </w:pPr>
-    </w:p>
-    <w:p>
-      <w:pPr>
-        <w:spacing w:line="540" w:lineRule="exact"/>
-        <w:jc w:val="both"/>
-      </w:pPr>
+      <w:r>
+        <w:rPr>
+          <w:rFonts w:ascii="Times New Roman" w:hAnsi="Times New Roman" w:cs="Times New Roman"/>
+        </w:rPr>
+        <w:t>.</w:t>
+      </w:r>
+    </w:p>
+    <w:p>
+      <w:pPr>
+        <w:rPr>
+          <w:rFonts w:ascii="Times New Roman" w:hAnsi="Times New Roman" w:cs="Times New Roman"/>
+        </w:rPr>
+      </w:pPr>
+      <w:r>
+        <w:rPr>
+          <w:rFonts w:ascii="Times New Roman" w:hAnsi="Times New Roman" w:cs="Times New Roman"/>
+        </w:rPr>
+        <w:br w:type="page"/>
+      </w:r>
+    </w:p>
+    <w:p>
+      <w:pPr>
+        <w:pStyle w:val="Ttulo1"/>
+        <w:numPr>
+          <w:ilvl w:val="0"/>
+          <w:numId w:val="12"/>
+        </w:numPr>
+        <w:rPr>
+          <w:rFonts w:ascii="Times New Roman" w:hAnsi="Times New Roman" w:cs="Times New Roman"/>
+        </w:rPr>
+      </w:pPr>
+      <w:bookmarkStart w:id="4" w:name="_Toc203646884"/>
+      <w:r>
+        <w:rPr>
+          <w:rFonts w:ascii="Times New Roman" w:hAnsi="Times New Roman" w:cs="Times New Roman"/>
+          <w:sz w:val="40"/>
+          <w:szCs w:val="40"/>
+        </w:rPr>
+        <w:lastRenderedPageBreak/>
+        <w:t>Historias de usuario</w:t>
+      </w:r>
+      <w:bookmarkEnd w:id="4"/>
+    </w:p>
+    <w:p>
+      <w:pPr>
+        <w:spacing w:line="540" w:lineRule="exact"/>
+        <w:jc w:val="both"/>
+        <w:rPr>
+          <w:rFonts w:ascii="Times New Roman" w:hAnsi="Times New Roman" w:cs="Times New Roman"/>
+        </w:rPr>
+      </w:pPr>
+      <w:r>
+        <w:rPr>
+          <w:rFonts w:ascii="Times New Roman" w:hAnsi="Times New Roman" w:cs="Times New Roman"/>
+        </w:rPr>
+        <w:t xml:space="preserve">Al trabajar con la metodología de desarrollo ágil </w:t>
+      </w:r>
+      <w:proofErr w:type="gramStart"/>
+      <w:r>
+        <w:rPr>
+          <w:rFonts w:ascii="Times New Roman" w:hAnsi="Times New Roman" w:cs="Times New Roman"/>
+        </w:rPr>
+        <w:t>SCRUM ,</w:t>
+      </w:r>
+      <w:proofErr w:type="gramEnd"/>
+      <w:r>
+        <w:rPr>
+          <w:rFonts w:ascii="Times New Roman" w:hAnsi="Times New Roman" w:cs="Times New Roman"/>
+        </w:rPr>
+        <w:t xml:space="preserve"> las historias de usuario</w:t>
+      </w:r>
+      <w:r>
+        <w:rPr>
+          <w:rFonts w:ascii="Times New Roman" w:hAnsi="Times New Roman" w:cs="Times New Roman"/>
+        </w:rPr>
+        <w:t xml:space="preserve"> son muy común y útil de expresar requerimientos funcionales como descripciones breves y simples de una funcionalidad o necesidad del sistema escritas desde la perspectiva del usuario final o del cliente.</w:t>
+      </w:r>
+    </w:p>
+    <w:tbl>
+      <w:tblPr>
+        <w:tblStyle w:val="Tablaconcuadrcula"/>
+        <w:tblW w:w="0" w:type="auto"/>
+        <w:tblLook w:val="04A0" w:firstRow="1" w:lastRow="0" w:firstColumn="1" w:lastColumn="0" w:noHBand="0" w:noVBand="1"/>
+      </w:tblPr>
+      <w:tblGrid>
+        <w:gridCol w:w="4508"/>
+        <w:gridCol w:w="4508"/>
+      </w:tblGrid>
+      <w:tr>
+        <w:tc>
+          <w:tcPr>
+            <w:tcW w:w="9016" w:type="dxa"/>
+            <w:gridSpan w:val="2"/>
+          </w:tcPr>
+          <w:p>
+            <w:pPr>
+              <w:spacing w:line="540" w:lineRule="exact"/>
+              <w:jc w:val="center"/>
+              <w:rPr>
+                <w:rFonts w:ascii="Times New Roman" w:hAnsi="Times New Roman" w:cs="Times New Roman"/>
+              </w:rPr>
+            </w:pPr>
+            <w:r>
+              <w:rPr>
+                <w:rFonts w:ascii="Times New Roman" w:hAnsi="Times New Roman" w:cs="Times New Roman"/>
+              </w:rPr>
+              <w:t>HISTORIA DE USUAR</w:t>
+            </w:r>
+            <w:r>
+              <w:rPr>
+                <w:rFonts w:ascii="Times New Roman" w:hAnsi="Times New Roman" w:cs="Times New Roman"/>
+              </w:rPr>
+              <w:t>IO</w:t>
+            </w:r>
+          </w:p>
+        </w:tc>
+      </w:tr>
+      <w:tr>
+        <w:tc>
+          <w:tcPr>
+            <w:tcW w:w="4508" w:type="dxa"/>
+          </w:tcPr>
+          <w:p>
+            <w:pPr>
+              <w:spacing w:line="540" w:lineRule="exact"/>
+              <w:jc w:val="both"/>
+              <w:rPr>
+                <w:rFonts w:ascii="Times New Roman" w:hAnsi="Times New Roman" w:cs="Times New Roman"/>
+              </w:rPr>
+            </w:pPr>
+            <w:r>
+              <w:rPr>
+                <w:rFonts w:ascii="Times New Roman" w:hAnsi="Times New Roman" w:cs="Times New Roman"/>
+              </w:rPr>
+              <w:t>Número: 1</w:t>
+            </w:r>
+          </w:p>
+        </w:tc>
+        <w:tc>
+          <w:tcPr>
+            <w:tcW w:w="4508" w:type="dxa"/>
+          </w:tcPr>
+          <w:p>
+            <w:pPr>
+              <w:spacing w:line="540" w:lineRule="exact"/>
+              <w:jc w:val="both"/>
+              <w:rPr>
+                <w:rFonts w:ascii="Times New Roman" w:hAnsi="Times New Roman" w:cs="Times New Roman"/>
+              </w:rPr>
+            </w:pPr>
+            <w:proofErr w:type="spellStart"/>
+            <w:proofErr w:type="gramStart"/>
+            <w:r>
+              <w:rPr>
+                <w:rFonts w:ascii="Times New Roman" w:hAnsi="Times New Roman" w:cs="Times New Roman"/>
+              </w:rPr>
+              <w:t>Usuario:Cliente</w:t>
+            </w:r>
+            <w:proofErr w:type="spellEnd"/>
+            <w:proofErr w:type="gramEnd"/>
+          </w:p>
+        </w:tc>
+      </w:tr>
+      <w:tr>
+        <w:tc>
+          <w:tcPr>
+            <w:tcW w:w="9016" w:type="dxa"/>
+            <w:gridSpan w:val="2"/>
+          </w:tcPr>
+          <w:p>
+            <w:pPr>
+              <w:spacing w:line="540" w:lineRule="exact"/>
+              <w:jc w:val="both"/>
+              <w:rPr>
+                <w:rFonts w:ascii="Times New Roman" w:hAnsi="Times New Roman" w:cs="Times New Roman"/>
+              </w:rPr>
+            </w:pPr>
+            <w:r>
+              <w:rPr>
+                <w:rFonts w:ascii="Times New Roman" w:hAnsi="Times New Roman" w:cs="Times New Roman"/>
+              </w:rPr>
+              <w:t>Nombre Historia: Ver página de inicio</w:t>
+            </w:r>
+          </w:p>
+        </w:tc>
+      </w:tr>
+      <w:tr>
+        <w:trPr>
+          <w:trHeight w:val="1640"/>
+        </w:trPr>
+        <w:tc>
+          <w:tcPr>
+            <w:tcW w:w="9016" w:type="dxa"/>
+            <w:gridSpan w:val="2"/>
+          </w:tcPr>
+          <w:p>
+            <w:pPr>
+              <w:spacing w:line="540" w:lineRule="exact"/>
+              <w:jc w:val="both"/>
+              <w:rPr>
+                <w:rFonts w:ascii="Times New Roman" w:hAnsi="Times New Roman" w:cs="Times New Roman"/>
+              </w:rPr>
+            </w:pPr>
+            <w:r>
+              <w:rPr>
+                <w:rFonts w:ascii="Times New Roman" w:hAnsi="Times New Roman" w:cs="Times New Roman"/>
+              </w:rPr>
+              <w:t xml:space="preserve">Descripción: al ingresar a la página, </w:t>
+            </w:r>
+            <w:r>
+              <w:rPr>
+                <w:rFonts w:ascii="Times New Roman" w:hAnsi="Times New Roman" w:cs="Times New Roman"/>
+              </w:rPr>
+              <w:t>lo primero que ve el usuario es la página de inicio o “</w:t>
+            </w:r>
+            <w:proofErr w:type="spellStart"/>
+            <w:r>
+              <w:rPr>
+                <w:rFonts w:ascii="Times New Roman" w:hAnsi="Times New Roman" w:cs="Times New Roman"/>
+              </w:rPr>
+              <w:t>index</w:t>
+            </w:r>
+            <w:proofErr w:type="spellEnd"/>
+            <w:r>
+              <w:rPr>
+                <w:rFonts w:ascii="Times New Roman" w:hAnsi="Times New Roman" w:cs="Times New Roman"/>
+              </w:rPr>
+              <w:t xml:space="preserve">” donde se puede visualizar: </w:t>
+            </w:r>
+            <w:proofErr w:type="spellStart"/>
+            <w:r>
+              <w:rPr>
+                <w:rFonts w:ascii="Times New Roman" w:hAnsi="Times New Roman" w:cs="Times New Roman"/>
+              </w:rPr>
+              <w:t>header</w:t>
+            </w:r>
+            <w:proofErr w:type="spellEnd"/>
+            <w:r>
+              <w:rPr>
+                <w:rFonts w:ascii="Times New Roman" w:hAnsi="Times New Roman" w:cs="Times New Roman"/>
+              </w:rPr>
+              <w:t xml:space="preserve"> de la </w:t>
+            </w:r>
+            <w:r>
+              <w:rPr>
+                <w:rFonts w:ascii="Times New Roman" w:hAnsi="Times New Roman" w:cs="Times New Roman"/>
+              </w:rPr>
+              <w:t>p</w:t>
+            </w:r>
+            <w:r>
+              <w:rPr>
+                <w:rFonts w:ascii="Times New Roman" w:hAnsi="Times New Roman" w:cs="Times New Roman"/>
+              </w:rPr>
+              <w:t xml:space="preserve">ágina con todas las </w:t>
+            </w:r>
+            <w:proofErr w:type="gramStart"/>
+            <w:r>
+              <w:rPr>
+                <w:rFonts w:ascii="Times New Roman" w:hAnsi="Times New Roman" w:cs="Times New Roman"/>
+              </w:rPr>
+              <w:t>secciones</w:t>
+            </w:r>
+            <w:r>
+              <w:rPr>
+                <w:rFonts w:ascii="Times New Roman" w:hAnsi="Times New Roman" w:cs="Times New Roman"/>
+              </w:rPr>
+              <w:t xml:space="preserve">,  </w:t>
+            </w:r>
+            <w:r>
+              <w:rPr>
+                <w:rFonts w:ascii="Times New Roman" w:hAnsi="Times New Roman" w:cs="Times New Roman"/>
+              </w:rPr>
+              <w:t>foto</w:t>
+            </w:r>
+            <w:proofErr w:type="gramEnd"/>
+            <w:r>
+              <w:rPr>
+                <w:rFonts w:ascii="Times New Roman" w:hAnsi="Times New Roman" w:cs="Times New Roman"/>
+              </w:rPr>
+              <w:t xml:space="preserve"> de la barbería y lema “tradición </w:t>
+            </w:r>
+            <w:r>
+              <w:rPr>
+                <w:rFonts w:ascii="Times New Roman" w:hAnsi="Times New Roman" w:cs="Times New Roman"/>
+              </w:rPr>
+              <w:t>y estilo en cada corte”</w:t>
+            </w:r>
+            <w:r>
+              <w:rPr>
+                <w:rFonts w:ascii="Times New Roman" w:hAnsi="Times New Roman" w:cs="Times New Roman"/>
+              </w:rPr>
+              <w:t>.</w:t>
+            </w:r>
+          </w:p>
+        </w:tc>
+      </w:tr>
+      <w:tr>
+        <w:trPr>
+          <w:trHeight w:val="1228"/>
+        </w:trPr>
+        <w:tc>
+          <w:tcPr>
+            <w:tcW w:w="9016" w:type="dxa"/>
+            <w:gridSpan w:val="2"/>
+          </w:tcPr>
+          <w:p>
+            <w:pPr>
+              <w:spacing w:line="540" w:lineRule="exact"/>
+              <w:jc w:val="both"/>
+              <w:rPr>
+                <w:rFonts w:ascii="Times New Roman" w:hAnsi="Times New Roman" w:cs="Times New Roman"/>
+              </w:rPr>
+            </w:pPr>
+            <w:r>
+              <w:rPr>
+                <w:rFonts w:ascii="Times New Roman" w:hAnsi="Times New Roman" w:cs="Times New Roman"/>
+              </w:rPr>
+              <w:t xml:space="preserve">Validación: el cliente puede ver la página </w:t>
+            </w:r>
+            <w:r>
+              <w:rPr>
+                <w:rFonts w:ascii="Times New Roman" w:hAnsi="Times New Roman" w:cs="Times New Roman"/>
+              </w:rPr>
+              <w:t xml:space="preserve">de inicio </w:t>
+            </w:r>
+            <w:r>
+              <w:rPr>
+                <w:rFonts w:ascii="Times New Roman" w:hAnsi="Times New Roman" w:cs="Times New Roman"/>
+              </w:rPr>
+              <w:t xml:space="preserve">con las secciones descriptas anteriormente. </w:t>
+            </w:r>
+          </w:p>
+        </w:tc>
+      </w:tr>
+    </w:tbl>
+    <w:p>
+      <w:pPr>
+        <w:spacing w:line="540" w:lineRule="exact"/>
+        <w:jc w:val="both"/>
+        <w:rPr>
+          <w:rFonts w:ascii="Times New Roman" w:hAnsi="Times New Roman" w:cs="Times New Roman"/>
+        </w:rPr>
+      </w:pPr>
+    </w:p>
+    <w:tbl>
+      <w:tblPr>
+        <w:tblStyle w:val="Tablaconcuadrcula"/>
+        <w:tblW w:w="0" w:type="auto"/>
+        <w:tblLook w:val="04A0" w:firstRow="1" w:lastRow="0" w:firstColumn="1" w:lastColumn="0" w:noHBand="0" w:noVBand="1"/>
+      </w:tblPr>
+      <w:tblGrid>
+        <w:gridCol w:w="4508"/>
+        <w:gridCol w:w="4508"/>
+      </w:tblGrid>
+      <w:tr>
+        <w:tc>
+          <w:tcPr>
+            <w:tcW w:w="9016" w:type="dxa"/>
+            <w:gridSpan w:val="2"/>
+          </w:tcPr>
+          <w:p>
+            <w:pPr>
+              <w:spacing w:line="540" w:lineRule="exact"/>
+              <w:jc w:val="center"/>
+              <w:rPr>
+                <w:rFonts w:ascii="Times New Roman" w:hAnsi="Times New Roman" w:cs="Times New Roman"/>
+              </w:rPr>
+            </w:pPr>
+            <w:r>
+              <w:rPr>
+                <w:rFonts w:ascii="Times New Roman" w:hAnsi="Times New Roman" w:cs="Times New Roman"/>
+              </w:rPr>
+              <w:t>HISTORIA DE USUARIO</w:t>
+            </w:r>
+          </w:p>
+        </w:tc>
+      </w:tr>
+      <w:tr>
+        <w:tc>
+          <w:tcPr>
+            <w:tcW w:w="4508" w:type="dxa"/>
+          </w:tcPr>
+          <w:p>
+            <w:pPr>
+              <w:spacing w:line="540" w:lineRule="exact"/>
+              <w:jc w:val="both"/>
+              <w:rPr>
+                <w:rFonts w:ascii="Times New Roman" w:hAnsi="Times New Roman" w:cs="Times New Roman"/>
+              </w:rPr>
+            </w:pPr>
+            <w:r>
+              <w:rPr>
+                <w:rFonts w:ascii="Times New Roman" w:hAnsi="Times New Roman" w:cs="Times New Roman"/>
+              </w:rPr>
+              <w:t>Número: 2</w:t>
+            </w:r>
+          </w:p>
+        </w:tc>
+        <w:tc>
+          <w:tcPr>
+            <w:tcW w:w="4508" w:type="dxa"/>
+          </w:tcPr>
+          <w:p>
+            <w:pPr>
+              <w:spacing w:line="540" w:lineRule="exact"/>
+              <w:jc w:val="both"/>
+              <w:rPr>
+                <w:rFonts w:ascii="Times New Roman" w:hAnsi="Times New Roman" w:cs="Times New Roman"/>
+              </w:rPr>
+            </w:pPr>
+            <w:proofErr w:type="spellStart"/>
+            <w:proofErr w:type="gramStart"/>
+            <w:r>
+              <w:rPr>
+                <w:rFonts w:ascii="Times New Roman" w:hAnsi="Times New Roman" w:cs="Times New Roman"/>
+              </w:rPr>
+              <w:t>Usuario:Cliente</w:t>
+            </w:r>
+            <w:proofErr w:type="spellEnd"/>
+            <w:proofErr w:type="gramEnd"/>
+          </w:p>
+        </w:tc>
+      </w:tr>
+      <w:tr>
+        <w:tc>
+          <w:tcPr>
+            <w:tcW w:w="9016" w:type="dxa"/>
+            <w:gridSpan w:val="2"/>
+          </w:tcPr>
+          <w:p>
+            <w:pPr>
+              <w:spacing w:line="540" w:lineRule="exact"/>
+              <w:jc w:val="both"/>
+              <w:rPr>
+                <w:rFonts w:ascii="Times New Roman" w:hAnsi="Times New Roman" w:cs="Times New Roman"/>
+              </w:rPr>
+            </w:pPr>
+            <w:r>
+              <w:rPr>
+                <w:rFonts w:ascii="Times New Roman" w:hAnsi="Times New Roman" w:cs="Times New Roman"/>
+              </w:rPr>
+              <w:t>Nombre Historia: Reserva de turnos</w:t>
+            </w:r>
+          </w:p>
+        </w:tc>
+      </w:tr>
+      <w:tr>
+        <w:trPr>
+          <w:trHeight w:val="1640"/>
+        </w:trPr>
+        <w:tc>
+          <w:tcPr>
+            <w:tcW w:w="9016" w:type="dxa"/>
+            <w:gridSpan w:val="2"/>
+          </w:tcPr>
+          <w:p>
+            <w:pPr>
+              <w:spacing w:line="540" w:lineRule="exact"/>
+              <w:jc w:val="both"/>
+              <w:rPr>
+                <w:rFonts w:ascii="Times New Roman" w:hAnsi="Times New Roman" w:cs="Times New Roman"/>
+              </w:rPr>
+            </w:pPr>
+            <w:r>
+              <w:rPr>
+                <w:rFonts w:ascii="Times New Roman" w:hAnsi="Times New Roman" w:cs="Times New Roman"/>
+              </w:rPr>
+              <w:t xml:space="preserve">Descripción: al seleccionar en el </w:t>
+            </w:r>
+            <w:proofErr w:type="spellStart"/>
+            <w:r>
+              <w:rPr>
+                <w:rFonts w:ascii="Times New Roman" w:hAnsi="Times New Roman" w:cs="Times New Roman"/>
+              </w:rPr>
+              <w:t>header</w:t>
+            </w:r>
+            <w:proofErr w:type="spellEnd"/>
+            <w:r>
+              <w:rPr>
+                <w:rFonts w:ascii="Times New Roman" w:hAnsi="Times New Roman" w:cs="Times New Roman"/>
+              </w:rPr>
+              <w:t xml:space="preserve">, sección “reserva”, el usuario podrá visualizar un formulario para realizar la reserva. Se le solicitaran los siguientes datos: nombre completo, </w:t>
+            </w:r>
+            <w:r>
+              <w:rPr>
+                <w:rFonts w:ascii="Times New Roman" w:hAnsi="Times New Roman" w:cs="Times New Roman"/>
+              </w:rPr>
+              <w:t>teléfono, email, selección de barbero</w:t>
+            </w:r>
+            <w:r>
+              <w:rPr>
+                <w:rFonts w:ascii="Times New Roman" w:hAnsi="Times New Roman" w:cs="Times New Roman"/>
+              </w:rPr>
+              <w:t xml:space="preserve">, tipo de servicio a </w:t>
+            </w:r>
+            <w:proofErr w:type="gramStart"/>
+            <w:r>
+              <w:rPr>
+                <w:rFonts w:ascii="Times New Roman" w:hAnsi="Times New Roman" w:cs="Times New Roman"/>
+              </w:rPr>
+              <w:t>realizarse</w:t>
+            </w:r>
+            <w:r>
+              <w:rPr>
+                <w:rFonts w:ascii="Times New Roman" w:hAnsi="Times New Roman" w:cs="Times New Roman"/>
+              </w:rPr>
+              <w:t xml:space="preserve">,  </w:t>
+            </w:r>
+            <w:r>
+              <w:rPr>
+                <w:rFonts w:ascii="Times New Roman" w:hAnsi="Times New Roman" w:cs="Times New Roman"/>
+              </w:rPr>
+              <w:t>horario</w:t>
+            </w:r>
+            <w:proofErr w:type="gramEnd"/>
+            <w:r>
+              <w:rPr>
+                <w:rFonts w:ascii="Times New Roman" w:hAnsi="Times New Roman" w:cs="Times New Roman"/>
+              </w:rPr>
+              <w:t xml:space="preserve"> (e</w:t>
+            </w:r>
+            <w:r>
+              <w:rPr>
+                <w:rFonts w:ascii="Times New Roman" w:hAnsi="Times New Roman" w:cs="Times New Roman"/>
+              </w:rPr>
+              <w:t>stos últimos tres datos se seleccionaran a través de combo desplegable</w:t>
+            </w:r>
+            <w:r>
+              <w:rPr>
+                <w:rFonts w:ascii="Times New Roman" w:hAnsi="Times New Roman" w:cs="Times New Roman"/>
+              </w:rPr>
+              <w:t>)</w:t>
+            </w:r>
+            <w:r>
+              <w:rPr>
+                <w:rFonts w:ascii="Times New Roman" w:hAnsi="Times New Roman" w:cs="Times New Roman"/>
+              </w:rPr>
+              <w:t xml:space="preserve"> y fecha (a través de un calendario). </w:t>
+            </w:r>
+            <w:r>
+              <w:rPr>
+                <w:rFonts w:ascii="Times New Roman" w:hAnsi="Times New Roman" w:cs="Times New Roman"/>
+              </w:rPr>
+              <w:t xml:space="preserve">Seguido se mostrará un botón para confirmar la reserva. </w:t>
+            </w:r>
+          </w:p>
+        </w:tc>
+      </w:tr>
+      <w:tr>
+        <w:trPr>
+          <w:trHeight w:val="1228"/>
+        </w:trPr>
+        <w:tc>
+          <w:tcPr>
+            <w:tcW w:w="9016" w:type="dxa"/>
+            <w:gridSpan w:val="2"/>
+          </w:tcPr>
+          <w:p>
+            <w:pPr>
+              <w:spacing w:line="540" w:lineRule="exact"/>
+              <w:jc w:val="both"/>
+              <w:rPr>
+                <w:rFonts w:ascii="Times New Roman" w:hAnsi="Times New Roman" w:cs="Times New Roman"/>
+              </w:rPr>
+            </w:pPr>
+            <w:r>
+              <w:rPr>
+                <w:rFonts w:ascii="Times New Roman" w:hAnsi="Times New Roman" w:cs="Times New Roman"/>
+              </w:rPr>
+              <w:t xml:space="preserve">Validación: el cliente puede </w:t>
+            </w:r>
+            <w:r>
+              <w:rPr>
+                <w:rFonts w:ascii="Times New Roman" w:hAnsi="Times New Roman" w:cs="Times New Roman"/>
+              </w:rPr>
+              <w:t xml:space="preserve">visualizar </w:t>
+            </w:r>
+            <w:r>
+              <w:rPr>
+                <w:rFonts w:ascii="Times New Roman" w:hAnsi="Times New Roman" w:cs="Times New Roman"/>
+              </w:rPr>
+              <w:t xml:space="preserve">el formulario de reserva. </w:t>
+            </w:r>
+          </w:p>
+        </w:tc>
+      </w:tr>
+    </w:tbl>
+    <w:p>
+      <w:pPr>
+        <w:spacing w:line="540" w:lineRule="exact"/>
+        <w:jc w:val="both"/>
+        <w:rPr>
+          <w:rFonts w:ascii="Times New Roman" w:hAnsi="Times New Roman" w:cs="Times New Roman"/>
+        </w:rPr>
+      </w:pPr>
+    </w:p>
+    <w:tbl>
+      <w:tblPr>
+        <w:tblStyle w:val="Tablaconcuadrcula"/>
+        <w:tblW w:w="0" w:type="auto"/>
+        <w:tblLook w:val="04A0" w:firstRow="1" w:lastRow="0" w:firstColumn="1" w:lastColumn="0" w:noHBand="0" w:noVBand="1"/>
+      </w:tblPr>
+      <w:tblGrid>
+        <w:gridCol w:w="4508"/>
+        <w:gridCol w:w="4508"/>
+      </w:tblGrid>
+      <w:tr>
+        <w:tc>
+          <w:tcPr>
+            <w:tcW w:w="9016" w:type="dxa"/>
+            <w:gridSpan w:val="2"/>
+          </w:tcPr>
+          <w:p>
+            <w:pPr>
+              <w:spacing w:line="540" w:lineRule="exact"/>
+              <w:jc w:val="center"/>
+              <w:rPr>
+                <w:rFonts w:ascii="Times New Roman" w:hAnsi="Times New Roman" w:cs="Times New Roman"/>
+              </w:rPr>
+            </w:pPr>
+            <w:r>
+              <w:rPr>
+                <w:rFonts w:ascii="Times New Roman" w:hAnsi="Times New Roman" w:cs="Times New Roman"/>
+              </w:rPr>
+              <w:lastRenderedPageBreak/>
+              <w:t>HISTORIA DE USUARIO</w:t>
+            </w:r>
+            <w:r>
+              <w:rPr>
+                <w:rFonts w:ascii="Times New Roman" w:hAnsi="Times New Roman" w:cs="Times New Roman"/>
+              </w:rPr>
+              <w:t xml:space="preserve"> * </w:t>
+            </w:r>
+          </w:p>
+        </w:tc>
+      </w:tr>
+      <w:tr>
+        <w:tc>
+          <w:tcPr>
+            <w:tcW w:w="4508" w:type="dxa"/>
+          </w:tcPr>
+          <w:p>
+            <w:pPr>
+              <w:spacing w:line="540" w:lineRule="exact"/>
+              <w:jc w:val="both"/>
+              <w:rPr>
+                <w:rFonts w:ascii="Times New Roman" w:hAnsi="Times New Roman" w:cs="Times New Roman"/>
+              </w:rPr>
+            </w:pPr>
+            <w:r>
+              <w:rPr>
+                <w:rFonts w:ascii="Times New Roman" w:hAnsi="Times New Roman" w:cs="Times New Roman"/>
+              </w:rPr>
+              <w:t>Número: 3</w:t>
+            </w:r>
+          </w:p>
+        </w:tc>
+        <w:tc>
+          <w:tcPr>
+            <w:tcW w:w="4508" w:type="dxa"/>
+          </w:tcPr>
+          <w:p>
+            <w:pPr>
+              <w:spacing w:line="540" w:lineRule="exact"/>
+              <w:jc w:val="both"/>
+              <w:rPr>
+                <w:rFonts w:ascii="Times New Roman" w:hAnsi="Times New Roman" w:cs="Times New Roman"/>
+              </w:rPr>
+            </w:pPr>
+            <w:proofErr w:type="spellStart"/>
+            <w:proofErr w:type="gramStart"/>
+            <w:r>
+              <w:rPr>
+                <w:rFonts w:ascii="Times New Roman" w:hAnsi="Times New Roman" w:cs="Times New Roman"/>
+              </w:rPr>
+              <w:t>Usuario:Cliente</w:t>
+            </w:r>
+            <w:proofErr w:type="spellEnd"/>
+            <w:proofErr w:type="gramEnd"/>
+          </w:p>
+        </w:tc>
+      </w:tr>
+      <w:tr>
+        <w:tc>
+          <w:tcPr>
+            <w:tcW w:w="9016" w:type="dxa"/>
+            <w:gridSpan w:val="2"/>
+          </w:tcPr>
+          <w:p>
+            <w:pPr>
+              <w:spacing w:line="540" w:lineRule="exact"/>
+              <w:jc w:val="both"/>
+              <w:rPr>
+                <w:rFonts w:ascii="Times New Roman" w:hAnsi="Times New Roman" w:cs="Times New Roman"/>
+              </w:rPr>
+            </w:pPr>
+            <w:r>
+              <w:rPr>
+                <w:rFonts w:ascii="Times New Roman" w:hAnsi="Times New Roman" w:cs="Times New Roman"/>
+              </w:rPr>
+              <w:t>Nombre Historia: Confirmaci</w:t>
+            </w:r>
+            <w:r>
+              <w:rPr>
+                <w:rFonts w:ascii="Times New Roman" w:hAnsi="Times New Roman" w:cs="Times New Roman"/>
+              </w:rPr>
+              <w:t>ón de reserva</w:t>
+            </w:r>
+          </w:p>
+        </w:tc>
+      </w:tr>
+      <w:tr>
+        <w:trPr>
+          <w:trHeight w:val="1640"/>
+        </w:trPr>
+        <w:tc>
+          <w:tcPr>
+            <w:tcW w:w="9016" w:type="dxa"/>
+            <w:gridSpan w:val="2"/>
+          </w:tcPr>
+          <w:p>
+            <w:pPr>
+              <w:spacing w:line="540" w:lineRule="exact"/>
+              <w:jc w:val="both"/>
+              <w:rPr>
+                <w:rFonts w:ascii="Times New Roman" w:hAnsi="Times New Roman" w:cs="Times New Roman"/>
+              </w:rPr>
+            </w:pPr>
+            <w:r>
+              <w:rPr>
+                <w:rFonts w:ascii="Times New Roman" w:hAnsi="Times New Roman" w:cs="Times New Roman"/>
+              </w:rPr>
+              <w:t xml:space="preserve">Descripción: al seleccionar en el </w:t>
+            </w:r>
+            <w:r>
+              <w:rPr>
+                <w:rFonts w:ascii="Times New Roman" w:hAnsi="Times New Roman" w:cs="Times New Roman"/>
+              </w:rPr>
+              <w:t xml:space="preserve">botón “confirmar” seguido del </w:t>
+            </w:r>
+            <w:r>
+              <w:rPr>
+                <w:rFonts w:ascii="Times New Roman" w:hAnsi="Times New Roman" w:cs="Times New Roman"/>
+              </w:rPr>
+              <w:t xml:space="preserve">formulario de reserva, aparece un cartel confirmando la reserva con día y hora. </w:t>
+            </w:r>
+          </w:p>
+        </w:tc>
+      </w:tr>
+      <w:tr>
+        <w:trPr>
+          <w:trHeight w:val="1228"/>
+        </w:trPr>
+        <w:tc>
+          <w:tcPr>
+            <w:tcW w:w="9016" w:type="dxa"/>
+            <w:gridSpan w:val="2"/>
+          </w:tcPr>
+          <w:p>
+            <w:pPr>
+              <w:spacing w:line="540" w:lineRule="exact"/>
+              <w:jc w:val="both"/>
+              <w:rPr>
+                <w:rFonts w:ascii="Times New Roman" w:hAnsi="Times New Roman" w:cs="Times New Roman"/>
+              </w:rPr>
+            </w:pPr>
+            <w:r>
+              <w:rPr>
+                <w:rFonts w:ascii="Times New Roman" w:hAnsi="Times New Roman" w:cs="Times New Roman"/>
+              </w:rPr>
+              <w:t xml:space="preserve">Validación: </w:t>
+            </w:r>
+            <w:r>
+              <w:rPr>
+                <w:rFonts w:ascii="Times New Roman" w:hAnsi="Times New Roman" w:cs="Times New Roman"/>
+              </w:rPr>
+              <w:t>cartel confirmación de serva</w:t>
+            </w:r>
+          </w:p>
+        </w:tc>
+      </w:tr>
+    </w:tbl>
+    <w:p>
+      <w:pPr>
+        <w:spacing w:line="540" w:lineRule="exact"/>
+        <w:jc w:val="both"/>
+        <w:rPr>
+          <w:rFonts w:ascii="Times New Roman" w:hAnsi="Times New Roman" w:cs="Times New Roman"/>
+        </w:rPr>
+      </w:pPr>
+    </w:p>
+    <w:tbl>
+      <w:tblPr>
+        <w:tblStyle w:val="Tablaconcuadrcula"/>
+        <w:tblW w:w="0" w:type="auto"/>
+        <w:tblLook w:val="04A0" w:firstRow="1" w:lastRow="0" w:firstColumn="1" w:lastColumn="0" w:noHBand="0" w:noVBand="1"/>
+      </w:tblPr>
+      <w:tblGrid>
+        <w:gridCol w:w="4508"/>
+        <w:gridCol w:w="4508"/>
+      </w:tblGrid>
+      <w:tr>
+        <w:tc>
+          <w:tcPr>
+            <w:tcW w:w="9016" w:type="dxa"/>
+            <w:gridSpan w:val="2"/>
+          </w:tcPr>
+          <w:p>
+            <w:pPr>
+              <w:spacing w:line="540" w:lineRule="exact"/>
+              <w:jc w:val="center"/>
+              <w:rPr>
+                <w:rFonts w:ascii="Times New Roman" w:hAnsi="Times New Roman" w:cs="Times New Roman"/>
+              </w:rPr>
+            </w:pPr>
+            <w:r>
+              <w:rPr>
+                <w:rFonts w:ascii="Times New Roman" w:hAnsi="Times New Roman" w:cs="Times New Roman"/>
+              </w:rPr>
+              <w:t xml:space="preserve">HISTORIA DE USUARIO </w:t>
+            </w:r>
+          </w:p>
+        </w:tc>
+      </w:tr>
+      <w:tr>
+        <w:tc>
+          <w:tcPr>
+            <w:tcW w:w="4508" w:type="dxa"/>
+          </w:tcPr>
+          <w:p>
+            <w:pPr>
+              <w:spacing w:line="540" w:lineRule="exact"/>
+              <w:jc w:val="both"/>
+              <w:rPr>
+                <w:rFonts w:ascii="Times New Roman" w:hAnsi="Times New Roman" w:cs="Times New Roman"/>
+              </w:rPr>
+            </w:pPr>
+            <w:r>
+              <w:rPr>
+                <w:rFonts w:ascii="Times New Roman" w:hAnsi="Times New Roman" w:cs="Times New Roman"/>
+              </w:rPr>
+              <w:t xml:space="preserve">Número: </w:t>
+            </w:r>
+            <w:r>
+              <w:rPr>
+                <w:rFonts w:ascii="Times New Roman" w:hAnsi="Times New Roman" w:cs="Times New Roman"/>
+              </w:rPr>
+              <w:t>4</w:t>
+            </w:r>
+          </w:p>
+        </w:tc>
+        <w:tc>
+          <w:tcPr>
+            <w:tcW w:w="4508" w:type="dxa"/>
+          </w:tcPr>
+          <w:p>
+            <w:pPr>
+              <w:spacing w:line="540" w:lineRule="exact"/>
+              <w:jc w:val="both"/>
+              <w:rPr>
+                <w:rFonts w:ascii="Times New Roman" w:hAnsi="Times New Roman" w:cs="Times New Roman"/>
+              </w:rPr>
+            </w:pPr>
+            <w:proofErr w:type="spellStart"/>
+            <w:proofErr w:type="gramStart"/>
+            <w:r>
+              <w:rPr>
+                <w:rFonts w:ascii="Times New Roman" w:hAnsi="Times New Roman" w:cs="Times New Roman"/>
+              </w:rPr>
+              <w:t>Usuario:Cliente</w:t>
+            </w:r>
+            <w:proofErr w:type="spellEnd"/>
+            <w:proofErr w:type="gramEnd"/>
+          </w:p>
+        </w:tc>
+      </w:tr>
+      <w:tr>
+        <w:tc>
+          <w:tcPr>
+            <w:tcW w:w="9016" w:type="dxa"/>
+            <w:gridSpan w:val="2"/>
+          </w:tcPr>
+          <w:p>
+            <w:pPr>
+              <w:spacing w:line="540" w:lineRule="exact"/>
+              <w:jc w:val="both"/>
+              <w:rPr>
+                <w:rFonts w:ascii="Times New Roman" w:hAnsi="Times New Roman" w:cs="Times New Roman"/>
+              </w:rPr>
+            </w:pPr>
+            <w:r>
+              <w:rPr>
+                <w:rFonts w:ascii="Times New Roman" w:hAnsi="Times New Roman" w:cs="Times New Roman"/>
+              </w:rPr>
+              <w:t xml:space="preserve">Nombre Historia: </w:t>
+            </w:r>
+            <w:r>
+              <w:rPr>
+                <w:rFonts w:ascii="Times New Roman" w:hAnsi="Times New Roman" w:cs="Times New Roman"/>
+              </w:rPr>
+              <w:t>Servicios realizados</w:t>
+            </w:r>
+          </w:p>
+        </w:tc>
+      </w:tr>
+      <w:tr>
+        <w:trPr>
+          <w:trHeight w:val="1640"/>
+        </w:trPr>
+        <w:tc>
+          <w:tcPr>
+            <w:tcW w:w="9016" w:type="dxa"/>
+            <w:gridSpan w:val="2"/>
+          </w:tcPr>
+          <w:p>
+            <w:pPr>
+              <w:spacing w:line="540" w:lineRule="exact"/>
+              <w:jc w:val="both"/>
+              <w:rPr>
+                <w:rFonts w:ascii="Times New Roman" w:hAnsi="Times New Roman" w:cs="Times New Roman"/>
+              </w:rPr>
+            </w:pPr>
+            <w:r>
+              <w:rPr>
+                <w:rFonts w:ascii="Times New Roman" w:hAnsi="Times New Roman" w:cs="Times New Roman"/>
+              </w:rPr>
+              <w:t xml:space="preserve">Descripción: </w:t>
+            </w:r>
+            <w:r>
+              <w:rPr>
+                <w:rFonts w:ascii="Times New Roman" w:hAnsi="Times New Roman" w:cs="Times New Roman"/>
+              </w:rPr>
+              <w:t xml:space="preserve">En la sección “servicios realizados” se podrán ver imágenes con </w:t>
+            </w:r>
+            <w:r>
+              <w:rPr>
+                <w:rFonts w:ascii="Times New Roman" w:hAnsi="Times New Roman" w:cs="Times New Roman"/>
+              </w:rPr>
+              <w:t>trabajos</w:t>
+            </w:r>
+            <w:r>
+              <w:rPr>
+                <w:rFonts w:ascii="Times New Roman" w:hAnsi="Times New Roman" w:cs="Times New Roman"/>
+              </w:rPr>
+              <w:t xml:space="preserve"> realizados por la barbería con una pequeña descripción</w:t>
+            </w:r>
+            <w:r>
+              <w:rPr>
+                <w:rFonts w:ascii="Times New Roman" w:hAnsi="Times New Roman" w:cs="Times New Roman"/>
+              </w:rPr>
+              <w:t>.</w:t>
+            </w:r>
+          </w:p>
+        </w:tc>
+      </w:tr>
+      <w:tr>
+        <w:trPr>
+          <w:trHeight w:val="1228"/>
+        </w:trPr>
+        <w:tc>
+          <w:tcPr>
+            <w:tcW w:w="9016" w:type="dxa"/>
+            <w:gridSpan w:val="2"/>
+          </w:tcPr>
+          <w:p>
+            <w:pPr>
+              <w:spacing w:line="540" w:lineRule="exact"/>
+              <w:jc w:val="both"/>
+              <w:rPr>
+                <w:rFonts w:ascii="Times New Roman" w:hAnsi="Times New Roman" w:cs="Times New Roman"/>
+              </w:rPr>
+            </w:pPr>
+            <w:r>
+              <w:rPr>
+                <w:rFonts w:ascii="Times New Roman" w:hAnsi="Times New Roman" w:cs="Times New Roman"/>
+              </w:rPr>
+              <w:t xml:space="preserve">Validación: </w:t>
+            </w:r>
+            <w:r>
+              <w:rPr>
+                <w:rFonts w:ascii="Times New Roman" w:hAnsi="Times New Roman" w:cs="Times New Roman"/>
+              </w:rPr>
+              <w:t xml:space="preserve">ver las imágenes y la descripción </w:t>
+            </w:r>
+          </w:p>
+        </w:tc>
+      </w:tr>
+    </w:tbl>
+    <w:p>
+      <w:pPr>
+        <w:rPr>
+          <w:rFonts w:ascii="Times New Roman" w:hAnsi="Times New Roman" w:cs="Times New Roman"/>
+        </w:rPr>
+      </w:pPr>
+    </w:p>
+    <w:tbl>
+      <w:tblPr>
+        <w:tblStyle w:val="Tablaconcuadrcula"/>
+        <w:tblW w:w="0" w:type="auto"/>
+        <w:tblLook w:val="04A0" w:firstRow="1" w:lastRow="0" w:firstColumn="1" w:lastColumn="0" w:noHBand="0" w:noVBand="1"/>
+      </w:tblPr>
+      <w:tblGrid>
+        <w:gridCol w:w="4508"/>
+        <w:gridCol w:w="4508"/>
+      </w:tblGrid>
+      <w:tr>
+        <w:tc>
+          <w:tcPr>
+            <w:tcW w:w="9016" w:type="dxa"/>
+            <w:gridSpan w:val="2"/>
+          </w:tcPr>
+          <w:p>
+            <w:pPr>
+              <w:spacing w:line="540" w:lineRule="exact"/>
+              <w:jc w:val="center"/>
+              <w:rPr>
+                <w:rFonts w:ascii="Times New Roman" w:hAnsi="Times New Roman" w:cs="Times New Roman"/>
+              </w:rPr>
+            </w:pPr>
+            <w:r>
+              <w:rPr>
+                <w:rFonts w:ascii="Times New Roman" w:hAnsi="Times New Roman" w:cs="Times New Roman"/>
+              </w:rPr>
+              <w:t xml:space="preserve">HISTORIA DE USUARIO </w:t>
+            </w:r>
+          </w:p>
+        </w:tc>
+      </w:tr>
+      <w:tr>
+        <w:tc>
+          <w:tcPr>
+            <w:tcW w:w="4508" w:type="dxa"/>
+          </w:tcPr>
+          <w:p>
+            <w:pPr>
+              <w:spacing w:line="540" w:lineRule="exact"/>
+              <w:jc w:val="both"/>
+              <w:rPr>
+                <w:rFonts w:ascii="Times New Roman" w:hAnsi="Times New Roman" w:cs="Times New Roman"/>
+              </w:rPr>
+            </w:pPr>
+            <w:r>
+              <w:rPr>
+                <w:rFonts w:ascii="Times New Roman" w:hAnsi="Times New Roman" w:cs="Times New Roman"/>
+              </w:rPr>
+              <w:t>Número: 5</w:t>
+            </w:r>
+          </w:p>
+        </w:tc>
+        <w:tc>
+          <w:tcPr>
+            <w:tcW w:w="4508" w:type="dxa"/>
+          </w:tcPr>
+          <w:p>
+            <w:pPr>
+              <w:spacing w:line="540" w:lineRule="exact"/>
+              <w:jc w:val="both"/>
+              <w:rPr>
+                <w:rFonts w:ascii="Times New Roman" w:hAnsi="Times New Roman" w:cs="Times New Roman"/>
+              </w:rPr>
+            </w:pPr>
+            <w:proofErr w:type="spellStart"/>
+            <w:proofErr w:type="gramStart"/>
+            <w:r>
+              <w:rPr>
+                <w:rFonts w:ascii="Times New Roman" w:hAnsi="Times New Roman" w:cs="Times New Roman"/>
+              </w:rPr>
+              <w:t>Usuario:Cliente</w:t>
+            </w:r>
+            <w:proofErr w:type="spellEnd"/>
+            <w:proofErr w:type="gramEnd"/>
+          </w:p>
+        </w:tc>
+      </w:tr>
+      <w:tr>
+        <w:tc>
+          <w:tcPr>
+            <w:tcW w:w="9016" w:type="dxa"/>
+            <w:gridSpan w:val="2"/>
+          </w:tcPr>
+          <w:p>
+            <w:pPr>
+              <w:spacing w:line="540" w:lineRule="exact"/>
+              <w:jc w:val="both"/>
+              <w:rPr>
+                <w:rFonts w:ascii="Times New Roman" w:hAnsi="Times New Roman" w:cs="Times New Roman"/>
+              </w:rPr>
+            </w:pPr>
+            <w:r>
+              <w:rPr>
+                <w:rFonts w:ascii="Times New Roman" w:hAnsi="Times New Roman" w:cs="Times New Roman"/>
+              </w:rPr>
+              <w:t>Nombre Historia: Barberos</w:t>
+            </w:r>
+          </w:p>
+        </w:tc>
+      </w:tr>
+      <w:tr>
+        <w:trPr>
+          <w:trHeight w:val="1640"/>
+        </w:trPr>
+        <w:tc>
+          <w:tcPr>
+            <w:tcW w:w="9016" w:type="dxa"/>
+            <w:gridSpan w:val="2"/>
+          </w:tcPr>
+          <w:p>
+            <w:pPr>
+              <w:spacing w:line="540" w:lineRule="exact"/>
+              <w:jc w:val="both"/>
+              <w:rPr>
+                <w:rFonts w:ascii="Times New Roman" w:hAnsi="Times New Roman" w:cs="Times New Roman"/>
+              </w:rPr>
+            </w:pPr>
+            <w:r>
+              <w:rPr>
+                <w:rFonts w:ascii="Times New Roman" w:hAnsi="Times New Roman" w:cs="Times New Roman"/>
+              </w:rPr>
+              <w:t xml:space="preserve">Descripción: En la sección “Barberos” se podrán ver imágenes de los barberos que trabajan en </w:t>
+            </w:r>
+            <w:r>
+              <w:rPr>
+                <w:rFonts w:ascii="Times New Roman" w:hAnsi="Times New Roman" w:cs="Times New Roman"/>
+              </w:rPr>
+              <w:t xml:space="preserve">el local, </w:t>
+            </w:r>
+            <w:r>
+              <w:rPr>
+                <w:rFonts w:ascii="Times New Roman" w:hAnsi="Times New Roman" w:cs="Times New Roman"/>
+              </w:rPr>
+              <w:t xml:space="preserve">su </w:t>
+            </w:r>
+            <w:r>
+              <w:rPr>
+                <w:rFonts w:ascii="Times New Roman" w:hAnsi="Times New Roman" w:cs="Times New Roman"/>
+              </w:rPr>
+              <w:t>nombre completo</w:t>
+            </w:r>
+            <w:r>
+              <w:rPr>
+                <w:rFonts w:ascii="Times New Roman" w:hAnsi="Times New Roman" w:cs="Times New Roman"/>
+              </w:rPr>
+              <w:t xml:space="preserve"> y una pequeña descripción de su trayectoria profesional. </w:t>
+            </w:r>
+          </w:p>
+        </w:tc>
+      </w:tr>
+      <w:tr>
+        <w:trPr>
+          <w:trHeight w:val="1228"/>
+        </w:trPr>
+        <w:tc>
+          <w:tcPr>
+            <w:tcW w:w="9016" w:type="dxa"/>
+            <w:gridSpan w:val="2"/>
+          </w:tcPr>
+          <w:p>
+            <w:pPr>
+              <w:spacing w:line="540" w:lineRule="exact"/>
+              <w:jc w:val="both"/>
+              <w:rPr>
+                <w:rFonts w:ascii="Times New Roman" w:hAnsi="Times New Roman" w:cs="Times New Roman"/>
+              </w:rPr>
+            </w:pPr>
+            <w:r>
+              <w:rPr>
+                <w:rFonts w:ascii="Times New Roman" w:hAnsi="Times New Roman" w:cs="Times New Roman"/>
+              </w:rPr>
+              <w:t xml:space="preserve">Validación: ver las imágenes y la descripción </w:t>
+            </w:r>
+            <w:r>
+              <w:rPr>
+                <w:rFonts w:ascii="Times New Roman" w:hAnsi="Times New Roman" w:cs="Times New Roman"/>
+              </w:rPr>
+              <w:t>de los barberos</w:t>
+            </w:r>
+          </w:p>
+        </w:tc>
+      </w:tr>
+      <w:tr>
+        <w:tc>
+          <w:tcPr>
+            <w:tcW w:w="9016" w:type="dxa"/>
+            <w:gridSpan w:val="2"/>
+          </w:tcPr>
+          <w:p>
+            <w:pPr>
+              <w:spacing w:line="540" w:lineRule="exact"/>
+              <w:jc w:val="center"/>
+              <w:rPr>
+                <w:rFonts w:ascii="Times New Roman" w:hAnsi="Times New Roman" w:cs="Times New Roman"/>
+              </w:rPr>
+            </w:pPr>
+            <w:r>
+              <w:rPr>
+                <w:rFonts w:ascii="Times New Roman" w:hAnsi="Times New Roman" w:cs="Times New Roman"/>
+              </w:rPr>
+              <w:lastRenderedPageBreak/>
+              <w:t xml:space="preserve">HISTORIA DE USUARIO </w:t>
+            </w:r>
+          </w:p>
+        </w:tc>
+      </w:tr>
+      <w:tr>
+        <w:tc>
+          <w:tcPr>
+            <w:tcW w:w="4508" w:type="dxa"/>
+          </w:tcPr>
+          <w:p>
+            <w:pPr>
+              <w:spacing w:line="540" w:lineRule="exact"/>
+              <w:jc w:val="both"/>
+              <w:rPr>
+                <w:rFonts w:ascii="Times New Roman" w:hAnsi="Times New Roman" w:cs="Times New Roman"/>
+              </w:rPr>
+            </w:pPr>
+            <w:r>
+              <w:rPr>
+                <w:rFonts w:ascii="Times New Roman" w:hAnsi="Times New Roman" w:cs="Times New Roman"/>
+              </w:rPr>
+              <w:t>Número: 6</w:t>
+            </w:r>
+          </w:p>
+        </w:tc>
+        <w:tc>
+          <w:tcPr>
+            <w:tcW w:w="4508" w:type="dxa"/>
+          </w:tcPr>
+          <w:p>
+            <w:pPr>
+              <w:spacing w:line="540" w:lineRule="exact"/>
+              <w:jc w:val="both"/>
+              <w:rPr>
+                <w:rFonts w:ascii="Times New Roman" w:hAnsi="Times New Roman" w:cs="Times New Roman"/>
+              </w:rPr>
+            </w:pPr>
+            <w:proofErr w:type="spellStart"/>
+            <w:proofErr w:type="gramStart"/>
+            <w:r>
+              <w:rPr>
+                <w:rFonts w:ascii="Times New Roman" w:hAnsi="Times New Roman" w:cs="Times New Roman"/>
+              </w:rPr>
+              <w:t>Usuario:Cliente</w:t>
+            </w:r>
+            <w:proofErr w:type="spellEnd"/>
+            <w:proofErr w:type="gramEnd"/>
+          </w:p>
+        </w:tc>
+      </w:tr>
+      <w:tr>
+        <w:tc>
+          <w:tcPr>
+            <w:tcW w:w="9016" w:type="dxa"/>
+            <w:gridSpan w:val="2"/>
+          </w:tcPr>
+          <w:p>
+            <w:pPr>
+              <w:spacing w:line="540" w:lineRule="exact"/>
+              <w:jc w:val="both"/>
+              <w:rPr>
+                <w:rFonts w:ascii="Times New Roman" w:hAnsi="Times New Roman" w:cs="Times New Roman"/>
+              </w:rPr>
+            </w:pPr>
+            <w:r>
+              <w:rPr>
+                <w:rFonts w:ascii="Times New Roman" w:hAnsi="Times New Roman" w:cs="Times New Roman"/>
+              </w:rPr>
+              <w:t>Nombre Historia: Precio</w:t>
+            </w:r>
+          </w:p>
+        </w:tc>
+      </w:tr>
+      <w:tr>
+        <w:trPr>
+          <w:trHeight w:val="1640"/>
+        </w:trPr>
+        <w:tc>
+          <w:tcPr>
+            <w:tcW w:w="9016" w:type="dxa"/>
+            <w:gridSpan w:val="2"/>
+          </w:tcPr>
+          <w:p>
+            <w:pPr>
+              <w:spacing w:line="540" w:lineRule="exact"/>
+              <w:jc w:val="both"/>
+              <w:rPr>
+                <w:rFonts w:ascii="Times New Roman" w:hAnsi="Times New Roman" w:cs="Times New Roman"/>
+              </w:rPr>
+            </w:pPr>
+            <w:r>
+              <w:rPr>
+                <w:rFonts w:ascii="Times New Roman" w:hAnsi="Times New Roman" w:cs="Times New Roman"/>
+              </w:rPr>
+              <w:t xml:space="preserve">Descripción: En la sección “Precios” se podrán ver </w:t>
+            </w:r>
+            <w:r>
+              <w:rPr>
+                <w:rFonts w:ascii="Times New Roman" w:hAnsi="Times New Roman" w:cs="Times New Roman"/>
+              </w:rPr>
+              <w:t xml:space="preserve">una tabla con: nombre del servicios, descripción y precio. Debajo de la tabla una nota que diga “solo se acepta efectivo” </w:t>
+            </w:r>
+          </w:p>
+        </w:tc>
+      </w:tr>
+      <w:tr>
+        <w:trPr>
+          <w:trHeight w:val="1228"/>
+        </w:trPr>
+        <w:tc>
+          <w:tcPr>
+            <w:tcW w:w="9016" w:type="dxa"/>
+            <w:gridSpan w:val="2"/>
+          </w:tcPr>
+          <w:p>
+            <w:pPr>
+              <w:spacing w:line="540" w:lineRule="exact"/>
+              <w:jc w:val="both"/>
+              <w:rPr>
+                <w:rFonts w:ascii="Times New Roman" w:hAnsi="Times New Roman" w:cs="Times New Roman"/>
+              </w:rPr>
+            </w:pPr>
+            <w:r>
+              <w:rPr>
+                <w:rFonts w:ascii="Times New Roman" w:hAnsi="Times New Roman" w:cs="Times New Roman"/>
+              </w:rPr>
+              <w:t xml:space="preserve">Validación: ver </w:t>
+            </w:r>
+            <w:r>
+              <w:rPr>
+                <w:rFonts w:ascii="Times New Roman" w:hAnsi="Times New Roman" w:cs="Times New Roman"/>
+              </w:rPr>
+              <w:t>tabla de precios y nota de forma de pago en efectivo</w:t>
+            </w:r>
+          </w:p>
+        </w:tc>
+      </w:tr>
+    </w:tbl>
+    <w:p>
+      <w:pPr>
+        <w:spacing w:line="540" w:lineRule="exact"/>
+        <w:jc w:val="both"/>
+        <w:rPr>
+          <w:rFonts w:ascii="Times New Roman" w:hAnsi="Times New Roman" w:cs="Times New Roman"/>
+        </w:rPr>
+      </w:pPr>
+    </w:p>
+    <w:tbl>
+      <w:tblPr>
+        <w:tblStyle w:val="Tablaconcuadrcula"/>
+        <w:tblW w:w="0" w:type="auto"/>
+        <w:tblLook w:val="04A0" w:firstRow="1" w:lastRow="0" w:firstColumn="1" w:lastColumn="0" w:noHBand="0" w:noVBand="1"/>
+      </w:tblPr>
+      <w:tblGrid>
+        <w:gridCol w:w="4508"/>
+        <w:gridCol w:w="4508"/>
+      </w:tblGrid>
+      <w:tr>
+        <w:tc>
+          <w:tcPr>
+            <w:tcW w:w="9016" w:type="dxa"/>
+            <w:gridSpan w:val="2"/>
+          </w:tcPr>
+          <w:p>
+            <w:pPr>
+              <w:spacing w:line="540" w:lineRule="exact"/>
+              <w:jc w:val="center"/>
+              <w:rPr>
+                <w:rFonts w:ascii="Times New Roman" w:hAnsi="Times New Roman" w:cs="Times New Roman"/>
+              </w:rPr>
+            </w:pPr>
+            <w:r>
+              <w:rPr>
+                <w:rFonts w:ascii="Times New Roman" w:hAnsi="Times New Roman" w:cs="Times New Roman"/>
+              </w:rPr>
+              <w:t xml:space="preserve">HISTORIA DE USUARIO </w:t>
+            </w:r>
+          </w:p>
+        </w:tc>
+      </w:tr>
+      <w:tr>
+        <w:tc>
+          <w:tcPr>
+            <w:tcW w:w="4508" w:type="dxa"/>
+          </w:tcPr>
+          <w:p>
+            <w:pPr>
+              <w:spacing w:line="540" w:lineRule="exact"/>
+              <w:jc w:val="both"/>
+              <w:rPr>
+                <w:rFonts w:ascii="Times New Roman" w:hAnsi="Times New Roman" w:cs="Times New Roman"/>
+              </w:rPr>
+            </w:pPr>
+            <w:r>
+              <w:rPr>
+                <w:rFonts w:ascii="Times New Roman" w:hAnsi="Times New Roman" w:cs="Times New Roman"/>
+              </w:rPr>
+              <w:t>Número: 7</w:t>
+            </w:r>
+          </w:p>
+        </w:tc>
+        <w:tc>
+          <w:tcPr>
+            <w:tcW w:w="4508" w:type="dxa"/>
+          </w:tcPr>
+          <w:p>
+            <w:pPr>
+              <w:spacing w:line="540" w:lineRule="exact"/>
+              <w:jc w:val="both"/>
+              <w:rPr>
+                <w:rFonts w:ascii="Times New Roman" w:hAnsi="Times New Roman" w:cs="Times New Roman"/>
+              </w:rPr>
+            </w:pPr>
+            <w:proofErr w:type="spellStart"/>
+            <w:proofErr w:type="gramStart"/>
+            <w:r>
+              <w:rPr>
+                <w:rFonts w:ascii="Times New Roman" w:hAnsi="Times New Roman" w:cs="Times New Roman"/>
+              </w:rPr>
+              <w:t>Usuario:Cliente</w:t>
+            </w:r>
+            <w:proofErr w:type="spellEnd"/>
+            <w:proofErr w:type="gramEnd"/>
+          </w:p>
+        </w:tc>
+      </w:tr>
+      <w:tr>
+        <w:tc>
+          <w:tcPr>
+            <w:tcW w:w="9016" w:type="dxa"/>
+            <w:gridSpan w:val="2"/>
+          </w:tcPr>
+          <w:p>
+            <w:pPr>
+              <w:spacing w:line="540" w:lineRule="exact"/>
+              <w:jc w:val="both"/>
+              <w:rPr>
+                <w:rFonts w:ascii="Times New Roman" w:hAnsi="Times New Roman" w:cs="Times New Roman"/>
+              </w:rPr>
+            </w:pPr>
+            <w:r>
+              <w:rPr>
+                <w:rFonts w:ascii="Times New Roman" w:hAnsi="Times New Roman" w:cs="Times New Roman"/>
+              </w:rPr>
+              <w:t>Nombre Historia: Contacto</w:t>
+            </w:r>
+          </w:p>
+        </w:tc>
+      </w:tr>
+      <w:tr>
+        <w:trPr>
+          <w:trHeight w:val="1640"/>
+        </w:trPr>
+        <w:tc>
+          <w:tcPr>
+            <w:tcW w:w="9016" w:type="dxa"/>
+            <w:gridSpan w:val="2"/>
+          </w:tcPr>
+          <w:p>
+            <w:pPr>
+              <w:spacing w:line="540" w:lineRule="exact"/>
+              <w:jc w:val="both"/>
+              <w:rPr>
+                <w:rFonts w:ascii="Times New Roman" w:hAnsi="Times New Roman" w:cs="Times New Roman"/>
+              </w:rPr>
+            </w:pPr>
+            <w:r>
+              <w:rPr>
+                <w:rFonts w:ascii="Times New Roman" w:hAnsi="Times New Roman" w:cs="Times New Roman"/>
+              </w:rPr>
+              <w:t xml:space="preserve">Descripción: En la sección “Contacto” se puede visualizar </w:t>
+            </w:r>
+            <w:r>
+              <w:rPr>
+                <w:rFonts w:ascii="Times New Roman" w:hAnsi="Times New Roman" w:cs="Times New Roman"/>
+              </w:rPr>
+              <w:t xml:space="preserve">los datos de contacto: teléfono, </w:t>
+            </w:r>
+            <w:r>
+              <w:rPr>
+                <w:rFonts w:ascii="Times New Roman" w:hAnsi="Times New Roman" w:cs="Times New Roman"/>
+              </w:rPr>
+              <w:t xml:space="preserve">horario (especificando que no se abre el local los días feriados no laborales), </w:t>
+            </w:r>
+            <w:proofErr w:type="gramStart"/>
+            <w:r>
+              <w:rPr>
+                <w:rFonts w:ascii="Times New Roman" w:hAnsi="Times New Roman" w:cs="Times New Roman"/>
+              </w:rPr>
+              <w:t>email,  dirección</w:t>
+            </w:r>
+            <w:proofErr w:type="gramEnd"/>
+            <w:r>
+              <w:rPr>
+                <w:rFonts w:ascii="Times New Roman" w:hAnsi="Times New Roman" w:cs="Times New Roman"/>
+              </w:rPr>
+              <w:t xml:space="preserve"> </w:t>
+            </w:r>
+            <w:proofErr w:type="gramStart"/>
+            <w:r>
+              <w:rPr>
+                <w:rFonts w:ascii="Times New Roman" w:hAnsi="Times New Roman" w:cs="Times New Roman"/>
+              </w:rPr>
+              <w:t xml:space="preserve">y </w:t>
+            </w:r>
+            <w:r>
+              <w:rPr>
+                <w:rFonts w:ascii="Times New Roman" w:hAnsi="Times New Roman" w:cs="Times New Roman"/>
+              </w:rPr>
+              <w:t xml:space="preserve"> redes</w:t>
+            </w:r>
+            <w:proofErr w:type="gramEnd"/>
+            <w:r>
+              <w:rPr>
+                <w:rFonts w:ascii="Times New Roman" w:hAnsi="Times New Roman" w:cs="Times New Roman"/>
+              </w:rPr>
+              <w:t xml:space="preserve"> sociales</w:t>
+            </w:r>
+            <w:r>
+              <w:rPr>
+                <w:rFonts w:ascii="Times New Roman" w:hAnsi="Times New Roman" w:cs="Times New Roman"/>
+              </w:rPr>
+              <w:t xml:space="preserve">, </w:t>
+            </w:r>
+            <w:r>
+              <w:rPr>
+                <w:rFonts w:ascii="Times New Roman" w:hAnsi="Times New Roman" w:cs="Times New Roman"/>
+              </w:rPr>
+              <w:t xml:space="preserve">Debajo de estos datos </w:t>
+            </w:r>
+            <w:r>
+              <w:rPr>
+                <w:rFonts w:ascii="Times New Roman" w:hAnsi="Times New Roman" w:cs="Times New Roman"/>
+              </w:rPr>
+              <w:t xml:space="preserve">un mapa </w:t>
+            </w:r>
+            <w:r>
+              <w:rPr>
+                <w:rFonts w:ascii="Times New Roman" w:hAnsi="Times New Roman" w:cs="Times New Roman"/>
+              </w:rPr>
+              <w:t xml:space="preserve">interactivo con la ubicación de la barbería y seguido </w:t>
+            </w:r>
+          </w:p>
+        </w:tc>
+      </w:tr>
+      <w:tr>
+        <w:trPr>
+          <w:trHeight w:val="1228"/>
+        </w:trPr>
+        <w:tc>
+          <w:tcPr>
+            <w:tcW w:w="9016" w:type="dxa"/>
+            <w:gridSpan w:val="2"/>
+          </w:tcPr>
+          <w:p>
+            <w:pPr>
+              <w:spacing w:line="540" w:lineRule="exact"/>
+              <w:jc w:val="both"/>
+              <w:rPr>
+                <w:rFonts w:ascii="Times New Roman" w:hAnsi="Times New Roman" w:cs="Times New Roman"/>
+              </w:rPr>
+            </w:pPr>
+            <w:r>
+              <w:rPr>
+                <w:rFonts w:ascii="Times New Roman" w:hAnsi="Times New Roman" w:cs="Times New Roman"/>
+              </w:rPr>
+              <w:t xml:space="preserve">Validación: </w:t>
+            </w:r>
+            <w:r>
+              <w:rPr>
+                <w:rFonts w:ascii="Times New Roman" w:hAnsi="Times New Roman" w:cs="Times New Roman"/>
+              </w:rPr>
+              <w:t>ver datos de contacto y mapa.</w:t>
+            </w:r>
+          </w:p>
+        </w:tc>
+      </w:tr>
+    </w:tbl>
+    <w:p>
+      <w:pPr>
+        <w:spacing w:line="540" w:lineRule="exact"/>
+        <w:jc w:val="both"/>
+        <w:rPr>
+          <w:rFonts w:ascii="Times New Roman" w:hAnsi="Times New Roman" w:cs="Times New Roman"/>
+        </w:rPr>
+      </w:pPr>
+    </w:p>
+    <w:p>
+      <w:pPr>
+        <w:rPr>
+          <w:rFonts w:ascii="Times New Roman" w:hAnsi="Times New Roman" w:cs="Times New Roman"/>
+        </w:rPr>
+      </w:pPr>
+      <w:r>
+        <w:rPr>
+          <w:rFonts w:ascii="Times New Roman" w:hAnsi="Times New Roman" w:cs="Times New Roman"/>
+        </w:rPr>
+        <w:br w:type="page"/>
+      </w:r>
+    </w:p>
+    <w:tbl>
+      <w:tblPr>
+        <w:tblStyle w:val="Tablaconcuadrcula"/>
+        <w:tblW w:w="0" w:type="auto"/>
+        <w:tblLook w:val="04A0" w:firstRow="1" w:lastRow="0" w:firstColumn="1" w:lastColumn="0" w:noHBand="0" w:noVBand="1"/>
+      </w:tblPr>
+      <w:tblGrid>
+        <w:gridCol w:w="4508"/>
+        <w:gridCol w:w="4508"/>
+      </w:tblGrid>
+      <w:tr>
+        <w:tc>
+          <w:tcPr>
+            <w:tcW w:w="9016" w:type="dxa"/>
+            <w:gridSpan w:val="2"/>
+          </w:tcPr>
+          <w:p>
+            <w:pPr>
+              <w:spacing w:line="540" w:lineRule="exact"/>
+              <w:jc w:val="center"/>
+              <w:rPr>
+                <w:rFonts w:ascii="Times New Roman" w:hAnsi="Times New Roman" w:cs="Times New Roman"/>
+              </w:rPr>
+            </w:pPr>
+            <w:r>
+              <w:rPr>
+                <w:rFonts w:ascii="Times New Roman" w:hAnsi="Times New Roman" w:cs="Times New Roman"/>
+              </w:rPr>
+              <w:lastRenderedPageBreak/>
+              <w:t xml:space="preserve">HISTORIA DE USUARIO </w:t>
+            </w:r>
+          </w:p>
+        </w:tc>
+      </w:tr>
+      <w:tr>
+        <w:tc>
+          <w:tcPr>
+            <w:tcW w:w="4508" w:type="dxa"/>
+          </w:tcPr>
+          <w:p>
+            <w:pPr>
+              <w:spacing w:line="540" w:lineRule="exact"/>
+              <w:jc w:val="both"/>
+              <w:rPr>
+                <w:rFonts w:ascii="Times New Roman" w:hAnsi="Times New Roman" w:cs="Times New Roman"/>
+              </w:rPr>
+            </w:pPr>
+            <w:r>
+              <w:rPr>
+                <w:rFonts w:ascii="Times New Roman" w:hAnsi="Times New Roman" w:cs="Times New Roman"/>
+              </w:rPr>
+              <w:t>Número: 8</w:t>
+            </w:r>
+          </w:p>
+        </w:tc>
+        <w:tc>
+          <w:tcPr>
+            <w:tcW w:w="4508" w:type="dxa"/>
+          </w:tcPr>
+          <w:p>
+            <w:pPr>
+              <w:spacing w:line="540" w:lineRule="exact"/>
+              <w:jc w:val="both"/>
+              <w:rPr>
+                <w:rFonts w:ascii="Times New Roman" w:hAnsi="Times New Roman" w:cs="Times New Roman"/>
+              </w:rPr>
+            </w:pPr>
+            <w:r>
+              <w:rPr>
+                <w:rFonts w:ascii="Times New Roman" w:hAnsi="Times New Roman" w:cs="Times New Roman"/>
+              </w:rPr>
+              <w:t>Usuario: dueño Barberia / Socio</w:t>
+            </w:r>
+          </w:p>
+        </w:tc>
+      </w:tr>
+      <w:tr>
+        <w:tc>
+          <w:tcPr>
+            <w:tcW w:w="9016" w:type="dxa"/>
+            <w:gridSpan w:val="2"/>
+          </w:tcPr>
+          <w:p>
+            <w:pPr>
+              <w:spacing w:line="540" w:lineRule="exact"/>
+              <w:jc w:val="both"/>
+              <w:rPr>
+                <w:rFonts w:ascii="Times New Roman" w:hAnsi="Times New Roman" w:cs="Times New Roman"/>
+              </w:rPr>
+            </w:pPr>
+            <w:r>
+              <w:rPr>
+                <w:rFonts w:ascii="Times New Roman" w:hAnsi="Times New Roman" w:cs="Times New Roman"/>
+              </w:rPr>
+              <w:t xml:space="preserve">Nombre Historia: </w:t>
+            </w:r>
+            <w:proofErr w:type="spellStart"/>
+            <w:r>
+              <w:rPr>
+                <w:rFonts w:ascii="Times New Roman" w:hAnsi="Times New Roman" w:cs="Times New Roman"/>
+              </w:rPr>
+              <w:t>Login</w:t>
+            </w:r>
+            <w:proofErr w:type="spellEnd"/>
+          </w:p>
+        </w:tc>
+      </w:tr>
+      <w:tr>
+        <w:tc>
+          <w:tcPr>
+            <w:tcW w:w="4508" w:type="dxa"/>
+          </w:tcPr>
+          <w:p>
+            <w:pPr>
+              <w:spacing w:line="540" w:lineRule="exact"/>
+              <w:jc w:val="both"/>
+              <w:rPr>
+                <w:rFonts w:ascii="Times New Roman" w:hAnsi="Times New Roman" w:cs="Times New Roman"/>
+              </w:rPr>
+            </w:pPr>
+            <w:proofErr w:type="spellStart"/>
+            <w:r>
+              <w:rPr>
+                <w:rFonts w:ascii="Times New Roman" w:hAnsi="Times New Roman" w:cs="Times New Roman"/>
+              </w:rPr>
+              <w:t>Pre-requisitos</w:t>
+            </w:r>
+            <w:proofErr w:type="spellEnd"/>
+            <w:r>
+              <w:rPr>
+                <w:rFonts w:ascii="Times New Roman" w:hAnsi="Times New Roman" w:cs="Times New Roman"/>
+              </w:rPr>
+              <w:t>: Credenciales usuario: admin, contraseña: Barberia.</w:t>
+            </w:r>
+          </w:p>
+        </w:tc>
+        <w:tc>
+          <w:tcPr>
+            <w:tcW w:w="4508" w:type="dxa"/>
+          </w:tcPr>
+          <w:p>
+            <w:pPr>
+              <w:spacing w:line="540" w:lineRule="exact"/>
+              <w:jc w:val="both"/>
+              <w:rPr>
+                <w:rFonts w:ascii="Times New Roman" w:hAnsi="Times New Roman" w:cs="Times New Roman"/>
+              </w:rPr>
+            </w:pPr>
+            <w:r>
+              <w:rPr>
+                <w:rFonts w:ascii="Times New Roman" w:hAnsi="Times New Roman" w:cs="Times New Roman"/>
+              </w:rPr>
+              <w:t>Restricción: solo los administradores tienen acceso</w:t>
+            </w:r>
+          </w:p>
+        </w:tc>
+      </w:tr>
+      <w:tr>
+        <w:trPr>
+          <w:trHeight w:val="1640"/>
+        </w:trPr>
+        <w:tc>
+          <w:tcPr>
+            <w:tcW w:w="9016" w:type="dxa"/>
+            <w:gridSpan w:val="2"/>
+          </w:tcPr>
+          <w:p>
+            <w:pPr>
+              <w:spacing w:line="540" w:lineRule="exact"/>
+              <w:jc w:val="both"/>
+              <w:rPr>
+                <w:rFonts w:ascii="Times New Roman" w:hAnsi="Times New Roman" w:cs="Times New Roman"/>
+              </w:rPr>
+            </w:pPr>
+            <w:r>
+              <w:rPr>
+                <w:rFonts w:ascii="Times New Roman" w:hAnsi="Times New Roman" w:cs="Times New Roman"/>
+              </w:rPr>
+              <w:t xml:space="preserve">Descripción: Solo </w:t>
+            </w:r>
+            <w:r>
+              <w:rPr>
+                <w:rFonts w:ascii="Times New Roman" w:hAnsi="Times New Roman" w:cs="Times New Roman"/>
+              </w:rPr>
+              <w:t xml:space="preserve">los administradores de la barbería pueden ingresar </w:t>
+            </w:r>
+            <w:r>
+              <w:rPr>
+                <w:rFonts w:ascii="Times New Roman" w:hAnsi="Times New Roman" w:cs="Times New Roman"/>
+              </w:rPr>
+              <w:t xml:space="preserve">con usuario y contraseña. Estas credenciales serán: usuario: Admin, contraseña: Barbería. </w:t>
+            </w:r>
+          </w:p>
+          <w:p>
+            <w:pPr>
+              <w:spacing w:line="540" w:lineRule="exact"/>
+              <w:jc w:val="both"/>
+              <w:rPr>
+                <w:rFonts w:ascii="Times New Roman" w:hAnsi="Times New Roman" w:cs="Times New Roman"/>
+              </w:rPr>
+            </w:pPr>
+            <w:r>
+              <w:rPr>
+                <w:rFonts w:ascii="Times New Roman" w:hAnsi="Times New Roman" w:cs="Times New Roman"/>
+              </w:rPr>
+              <w:t>Al ingresar podrán ver únicamente las citas agendadas para el día corriente.</w:t>
+            </w:r>
+          </w:p>
+        </w:tc>
+      </w:tr>
+      <w:tr>
+        <w:trPr>
+          <w:trHeight w:val="1228"/>
+        </w:trPr>
+        <w:tc>
+          <w:tcPr>
+            <w:tcW w:w="9016" w:type="dxa"/>
+            <w:gridSpan w:val="2"/>
+          </w:tcPr>
+          <w:p>
+            <w:pPr>
+              <w:spacing w:line="540" w:lineRule="exact"/>
+              <w:jc w:val="both"/>
+              <w:rPr>
+                <w:rFonts w:ascii="Times New Roman" w:hAnsi="Times New Roman" w:cs="Times New Roman"/>
+              </w:rPr>
+            </w:pPr>
+            <w:r>
+              <w:rPr>
+                <w:rFonts w:ascii="Times New Roman" w:hAnsi="Times New Roman" w:cs="Times New Roman"/>
+              </w:rPr>
+              <w:t xml:space="preserve">Validación: </w:t>
+            </w:r>
+            <w:r>
+              <w:rPr>
+                <w:rFonts w:ascii="Times New Roman" w:hAnsi="Times New Roman" w:cs="Times New Roman"/>
+              </w:rPr>
+              <w:t>ingreso al sistema y visualización de agenda.</w:t>
+            </w:r>
+          </w:p>
+        </w:tc>
+      </w:tr>
+    </w:tbl>
+    <w:p>
+      <w:pPr>
+        <w:spacing w:line="540" w:lineRule="exact"/>
+        <w:jc w:val="both"/>
+        <w:rPr>
+          <w:rFonts w:ascii="Times New Roman" w:hAnsi="Times New Roman" w:cs="Times New Roman"/>
+        </w:rPr>
+      </w:pPr>
+    </w:p>
+    <w:p>
+      <w:pPr>
+        <w:spacing w:line="540" w:lineRule="exact"/>
+        <w:jc w:val="both"/>
+        <w:rPr>
+          <w:rFonts w:ascii="Times New Roman" w:hAnsi="Times New Roman" w:cs="Times New Roman"/>
+        </w:rPr>
+      </w:pPr>
+    </w:p>
+    <w:p>
+      <w:pPr>
+        <w:spacing w:line="540" w:lineRule="exact"/>
+        <w:jc w:val="both"/>
+        <w:rPr>
+          <w:rFonts w:ascii="Times New Roman" w:hAnsi="Times New Roman" w:cs="Times New Roman"/>
+        </w:rPr>
+      </w:pPr>
+    </w:p>
+    <w:p>
+      <w:pPr>
+        <w:spacing w:line="540" w:lineRule="exact"/>
+        <w:jc w:val="both"/>
+        <w:rPr>
+          <w:rFonts w:ascii="Times New Roman" w:hAnsi="Times New Roman" w:cs="Times New Roman"/>
+        </w:rPr>
+      </w:pPr>
+    </w:p>
+    <w:p>
+      <w:pPr>
+        <w:spacing w:line="540" w:lineRule="exact"/>
+        <w:jc w:val="both"/>
+        <w:rPr>
+          <w:rFonts w:ascii="Times New Roman" w:hAnsi="Times New Roman" w:cs="Times New Roman"/>
+        </w:rPr>
+      </w:pPr>
+    </w:p>
+    <w:p>
+      <w:pPr>
+        <w:spacing w:line="540" w:lineRule="exact"/>
+        <w:jc w:val="both"/>
+        <w:rPr>
+          <w:rFonts w:ascii="Times New Roman" w:hAnsi="Times New Roman" w:cs="Times New Roman"/>
+        </w:rPr>
+      </w:pPr>
+    </w:p>
+    <w:p>
+      <w:pPr>
+        <w:spacing w:line="540" w:lineRule="exact"/>
+        <w:jc w:val="both"/>
+        <w:rPr>
+          <w:rFonts w:ascii="Times New Roman" w:hAnsi="Times New Roman" w:cs="Times New Roman"/>
+        </w:rPr>
+        <w:sectPr>
+          <w:pgSz w:w="11906" w:h="16838"/>
+          <w:pgMar w:top="851" w:right="1440" w:bottom="1134" w:left="1440" w:header="720" w:footer="720" w:gutter="0"/>
+          <w:cols w:space="720"/>
+          <w:docGrid w:linePitch="360"/>
+        </w:sectPr>
+      </w:pPr>
+    </w:p>
+    <w:p>
+      <w:pPr>
+        <w:spacing w:line="540" w:lineRule="exact"/>
+        <w:jc w:val="both"/>
+        <w:rPr>
+          <w:rFonts w:ascii="Times New Roman" w:hAnsi="Times New Roman" w:cs="Times New Roman"/>
+        </w:rPr>
+      </w:pPr>
+    </w:p>
+    <w:p>
+      <w:pPr>
+        <w:pStyle w:val="Ttulo1"/>
+        <w:numPr>
+          <w:ilvl w:val="0"/>
+          <w:numId w:val="12"/>
+        </w:numPr>
+        <w:rPr>
+          <w:rFonts w:ascii="Times New Roman" w:hAnsi="Times New Roman" w:cs="Times New Roman"/>
+          <w:sz w:val="40"/>
+          <w:szCs w:val="40"/>
+        </w:rPr>
+      </w:pPr>
+      <w:bookmarkStart w:id="5" w:name="_Toc203646885"/>
+      <w:r>
+        <w:rPr>
+          <w:rFonts w:ascii="Times New Roman" w:hAnsi="Times New Roman" w:cs="Times New Roman"/>
+          <w:sz w:val="40"/>
+          <w:szCs w:val="40"/>
+        </w:rPr>
+        <w:t>Priorización de requerimientos</w:t>
+      </w:r>
+      <w:bookmarkEnd w:id="5"/>
+    </w:p>
+    <w:p>
+      <w:pPr>
+        <w:rPr>
+          <w:rFonts w:ascii="Times New Roman" w:hAnsi="Times New Roman" w:cs="Times New Roman"/>
+        </w:rPr>
+      </w:pPr>
+      <w:r>
+        <w:rPr>
+          <w:rFonts w:ascii="Times New Roman" w:hAnsi="Times New Roman" w:cs="Times New Roman"/>
+          <w:noProof/>
+          <w:lang w:val="es-UY"/>
+        </w:rPr>
+        <w:drawing>
+          <wp:anchor distT="0" distB="0" distL="114300" distR="114300" simplePos="0" relativeHeight="251660288" behindDoc="0" locked="0" layoutInCell="1" allowOverlap="1" wp14:anchorId="269658AD" wp14:editId="1AD2371F">
+            <wp:simplePos x="0" y="0"/>
+            <wp:positionH relativeFrom="column">
+              <wp:posOffset>-323850</wp:posOffset>
+            </wp:positionH>
+            <wp:positionV relativeFrom="paragraph">
+              <wp:posOffset>248285</wp:posOffset>
+            </wp:positionV>
+            <wp:extent cx="8863330" cy="4387850"/>
+            <wp:effectExtent l="0" t="0" r="0" b="0"/>
+            <wp:wrapSquare wrapText="bothSides"/>
+            <wp:docPr id="243774122" name="Imagen 4" descr="Imagen que contiene Gráfico de rectángulos&#10;&#10;El contenido generado por IA puede ser incorrecto."/>
+            <wp:cNvGraphicFramePr>
+              <a:graphicFrameLocks xmlns:a="http://schemas.openxmlformats.org/drawingml/2006/main" noChangeAspect="1"/>
+            </wp:cNvGraphicFramePr>
+            <a:graphic xmlns:a="http://schemas.openxmlformats.org/drawingml/2006/main">
+              <a:graphicData uri="http://schemas.openxmlformats.org/drawingml/2006/picture">
+                <pic:pic xmlns:pic="http://schemas.openxmlformats.org/drawingml/2006/picture">
+                  <pic:nvPicPr>
+                    <pic:cNvPr id="243774122" name="Imagen 4" descr="Imagen que contiene Gráfico de rectángulos&#10;&#10;El contenido generado por IA puede ser incorrecto."/>
+                    <pic:cNvPicPr>
+                      <a:picLocks noChangeAspect="1" noChangeArrowheads="1"/>
+                    </pic:cNvPicPr>
+                  </pic:nvPicPr>
+                  <pic:blipFill>
+                    <a:blip r:embed="rId8">
+                      <a:extLst>
+                        <a:ext uri="{28A0092B-C50C-407E-A947-70E740481C1C}">
+                          <a14:useLocalDpi xmlns:a14="http://schemas.microsoft.com/office/drawing/2010/main" val="0"/>
+                        </a:ext>
+                      </a:extLst>
+                    </a:blip>
+                    <a:srcRect/>
+                    <a:stretch>
+                      <a:fillRect/>
+                    </a:stretch>
+                  </pic:blipFill>
+                  <pic:spPr bwMode="auto">
+                    <a:xfrm>
+                      <a:off x="0" y="0"/>
+                      <a:ext cx="8863330" cy="4387850"/>
+                    </a:xfrm>
+                    <a:prstGeom prst="rect">
+                      <a:avLst/>
+                    </a:prstGeom>
+                    <a:noFill/>
+                    <a:ln>
+                      <a:noFill/>
+                    </a:ln>
+                  </pic:spPr>
+                </pic:pic>
+              </a:graphicData>
+            </a:graphic>
+            <wp14:sizeRelH relativeFrom="page">
+              <wp14:pctWidth>0</wp14:pctWidth>
+            </wp14:sizeRelH>
+            <wp14:sizeRelV relativeFrom="page">
+              <wp14:pctHeight>0</wp14:pctHeight>
+            </wp14:sizeRelV>
+          </wp:anchor>
+        </w:drawing>
+      </w:r>
+    </w:p>
+    <w:p>
+      <w:pPr>
+        <w:jc w:val="both"/>
+        <w:rPr>
+          <w:rFonts w:ascii="Times New Roman" w:hAnsi="Times New Roman" w:cs="Times New Roman"/>
+        </w:rPr>
+      </w:pPr>
+    </w:p>
+    <w:p>
+      <w:pPr>
+        <w:spacing w:line="540" w:lineRule="exact"/>
+        <w:jc w:val="both"/>
+        <w:rPr>
+          <w:rFonts w:ascii="Times New Roman" w:hAnsi="Times New Roman" w:cs="Times New Roman"/>
+          <w:lang w:val="es-UY"/>
+        </w:rPr>
+      </w:pPr>
+      <w:r>
+        <w:rPr>
+          <w:rFonts w:ascii="Times New Roman" w:hAnsi="Times New Roman" w:cs="Times New Roman"/>
+          <w:noProof/>
+          <w:lang w:val="es-UY"/>
+        </w:rPr>
+        <w:lastRenderedPageBreak/>
+        <w:drawing>
+          <wp:anchor distT="0" distB="0" distL="114300" distR="114300" simplePos="0" relativeHeight="251661312" behindDoc="0" locked="0" layoutInCell="1" allowOverlap="1" wp14:anchorId="1867A3A2" wp14:editId="00B64C29">
+            <wp:simplePos x="0" y="0"/>
+            <wp:positionH relativeFrom="margin">
+              <wp:align>center</wp:align>
+            </wp:positionH>
+            <wp:positionV relativeFrom="paragraph">
+              <wp:posOffset>0</wp:posOffset>
+            </wp:positionV>
+            <wp:extent cx="9684385" cy="4552950"/>
+            <wp:effectExtent l="0" t="0" r="0" b="0"/>
+            <wp:wrapSquare wrapText="bothSides"/>
+            <wp:docPr id="1725939171" name="Imagen 6" descr="Imagen que contiene Interfaz de usuario gráfica&#10;&#10;El contenido generado por IA puede ser incorrecto."/>
+            <wp:cNvGraphicFramePr>
+              <a:graphicFrameLocks xmlns:a="http://schemas.openxmlformats.org/drawingml/2006/main" noChangeAspect="1"/>
+            </wp:cNvGraphicFramePr>
+            <a:graphic xmlns:a="http://schemas.openxmlformats.org/drawingml/2006/main">
+              <a:graphicData uri="http://schemas.openxmlformats.org/drawingml/2006/picture">
+                <pic:pic xmlns:pic="http://schemas.openxmlformats.org/drawingml/2006/picture">
+                  <pic:nvPicPr>
+                    <pic:cNvPr id="1725939171" name="Imagen 6" descr="Imagen que contiene Interfaz de usuario gráfica&#10;&#10;El contenido generado por IA puede ser incorrecto."/>
+                    <pic:cNvPicPr>
+                      <a:picLocks noChangeAspect="1" noChangeArrowheads="1"/>
+                    </pic:cNvPicPr>
+                  </pic:nvPicPr>
+                  <pic:blipFill>
+                    <a:blip r:embed="rId9">
+                      <a:extLst>
+                        <a:ext uri="{28A0092B-C50C-407E-A947-70E740481C1C}">
+                          <a14:useLocalDpi xmlns:a14="http://schemas.microsoft.com/office/drawing/2010/main" val="0"/>
+                        </a:ext>
+                      </a:extLst>
+                    </a:blip>
+                    <a:srcRect/>
+                    <a:stretch>
+                      <a:fillRect/>
+                    </a:stretch>
+                  </pic:blipFill>
+                  <pic:spPr bwMode="auto">
+                    <a:xfrm>
+                      <a:off x="0" y="0"/>
+                      <a:ext cx="9684385" cy="4552950"/>
+                    </a:xfrm>
+                    <a:prstGeom prst="rect">
+                      <a:avLst/>
+                    </a:prstGeom>
+                    <a:noFill/>
+                    <a:ln>
+                      <a:noFill/>
+                    </a:ln>
+                  </pic:spPr>
+                </pic:pic>
+              </a:graphicData>
+            </a:graphic>
+            <wp14:sizeRelH relativeFrom="page">
+              <wp14:pctWidth>0</wp14:pctWidth>
+            </wp14:sizeRelH>
+            <wp14:sizeRelV relativeFrom="page">
+              <wp14:pctHeight>0</wp14:pctHeight>
+            </wp14:sizeRelV>
+          </wp:anchor>
+        </w:drawing>
+      </w:r>
     </w:p>
     <w:p>
       <w:pPr>
@@ -2271,680 +4646,9 @@
           <w:rFonts w:ascii="Times New Roman" w:hAnsi="Times New Roman" w:cs="Times New Roman"/>
         </w:rPr>
       </w:pPr>
-      <w:proofErr w:type="spellStart"/>
-      <w:r>
-        <w:rPr>
-          <w:rFonts w:ascii="Times New Roman" w:hAnsi="Times New Roman" w:cs="Times New Roman"/>
-        </w:rPr>
-        <w:t>Nav</w:t>
-      </w:r>
-      <w:proofErr w:type="spellEnd"/>
-      <w:r>
-        <w:rPr>
-          <w:rFonts w:ascii="Times New Roman" w:hAnsi="Times New Roman" w:cs="Times New Roman"/>
-        </w:rPr>
-        <w:t xml:space="preserve">: </w:t>
-      </w:r>
-      <w:r>
-        <w:rPr>
-          <w:rFonts w:ascii="Times New Roman" w:hAnsi="Times New Roman" w:cs="Times New Roman"/>
-        </w:rPr>
-        <w:t xml:space="preserve">BOTONES DE </w:t>
-      </w:r>
-      <w:r>
-        <w:rPr>
-          <w:rFonts w:ascii="Times New Roman" w:hAnsi="Times New Roman" w:cs="Times New Roman"/>
-        </w:rPr>
-        <w:t>ACCION A</w:t>
-      </w:r>
-      <w:r>
-        <w:rPr>
-          <w:rFonts w:ascii="Times New Roman" w:hAnsi="Times New Roman" w:cs="Times New Roman"/>
-        </w:rPr>
-        <w:t xml:space="preserve"> LAS DEMAS SECCIONES</w:t>
-      </w:r>
-    </w:p>
-    <w:p>
-      <w:pPr>
-        <w:pStyle w:val="Sinespaciado"/>
-        <w:spacing w:line="540" w:lineRule="exact"/>
-        <w:jc w:val="both"/>
-        <w:rPr>
-          <w:rFonts w:ascii="Times New Roman" w:hAnsi="Times New Roman" w:cs="Times New Roman"/>
-        </w:rPr>
-      </w:pPr>
-      <w:r>
-        <w:rPr>
-          <w:rFonts w:ascii="Times New Roman" w:hAnsi="Times New Roman" w:cs="Times New Roman"/>
-        </w:rPr>
-        <w:t xml:space="preserve">“tradición y estilo en cada corte”, banner con foto de la </w:t>
-      </w:r>
-      <w:r>
-        <w:rPr>
-          <w:rFonts w:ascii="Times New Roman" w:hAnsi="Times New Roman" w:cs="Times New Roman"/>
-        </w:rPr>
-        <w:t>barbería</w:t>
-      </w:r>
-      <w:r>
-        <w:rPr>
-          <w:rFonts w:ascii="Times New Roman" w:hAnsi="Times New Roman" w:cs="Times New Roman"/>
-        </w:rPr>
-        <w:t xml:space="preserve"> y este </w:t>
-      </w:r>
-    </w:p>
-    <w:p>
-      <w:pPr>
-        <w:pStyle w:val="Sinespaciado"/>
-        <w:spacing w:line="540" w:lineRule="exact"/>
-        <w:jc w:val="both"/>
-        <w:rPr>
-          <w:rFonts w:ascii="Times New Roman" w:hAnsi="Times New Roman" w:cs="Times New Roman"/>
-        </w:rPr>
-      </w:pPr>
-      <w:r>
-        <w:rPr>
-          <w:rFonts w:ascii="Times New Roman" w:hAnsi="Times New Roman" w:cs="Times New Roman"/>
-        </w:rPr>
-        <w:t>Logos con redes sociales</w:t>
-      </w:r>
-      <w:r>
-        <w:rPr>
-          <w:rFonts w:ascii="Times New Roman" w:hAnsi="Times New Roman" w:cs="Times New Roman"/>
-        </w:rPr>
-        <w:t xml:space="preserve">: </w:t>
-      </w:r>
-      <w:r>
-        <w:rPr>
-          <w:rFonts w:ascii="Times New Roman" w:hAnsi="Times New Roman" w:cs="Times New Roman"/>
-        </w:rPr>
-        <w:t xml:space="preserve">Facebook, </w:t>
-      </w:r>
-      <w:r>
-        <w:rPr>
-          <w:rFonts w:ascii="Times New Roman" w:hAnsi="Times New Roman" w:cs="Times New Roman"/>
-        </w:rPr>
-        <w:t>Instagram</w:t>
-      </w:r>
-      <w:r>
-        <w:rPr>
-          <w:rFonts w:ascii="Times New Roman" w:hAnsi="Times New Roman" w:cs="Times New Roman"/>
-        </w:rPr>
-        <w:t xml:space="preserve">, en </w:t>
-      </w:r>
-      <w:proofErr w:type="spellStart"/>
-      <w:r>
-        <w:rPr>
-          <w:rFonts w:ascii="Times New Roman" w:hAnsi="Times New Roman" w:cs="Times New Roman"/>
-        </w:rPr>
-        <w:t>footer</w:t>
-      </w:r>
-      <w:proofErr w:type="spellEnd"/>
-    </w:p>
-    <w:p>
-      <w:pPr>
-        <w:pStyle w:val="Sinespaciado"/>
-        <w:spacing w:line="540" w:lineRule="exact"/>
-        <w:jc w:val="both"/>
-        <w:rPr>
-          <w:rFonts w:ascii="Times New Roman" w:hAnsi="Times New Roman" w:cs="Times New Roman"/>
-        </w:rPr>
-      </w:pPr>
-      <w:r>
-        <w:rPr>
-          <w:rFonts w:ascii="Times New Roman" w:hAnsi="Times New Roman" w:cs="Times New Roman"/>
-        </w:rPr>
-        <w:t xml:space="preserve">Colores </w:t>
-      </w:r>
-      <w:r>
-        <w:rPr>
-          <w:rFonts w:ascii="Times New Roman" w:hAnsi="Times New Roman" w:cs="Times New Roman"/>
-        </w:rPr>
-        <w:t>clásico</w:t>
-      </w:r>
-      <w:r>
-        <w:rPr>
-          <w:rFonts w:ascii="Times New Roman" w:hAnsi="Times New Roman" w:cs="Times New Roman"/>
-        </w:rPr>
-        <w:t>, azul, gris, negro.</w:t>
-      </w:r>
-    </w:p>
-    <w:p>
-      <w:pPr>
-        <w:pStyle w:val="Sinespaciado"/>
-        <w:spacing w:line="540" w:lineRule="exact"/>
-        <w:jc w:val="both"/>
-        <w:rPr>
-          <w:rFonts w:ascii="Times New Roman" w:hAnsi="Times New Roman" w:cs="Times New Roman"/>
-        </w:rPr>
-      </w:pPr>
-    </w:p>
-    <w:p>
-      <w:pPr>
-        <w:pStyle w:val="Sinespaciado"/>
-        <w:spacing w:line="540" w:lineRule="exact"/>
-        <w:jc w:val="both"/>
-        <w:rPr>
-          <w:rFonts w:ascii="Times New Roman" w:hAnsi="Times New Roman" w:cs="Times New Roman"/>
-          <w:b/>
-          <w:bCs/>
-        </w:rPr>
-      </w:pPr>
-      <w:r>
-        <w:rPr>
-          <w:rFonts w:ascii="Times New Roman" w:hAnsi="Times New Roman" w:cs="Times New Roman"/>
-          <w:b/>
-          <w:bCs/>
-        </w:rPr>
-        <w:t>SECCION RESERVA:</w:t>
-      </w:r>
-    </w:p>
-    <w:p>
-      <w:pPr>
-        <w:pStyle w:val="Sinespaciado"/>
-        <w:spacing w:line="540" w:lineRule="exact"/>
-        <w:jc w:val="both"/>
-        <w:rPr>
-          <w:rFonts w:ascii="Times New Roman" w:hAnsi="Times New Roman" w:cs="Times New Roman"/>
-          <w:b/>
-          <w:bCs/>
-        </w:rPr>
-      </w:pPr>
-      <w:r>
-        <w:rPr>
-          <w:rFonts w:ascii="Times New Roman" w:hAnsi="Times New Roman" w:cs="Times New Roman"/>
-          <w:b/>
-          <w:bCs/>
-        </w:rPr>
-        <w:t>Formulario</w:t>
-      </w:r>
-    </w:p>
-    <w:p>
-      <w:pPr>
-        <w:pStyle w:val="Sinespaciado"/>
-        <w:spacing w:line="540" w:lineRule="exact"/>
-        <w:jc w:val="both"/>
-        <w:rPr>
-          <w:rFonts w:ascii="Times New Roman" w:hAnsi="Times New Roman" w:cs="Times New Roman"/>
-        </w:rPr>
-      </w:pPr>
-      <w:r>
-        <w:rPr>
-          <w:rFonts w:ascii="Times New Roman" w:hAnsi="Times New Roman" w:cs="Times New Roman"/>
-        </w:rPr>
-        <w:t>No cancelar reservas</w:t>
-      </w:r>
-    </w:p>
-    <w:p>
-      <w:pPr>
-        <w:pStyle w:val="Sinespaciado"/>
-        <w:spacing w:line="540" w:lineRule="exact"/>
-        <w:jc w:val="both"/>
-        <w:rPr>
-          <w:rFonts w:ascii="Times New Roman" w:hAnsi="Times New Roman" w:cs="Times New Roman"/>
-        </w:rPr>
-      </w:pPr>
-      <w:r>
-        <w:rPr>
-          <w:rFonts w:ascii="Times New Roman" w:hAnsi="Times New Roman" w:cs="Times New Roman"/>
-        </w:rPr>
-        <w:t xml:space="preserve">El barbero es opcional, si lo elijo, no debería volver a elegirlo ese mismo </w:t>
-      </w:r>
-      <w:proofErr w:type="spellStart"/>
-      <w:r>
-        <w:rPr>
-          <w:rFonts w:ascii="Times New Roman" w:hAnsi="Times New Roman" w:cs="Times New Roman"/>
-        </w:rPr>
-        <w:t>dia</w:t>
-      </w:r>
-      <w:proofErr w:type="spellEnd"/>
-      <w:r>
-        <w:rPr>
-          <w:rFonts w:ascii="Times New Roman" w:hAnsi="Times New Roman" w:cs="Times New Roman"/>
-        </w:rPr>
-        <w:t xml:space="preserve"> a esa misma hora ese mismo barbero</w:t>
-      </w:r>
-    </w:p>
-    <w:p>
-      <w:pPr>
-        <w:pStyle w:val="Sinespaciado"/>
-        <w:spacing w:line="540" w:lineRule="exact"/>
-        <w:jc w:val="both"/>
-        <w:rPr>
-          <w:rFonts w:ascii="Times New Roman" w:hAnsi="Times New Roman" w:cs="Times New Roman"/>
-        </w:rPr>
-      </w:pPr>
-      <w:r>
-        <w:rPr>
-          <w:rFonts w:ascii="Times New Roman" w:hAnsi="Times New Roman" w:cs="Times New Roman"/>
-        </w:rPr>
-        <w:t xml:space="preserve"> </w:t>
-      </w:r>
-    </w:p>
-    <w:p>
-      <w:pPr>
-        <w:pStyle w:val="Sinespaciado"/>
-        <w:spacing w:line="540" w:lineRule="exact"/>
-        <w:jc w:val="both"/>
-        <w:rPr>
-          <w:rFonts w:ascii="Times New Roman" w:hAnsi="Times New Roman" w:cs="Times New Roman"/>
-          <w:b/>
-          <w:bCs/>
-        </w:rPr>
-      </w:pPr>
-      <w:r>
-        <w:rPr>
-          <w:rFonts w:ascii="Times New Roman" w:hAnsi="Times New Roman" w:cs="Times New Roman"/>
-          <w:b/>
-          <w:bCs/>
-        </w:rPr>
-        <w:t>SECCION PRECIOS:</w:t>
-      </w:r>
-    </w:p>
-    <w:p>
-      <w:pPr>
-        <w:pStyle w:val="Sinespaciado"/>
-        <w:spacing w:line="540" w:lineRule="exact"/>
-        <w:jc w:val="both"/>
-        <w:rPr>
-          <w:rFonts w:ascii="Times New Roman" w:hAnsi="Times New Roman" w:cs="Times New Roman"/>
-        </w:rPr>
-      </w:pPr>
-      <w:r>
-        <w:rPr>
-          <w:rFonts w:ascii="Times New Roman" w:hAnsi="Times New Roman" w:cs="Times New Roman"/>
-        </w:rPr>
-        <w:t>Servicios con precio fijo, quien lo hace</w:t>
-      </w:r>
-    </w:p>
-    <w:p>
-      <w:pPr>
-        <w:pStyle w:val="Sinespaciado"/>
-        <w:spacing w:line="540" w:lineRule="exact"/>
-        <w:jc w:val="both"/>
-        <w:rPr>
-          <w:rFonts w:ascii="Times New Roman" w:hAnsi="Times New Roman" w:cs="Times New Roman"/>
-        </w:rPr>
-      </w:pPr>
-      <w:r>
-        <w:rPr>
-          <w:rFonts w:ascii="Times New Roman" w:hAnsi="Times New Roman" w:cs="Times New Roman"/>
-        </w:rPr>
-        <w:t>Solo cobra en efectivo</w:t>
-      </w:r>
-    </w:p>
-    <w:p>
-      <w:pPr>
-        <w:pStyle w:val="Sinespaciado"/>
-        <w:spacing w:line="540" w:lineRule="exact"/>
-        <w:jc w:val="both"/>
-        <w:rPr>
-          <w:rFonts w:ascii="Times New Roman" w:hAnsi="Times New Roman" w:cs="Times New Roman"/>
-        </w:rPr>
-      </w:pPr>
-      <w:proofErr w:type="spellStart"/>
-      <w:r>
-        <w:rPr>
-          <w:rFonts w:ascii="Times New Roman" w:hAnsi="Times New Roman" w:cs="Times New Roman"/>
-        </w:rPr>
-        <w:t>Descripcion</w:t>
-      </w:r>
-      <w:proofErr w:type="spellEnd"/>
-    </w:p>
-    <w:p>
-      <w:pPr>
-        <w:pStyle w:val="Sinespaciado"/>
-        <w:spacing w:line="540" w:lineRule="exact"/>
-        <w:jc w:val="both"/>
-        <w:rPr>
-          <w:rFonts w:ascii="Times New Roman" w:hAnsi="Times New Roman" w:cs="Times New Roman"/>
-        </w:rPr>
-      </w:pPr>
-    </w:p>
-    <w:p>
-      <w:pPr>
-        <w:pStyle w:val="Sinespaciado"/>
-        <w:spacing w:line="540" w:lineRule="exact"/>
-        <w:jc w:val="both"/>
-        <w:rPr>
-          <w:rFonts w:ascii="Times New Roman" w:hAnsi="Times New Roman" w:cs="Times New Roman"/>
-          <w:b/>
-          <w:bCs/>
-        </w:rPr>
-      </w:pPr>
-      <w:r>
-        <w:rPr>
-          <w:rFonts w:ascii="Times New Roman" w:hAnsi="Times New Roman" w:cs="Times New Roman"/>
-          <w:b/>
-          <w:bCs/>
-        </w:rPr>
-        <w:t xml:space="preserve">SECCION BARBEROS: </w:t>
-      </w:r>
-    </w:p>
-    <w:p>
-      <w:pPr>
-        <w:pStyle w:val="Sinespaciado"/>
-        <w:spacing w:line="540" w:lineRule="exact"/>
-        <w:jc w:val="both"/>
-        <w:rPr>
-          <w:rFonts w:ascii="Times New Roman" w:hAnsi="Times New Roman" w:cs="Times New Roman"/>
-        </w:rPr>
-      </w:pPr>
-      <w:r>
-        <w:rPr>
-          <w:rFonts w:ascii="Times New Roman" w:hAnsi="Times New Roman" w:cs="Times New Roman"/>
-        </w:rPr>
-        <w:t>Barbero 1_ colorista, Barbero 2_corte moderno, Barbero 3_ corte clásico</w:t>
-      </w:r>
-    </w:p>
-    <w:p>
-      <w:pPr>
-        <w:pStyle w:val="Sinespaciado"/>
-        <w:spacing w:line="540" w:lineRule="exact"/>
-        <w:jc w:val="both"/>
-        <w:rPr>
-          <w:rFonts w:ascii="Times New Roman" w:hAnsi="Times New Roman" w:cs="Times New Roman"/>
-        </w:rPr>
-      </w:pPr>
-      <w:r>
-        <w:rPr>
-          <w:rFonts w:ascii="Times New Roman" w:hAnsi="Times New Roman" w:cs="Times New Roman"/>
-        </w:rPr>
-        <w:t>Equipo de barbero con especialidad</w:t>
-      </w:r>
-    </w:p>
-    <w:p>
-      <w:pPr>
-        <w:pStyle w:val="Sinespaciado"/>
-        <w:spacing w:line="540" w:lineRule="exact"/>
-        <w:jc w:val="both"/>
-        <w:rPr>
-          <w:rFonts w:ascii="Times New Roman" w:hAnsi="Times New Roman" w:cs="Times New Roman"/>
-        </w:rPr>
-      </w:pPr>
-      <w:r>
-        <w:rPr>
-          <w:rFonts w:ascii="Times New Roman" w:hAnsi="Times New Roman" w:cs="Times New Roman"/>
-        </w:rPr>
-        <w:t>Sección nuestro equipo, con foto del barbero y especialidad.</w:t>
-      </w:r>
-    </w:p>
-    <w:p>
-      <w:pPr>
-        <w:pStyle w:val="Sinespaciado"/>
-        <w:spacing w:line="540" w:lineRule="exact"/>
-        <w:jc w:val="both"/>
-        <w:rPr>
-          <w:rFonts w:ascii="Times New Roman" w:hAnsi="Times New Roman" w:cs="Times New Roman"/>
-        </w:rPr>
-      </w:pPr>
-    </w:p>
-    <w:p>
-      <w:pPr>
-        <w:pStyle w:val="Sinespaciado"/>
-        <w:spacing w:line="540" w:lineRule="exact"/>
-        <w:jc w:val="both"/>
-        <w:rPr>
-          <w:rFonts w:ascii="Times New Roman" w:hAnsi="Times New Roman" w:cs="Times New Roman"/>
-          <w:b/>
-          <w:bCs/>
-        </w:rPr>
-      </w:pPr>
-      <w:r>
-        <w:rPr>
-          <w:rFonts w:ascii="Times New Roman" w:hAnsi="Times New Roman" w:cs="Times New Roman"/>
-          <w:b/>
-          <w:bCs/>
-        </w:rPr>
-        <w:t xml:space="preserve">SECCION GALERIA: </w:t>
-      </w:r>
-    </w:p>
-    <w:p>
-      <w:pPr>
-        <w:pStyle w:val="Sinespaciado"/>
-        <w:spacing w:line="540" w:lineRule="exact"/>
-        <w:jc w:val="both"/>
-        <w:rPr>
-          <w:rFonts w:ascii="Times New Roman" w:hAnsi="Times New Roman" w:cs="Times New Roman"/>
-        </w:rPr>
-      </w:pPr>
-      <w:r>
-        <w:rPr>
-          <w:rFonts w:ascii="Times New Roman" w:hAnsi="Times New Roman" w:cs="Times New Roman"/>
-        </w:rPr>
-        <w:t xml:space="preserve">Fotos de trabajos hechos. </w:t>
-      </w:r>
-    </w:p>
-    <w:p>
-      <w:pPr>
-        <w:pStyle w:val="Sinespaciado"/>
-        <w:spacing w:line="540" w:lineRule="exact"/>
-        <w:jc w:val="both"/>
-        <w:rPr>
-          <w:rFonts w:ascii="Times New Roman" w:hAnsi="Times New Roman" w:cs="Times New Roman"/>
-        </w:rPr>
-      </w:pPr>
-    </w:p>
-    <w:p>
-      <w:pPr>
-        <w:pStyle w:val="Sinespaciado"/>
-        <w:spacing w:line="540" w:lineRule="exact"/>
-        <w:jc w:val="both"/>
-        <w:rPr>
-          <w:rFonts w:ascii="Times New Roman" w:hAnsi="Times New Roman" w:cs="Times New Roman"/>
-          <w:b/>
-          <w:bCs/>
-        </w:rPr>
-      </w:pPr>
-      <w:r>
-        <w:rPr>
-          <w:rFonts w:ascii="Times New Roman" w:hAnsi="Times New Roman" w:cs="Times New Roman"/>
-          <w:b/>
-          <w:bCs/>
-        </w:rPr>
-        <w:lastRenderedPageBreak/>
-        <w:t xml:space="preserve">SECCION CONTACTO: </w:t>
-      </w:r>
-    </w:p>
-    <w:p>
-      <w:pPr>
-        <w:pStyle w:val="Sinespaciado"/>
-        <w:spacing w:line="540" w:lineRule="exact"/>
-        <w:jc w:val="both"/>
-        <w:rPr>
-          <w:rFonts w:ascii="Times New Roman" w:hAnsi="Times New Roman" w:cs="Times New Roman"/>
-        </w:rPr>
-      </w:pPr>
-      <w:r>
-        <w:rPr>
-          <w:rFonts w:ascii="Times New Roman" w:hAnsi="Times New Roman" w:cs="Times New Roman"/>
-        </w:rPr>
-        <w:t>SOLO VER DATOS: MAPA, DIRECCION, TELEFONO, MAIL, HORARIOS Y DIAS.</w:t>
-      </w:r>
-    </w:p>
-    <w:p>
-      <w:pPr>
-        <w:pStyle w:val="Sinespaciado"/>
-        <w:spacing w:line="540" w:lineRule="exact"/>
-        <w:jc w:val="both"/>
-        <w:rPr>
-          <w:rFonts w:ascii="Times New Roman" w:hAnsi="Times New Roman" w:cs="Times New Roman"/>
-        </w:rPr>
-      </w:pPr>
-      <w:r>
-        <w:rPr>
-          <w:rFonts w:ascii="Times New Roman" w:hAnsi="Times New Roman" w:cs="Times New Roman"/>
-        </w:rPr>
-        <w:t xml:space="preserve">Horario de la Barberia: 9 a 18, que días. LUNES A VIERNES.  Que </w:t>
-      </w:r>
-      <w:proofErr w:type="spellStart"/>
-      <w:r>
-        <w:rPr>
-          <w:rFonts w:ascii="Times New Roman" w:hAnsi="Times New Roman" w:cs="Times New Roman"/>
-        </w:rPr>
-        <w:t>dias</w:t>
-      </w:r>
-      <w:proofErr w:type="spellEnd"/>
-      <w:r>
-        <w:rPr>
-          <w:rFonts w:ascii="Times New Roman" w:hAnsi="Times New Roman" w:cs="Times New Roman"/>
-        </w:rPr>
-        <w:t xml:space="preserve"> no puedo reservar. (5 feriados).</w:t>
-      </w:r>
-    </w:p>
-    <w:p>
-      <w:pPr>
-        <w:pStyle w:val="Sinespaciado"/>
-        <w:spacing w:line="540" w:lineRule="exact"/>
-        <w:jc w:val="both"/>
-        <w:rPr>
-          <w:rFonts w:ascii="Times New Roman" w:hAnsi="Times New Roman" w:cs="Times New Roman"/>
-        </w:rPr>
-      </w:pPr>
-    </w:p>
-    <w:p>
-      <w:pPr>
-        <w:pStyle w:val="Sinespaciado"/>
-        <w:spacing w:line="540" w:lineRule="exact"/>
-        <w:jc w:val="both"/>
-        <w:rPr>
-          <w:rFonts w:ascii="Times New Roman" w:hAnsi="Times New Roman" w:cs="Times New Roman"/>
-          <w:b/>
-          <w:bCs/>
-        </w:rPr>
-      </w:pPr>
-      <w:r>
-        <w:rPr>
-          <w:rFonts w:ascii="Times New Roman" w:hAnsi="Times New Roman" w:cs="Times New Roman"/>
-          <w:b/>
-          <w:bCs/>
-        </w:rPr>
-        <w:t>SECCION LOGIN:</w:t>
-      </w:r>
-    </w:p>
-    <w:p>
-      <w:pPr>
-        <w:pStyle w:val="Sinespaciado"/>
-        <w:spacing w:line="540" w:lineRule="exact"/>
-        <w:jc w:val="both"/>
-        <w:rPr>
-          <w:rFonts w:ascii="Times New Roman" w:hAnsi="Times New Roman" w:cs="Times New Roman"/>
-        </w:rPr>
-      </w:pPr>
-      <w:r>
-        <w:rPr>
-          <w:rFonts w:ascii="Times New Roman" w:hAnsi="Times New Roman" w:cs="Times New Roman"/>
-        </w:rPr>
-        <w:t>PARA VER RESERVAS</w:t>
-      </w:r>
-      <w:r>
-        <w:rPr>
-          <w:rFonts w:ascii="Times New Roman" w:hAnsi="Times New Roman" w:cs="Times New Roman"/>
-        </w:rPr>
-        <w:t xml:space="preserve"> DEL DIA. SOLO LAS DE HOY. </w:t>
-      </w:r>
-    </w:p>
-    <w:p>
-      <w:pPr>
-        <w:pStyle w:val="Sinespaciado"/>
-        <w:spacing w:line="540" w:lineRule="exact"/>
-        <w:jc w:val="both"/>
-        <w:rPr>
-          <w:rFonts w:ascii="Times New Roman" w:hAnsi="Times New Roman" w:cs="Times New Roman"/>
-        </w:rPr>
-      </w:pPr>
-      <w:r>
-        <w:rPr>
-          <w:rFonts w:ascii="Times New Roman" w:hAnsi="Times New Roman" w:cs="Times New Roman"/>
-        </w:rPr>
-        <w:t>USER: ADMIN, PASS: BARBERIA</w:t>
-      </w:r>
-    </w:p>
-    <w:p>
-      <w:pPr>
-        <w:pStyle w:val="Sinespaciado"/>
-        <w:spacing w:line="540" w:lineRule="exact"/>
-        <w:jc w:val="both"/>
-        <w:rPr>
-          <w:rFonts w:ascii="Times New Roman" w:hAnsi="Times New Roman" w:cs="Times New Roman"/>
-        </w:rPr>
-      </w:pPr>
-    </w:p>
-    <w:p>
-      <w:pPr>
-        <w:pStyle w:val="Sinespaciado"/>
-        <w:spacing w:line="540" w:lineRule="exact"/>
-        <w:jc w:val="both"/>
-        <w:rPr>
-          <w:rFonts w:ascii="Times New Roman" w:hAnsi="Times New Roman" w:cs="Times New Roman"/>
-        </w:rPr>
-      </w:pPr>
-      <w:r>
-        <w:rPr>
-          <w:rFonts w:ascii="Times New Roman" w:hAnsi="Times New Roman" w:cs="Times New Roman"/>
-          <w:b/>
-          <w:bCs/>
-        </w:rPr>
-        <w:t xml:space="preserve">SECCION RESEÑA: </w:t>
-      </w:r>
-      <w:r>
-        <w:rPr>
-          <w:rFonts w:ascii="Times New Roman" w:hAnsi="Times New Roman" w:cs="Times New Roman"/>
-        </w:rPr>
-        <w:t>NO</w:t>
-      </w:r>
-    </w:p>
-    <w:p>
-      <w:pPr>
-        <w:pStyle w:val="Sinespaciado"/>
-        <w:spacing w:line="540" w:lineRule="exact"/>
-        <w:jc w:val="both"/>
-        <w:rPr>
-          <w:rFonts w:ascii="Times New Roman" w:hAnsi="Times New Roman" w:cs="Times New Roman"/>
-        </w:rPr>
-      </w:pPr>
-    </w:p>
-    <w:p>
-      <w:pPr>
-        <w:pStyle w:val="Sinespaciado"/>
-        <w:spacing w:line="540" w:lineRule="exact"/>
-        <w:jc w:val="both"/>
-        <w:rPr>
-          <w:rFonts w:ascii="Times New Roman" w:hAnsi="Times New Roman" w:cs="Times New Roman"/>
-        </w:rPr>
-      </w:pPr>
-    </w:p>
-    <w:p>
-      <w:pPr>
-        <w:pStyle w:val="Sinespaciado"/>
-        <w:spacing w:line="540" w:lineRule="exact"/>
-        <w:jc w:val="both"/>
-        <w:rPr>
-          <w:rFonts w:ascii="Times New Roman" w:hAnsi="Times New Roman" w:cs="Times New Roman"/>
-        </w:rPr>
-      </w:pPr>
-    </w:p>
-    <w:p>
-      <w:pPr>
-        <w:pStyle w:val="Sinespaciado"/>
-        <w:spacing w:line="540" w:lineRule="exact"/>
-        <w:jc w:val="both"/>
-        <w:rPr>
-          <w:rFonts w:ascii="Times New Roman" w:hAnsi="Times New Roman" w:cs="Times New Roman"/>
-        </w:rPr>
-      </w:pPr>
-    </w:p>
-    <w:p>
-      <w:pPr>
-        <w:pStyle w:val="Sinespaciado"/>
-        <w:spacing w:line="540" w:lineRule="exact"/>
-        <w:jc w:val="both"/>
-        <w:rPr>
-          <w:rFonts w:ascii="Times New Roman" w:hAnsi="Times New Roman" w:cs="Times New Roman"/>
-        </w:rPr>
-      </w:pPr>
     </w:p>
     <w:sectPr>
-      <w:pgSz w:w="11906" w:h="16838"/>
+      <w:pgSz w:w="16838" w:h="11906" w:orient="landscape"/>
       <w:pgMar w:top="1440" w:right="1440" w:bottom="1440" w:left="1440" w:header="720" w:footer="720" w:gutter="0"/>
       <w:cols w:space="720"/>
       <w:docGrid w:linePitch="360"/>
@@ -2954,7 +4658,7 @@
 </file>
 
 <file path=word/numbering.xml><?xml version="1.0" encoding="utf-8"?>
-<w:numbering xmlns:wpc="http://schemas.microsoft.com/office/word/2010/wordprocessingCanvas" xmlns:cx="http://schemas.microsoft.com/office/drawing/2014/chartex" xmlns:cx1="http://schemas.microsoft.com/office/drawing/2015/9/8/chartex" xmlns:cx2="http://schemas.microsoft.com/office/drawing/2015/10/21/chartex" xmlns:cx3="http://schemas.microsoft.com/office/drawing/2016/5/9/chartex" xmlns:cx4="http://schemas.microsoft.com/office/drawing/2016/5/10/chartex" xmlns:cx5="http://schemas.microsoft.com/office/drawing/2016/5/11/chartex" xmlns:cx6="http://schemas.microsoft.com/office/drawing/2016/5/12/chartex" xmlns:cx7="http://schemas.microsoft.com/office/drawing/2016/5/13/chartex" xmlns:cx8="http://schemas.microsoft.com/office/drawing/2016/5/14/chartex" xmlns:mc="http://schemas.openxmlformats.org/markup-compatibility/2006" xmlns:aink="http://schemas.microsoft.com/office/drawing/2016/ink" xmlns:am3d="http://schemas.microsoft.com/office/drawing/2017/model3d" xmlns:o="urn:schemas-microsoft-com:office:office" xmlns:oel="http://schemas.microsoft.com/office/2019/extlst" xmlns:r="http://schemas.openxmlformats.org/officeDocument/2006/relationships" xmlns:m="http://schemas.openxmlformats.org/officeDocument/2006/math" xmlns:v="urn:schemas-microsoft-com:vml" xmlns:wp14="http://schemas.microsoft.com/office/word/2010/wordprocessingDrawing" xmlns:wp="http://schemas.openxmlformats.org/drawingml/2006/wordprocessingDrawing" xmlns:w10="urn:schemas-microsoft-com:office:word" xmlns:w="http://schemas.openxmlformats.org/wordprocessingml/2006/main" xmlns:w14="http://schemas.microsoft.com/office/word/2010/wordml" xmlns:w15="http://schemas.microsoft.com/office/word/2012/wordml" xmlns:w16cex="http://schemas.microsoft.com/office/word/2018/wordml/cex" xmlns:w16cid="http://schemas.microsoft.com/office/word/2016/wordml/cid" xmlns:w16="http://schemas.microsoft.com/office/word/2018/wordml" xmlns:w16sdtdh="http://schemas.microsoft.com/office/word/2020/wordml/sdtdatahash" xmlns:w16se="http://schemas.microsoft.com/office/word/2015/wordml/symex" xmlns:wpg="http://schemas.microsoft.com/office/word/2010/wordprocessingGroup" xmlns:wpi="http://schemas.microsoft.com/office/word/2010/wordprocessingInk" xmlns:wne="http://schemas.microsoft.com/office/word/2006/wordml" xmlns:wps="http://schemas.microsoft.com/office/word/2010/wordprocessingShape" mc:Ignorable="w14 w15 w16se w16cid w16 w16cex w16sdtdh wp14">
+<w:numbering xmlns:wpc="http://schemas.microsoft.com/office/word/2010/wordprocessingCanvas" xmlns:cx="http://schemas.microsoft.com/office/drawing/2014/chartex" xmlns:cx1="http://schemas.microsoft.com/office/drawing/2015/9/8/chartex" xmlns:cx2="http://schemas.microsoft.com/office/drawing/2015/10/21/chartex" xmlns:cx3="http://schemas.microsoft.com/office/drawing/2016/5/9/chartex" xmlns:cx4="http://schemas.microsoft.com/office/drawing/2016/5/10/chartex" xmlns:cx5="http://schemas.microsoft.com/office/drawing/2016/5/11/chartex" xmlns:cx6="http://schemas.microsoft.com/office/drawing/2016/5/12/chartex" xmlns:cx7="http://schemas.microsoft.com/office/drawing/2016/5/13/chartex" xmlns:cx8="http://schemas.microsoft.com/office/drawing/2016/5/14/chartex" xmlns:mc="http://schemas.openxmlformats.org/markup-compatibility/2006" xmlns:aink="http://schemas.microsoft.com/office/drawing/2016/ink" xmlns:am3d="http://schemas.microsoft.com/office/drawing/2017/model3d" xmlns:o="urn:schemas-microsoft-com:office:office" xmlns:oel="http://schemas.microsoft.com/office/2019/extlst" xmlns:r="http://schemas.openxmlformats.org/officeDocument/2006/relationships" xmlns:m="http://schemas.openxmlformats.org/officeDocument/2006/math" xmlns:v="urn:schemas-microsoft-com:vml" xmlns:wp14="http://schemas.microsoft.com/office/word/2010/wordprocessingDrawing" xmlns:wp="http://schemas.openxmlformats.org/drawingml/2006/wordprocessingDrawing" xmlns:w10="urn:schemas-microsoft-com:office:word" xmlns:w="http://schemas.openxmlformats.org/wordprocessingml/2006/main" xmlns:w14="http://schemas.microsoft.com/office/word/2010/wordml" xmlns:w15="http://schemas.microsoft.com/office/word/2012/wordml" xmlns:w16cex="http://schemas.microsoft.com/office/word/2018/wordml/cex" xmlns:w16cid="http://schemas.microsoft.com/office/word/2016/wordml/cid" xmlns:w16="http://schemas.microsoft.com/office/word/2018/wordml" xmlns:w16du="http://schemas.microsoft.com/office/word/2023/wordml/word16du" xmlns:w16sdtdh="http://schemas.microsoft.com/office/word/2020/wordml/sdtdatahash" xmlns:w16sdtfl="http://schemas.microsoft.com/office/word/2024/wordml/sdtformatlock" xmlns:w16se="http://schemas.microsoft.com/office/word/2015/wordml/symex" xmlns:wpg="http://schemas.microsoft.com/office/word/2010/wordprocessingGroup" xmlns:wpi="http://schemas.microsoft.com/office/word/2010/wordprocessingInk" xmlns:wne="http://schemas.microsoft.com/office/word/2006/wordml" xmlns:wps="http://schemas.microsoft.com/office/word/2010/wordprocessingShape" mc:Ignorable="w14 w15 w16se w16cid w16 w16cex w16sdtdh w16sdtfl w16du wp14">
   <w:abstractNum w:abstractNumId="0" w15:restartNumberingAfterBreak="0">
     <w:nsid w:val="0421099D"/>
     <w:multiLevelType w:val="hybridMultilevel"/>
@@ -4576,7 +6280,7 @@
 </file>
 
 <file path=word/styles.xml><?xml version="1.0" encoding="utf-8"?>
-<w:styles xmlns:mc="http://schemas.openxmlformats.org/markup-compatibility/2006" xmlns:r="http://schemas.openxmlformats.org/officeDocument/2006/relationships" xmlns:w="http://schemas.openxmlformats.org/wordprocessingml/2006/main" xmlns:w14="http://schemas.microsoft.com/office/word/2010/wordml" xmlns:w15="http://schemas.microsoft.com/office/word/2012/wordml" xmlns:w16cex="http://schemas.microsoft.com/office/word/2018/wordml/cex" xmlns:w16cid="http://schemas.microsoft.com/office/word/2016/wordml/cid" xmlns:w16="http://schemas.microsoft.com/office/word/2018/wordml" xmlns:w16sdtdh="http://schemas.microsoft.com/office/word/2020/wordml/sdtdatahash" xmlns:w16se="http://schemas.microsoft.com/office/word/2015/wordml/symex" mc:Ignorable="w14 w15 w16se w16cid w16 w16cex w16sdtdh">
+<w:styles xmlns:mc="http://schemas.openxmlformats.org/markup-compatibility/2006" xmlns:r="http://schemas.openxmlformats.org/officeDocument/2006/relationships" xmlns:w="http://schemas.openxmlformats.org/wordprocessingml/2006/main" xmlns:w14="http://schemas.microsoft.com/office/word/2010/wordml" xmlns:w15="http://schemas.microsoft.com/office/word/2012/wordml" xmlns:w16cex="http://schemas.microsoft.com/office/word/2018/wordml/cex" xmlns:w16cid="http://schemas.microsoft.com/office/word/2016/wordml/cid" xmlns:w16="http://schemas.microsoft.com/office/word/2018/wordml" xmlns:w16du="http://schemas.microsoft.com/office/word/2023/wordml/word16du" xmlns:w16sdtdh="http://schemas.microsoft.com/office/word/2020/wordml/sdtdatahash" xmlns:w16sdtfl="http://schemas.microsoft.com/office/word/2024/wordml/sdtformatlock" xmlns:w16se="http://schemas.microsoft.com/office/word/2015/wordml/symex" mc:Ignorable="w14 w15 w16se w16cid w16 w16cex w16sdtdh w16sdtfl w16du">
   <w:docDefaults>
     <w:rPrDefault>
       <w:rPr>
@@ -5109,6 +6813,25 @@
       <w:u w:val="single"/>
     </w:rPr>
   </w:style>
+  <w:style w:type="table" w:styleId="Tablaconcuadrcula">
+    <w:name w:val="Table Grid"/>
+    <w:basedOn w:val="Tablanormal"/>
+    <w:uiPriority w:val="39"/>
+    <w:rsid w:val="00036D4C"/>
+    <w:pPr>
+      <w:spacing w:after="0" w:line="240" w:lineRule="auto"/>
+    </w:pPr>
+    <w:tblPr>
+      <w:tblBorders>
+        <w:top w:val="single" w:sz="4" w:space="0" w:color="auto"/>
+        <w:left w:val="single" w:sz="4" w:space="0" w:color="auto"/>
+        <w:bottom w:val="single" w:sz="4" w:space="0" w:color="auto"/>
+        <w:right w:val="single" w:sz="4" w:space="0" w:color="auto"/>
+        <w:insideH w:val="single" w:sz="4" w:space="0" w:color="auto"/>
+        <w:insideV w:val="single" w:sz="4" w:space="0" w:color="auto"/>
+      </w:tblBorders>
+    </w:tblPr>
+  </w:style>
 </w:styles>
 </file>
 
@@ -5371,4 +7094,16 @@
     </a:ext>
   </a:extLst>
 </a:theme>
+</file>
+
+<file path=customXml/item1.xml><?xml version="1.0" encoding="utf-8"?>
+<b:Sources xmlns:b="http://schemas.openxmlformats.org/officeDocument/2006/bibliography" xmlns="http://schemas.openxmlformats.org/officeDocument/2006/bibliography" SelectedStyle="\APASixthEditionOfficeOnline.xsl" StyleName="APA" Version="6"/>
+</file>
+
+<file path=customXml/itemProps1.xml><?xml version="1.0" encoding="utf-8"?>
+<ds:datastoreItem xmlns:ds="http://schemas.openxmlformats.org/officeDocument/2006/customXml" ds:itemID="{91B1B0C0-8F02-44A9-AAC5-F7696E7CBB65}">
+  <ds:schemaRefs>
+    <ds:schemaRef ds:uri="http://schemas.openxmlformats.org/officeDocument/2006/bibliography"/>
+  </ds:schemaRefs>
+</ds:datastoreItem>
 </file>
</xml_diff>

<commit_message>
Agrega mejoras a la documentación del proyecto
</commit_message>
<xml_diff>
--- a/Documentacion/Documento.docx
+++ b/Documentacion/Documento.docx
@@ -581,6 +581,31 @@
           <w:pPr>
             <w:pStyle w:val="TtuloTDC"/>
             <w:rPr>
+              <w:rFonts w:ascii="Times New Roman" w:eastAsiaTheme="minorHAnsi" w:hAnsi="Times New Roman" w:cs="Times New Roman"/>
+              <w:color w:val="auto"/>
+              <w:sz w:val="24"/>
+              <w:szCs w:val="24"/>
+              <w:lang w:val="es-ES" w:eastAsia="en-US"/>
+            </w:rPr>
+          </w:pPr>
+        </w:p>
+        <w:p>
+          <w:pPr>
+            <w:pStyle w:val="TtuloTDC"/>
+            <w:rPr>
+              <w:rFonts w:ascii="Times New Roman" w:eastAsiaTheme="minorHAnsi" w:hAnsi="Times New Roman" w:cs="Times New Roman"/>
+              <w:color w:val="auto"/>
+              <w:sz w:val="24"/>
+              <w:szCs w:val="24"/>
+              <w:lang w:val="es-ES" w:eastAsia="en-US"/>
+            </w:rPr>
+          </w:pPr>
+        </w:p>
+        <w:p>
+          <w:pPr>
+            <w:pStyle w:val="TtuloTDC"/>
+            <w:spacing w:line="480" w:lineRule="auto"/>
+            <w:rPr>
               <w:rFonts w:ascii="Times New Roman" w:hAnsi="Times New Roman" w:cs="Times New Roman"/>
             </w:rPr>
           </w:pPr>
@@ -625,7 +650,7 @@
             </w:rPr>
             <w:fldChar w:fldCharType="separate"/>
           </w:r>
-          <w:hyperlink w:anchor="_Toc203646880" w:history="1">
+          <w:hyperlink w:anchor="_Toc203682016" w:history="1">
             <w:r>
               <w:rPr>
                 <w:rStyle w:val="Hipervnculo"/>
@@ -671,7 +696,7 @@
                 <w:noProof/>
                 <w:webHidden/>
               </w:rPr>
-              <w:instrText xml:space="preserve"> PAGEREF _Toc203646880 \h </w:instrText>
+              <w:instrText xml:space="preserve"> PAGEREF _Toc203682016 \h </w:instrText>
             </w:r>
             <w:r>
               <w:rPr>
@@ -717,7 +742,7 @@
               <w14:ligatures w14:val="standardContextual"/>
             </w:rPr>
           </w:pPr>
-          <w:hyperlink w:anchor="_Toc203646881" w:history="1">
+          <w:hyperlink w:anchor="_Toc203682017" w:history="1">
             <w:r>
               <w:rPr>
                 <w:rStyle w:val="Hipervnculo"/>
@@ -763,7 +788,7 @@
                 <w:noProof/>
                 <w:webHidden/>
               </w:rPr>
-              <w:instrText xml:space="preserve"> PAGEREF _Toc203646881 \h </w:instrText>
+              <w:instrText xml:space="preserve"> PAGEREF _Toc203682017 \h </w:instrText>
             </w:r>
             <w:r>
               <w:rPr>
@@ -809,7 +834,7 @@
               <w14:ligatures w14:val="standardContextual"/>
             </w:rPr>
           </w:pPr>
-          <w:hyperlink w:anchor="_Toc203646882" w:history="1">
+          <w:hyperlink w:anchor="_Toc203682018" w:history="1">
             <w:r>
               <w:rPr>
                 <w:rStyle w:val="Hipervnculo"/>
@@ -855,7 +880,7 @@
                 <w:noProof/>
                 <w:webHidden/>
               </w:rPr>
-              <w:instrText xml:space="preserve"> PAGEREF _Toc203646882 \h </w:instrText>
+              <w:instrText xml:space="preserve"> PAGEREF _Toc203682018 \h </w:instrText>
             </w:r>
             <w:r>
               <w:rPr>
@@ -901,7 +926,7 @@
               <w14:ligatures w14:val="standardContextual"/>
             </w:rPr>
           </w:pPr>
-          <w:hyperlink w:anchor="_Toc203646883" w:history="1">
+          <w:hyperlink w:anchor="_Toc203682019" w:history="1">
             <w:r>
               <w:rPr>
                 <w:rStyle w:val="Hipervnculo"/>
@@ -947,7 +972,7 @@
                 <w:noProof/>
                 <w:webHidden/>
               </w:rPr>
-              <w:instrText xml:space="preserve"> PAGEREF _Toc203646883 \h </w:instrText>
+              <w:instrText xml:space="preserve"> PAGEREF _Toc203682019 \h </w:instrText>
             </w:r>
             <w:r>
               <w:rPr>
@@ -993,7 +1018,7 @@
               <w14:ligatures w14:val="standardContextual"/>
             </w:rPr>
           </w:pPr>
-          <w:hyperlink w:anchor="_Toc203646884" w:history="1">
+          <w:hyperlink w:anchor="_Toc203682020" w:history="1">
             <w:r>
               <w:rPr>
                 <w:rStyle w:val="Hipervnculo"/>
@@ -1039,7 +1064,7 @@
                 <w:noProof/>
                 <w:webHidden/>
               </w:rPr>
-              <w:instrText xml:space="preserve"> PAGEREF _Toc203646884 \h </w:instrText>
+              <w:instrText xml:space="preserve"> PAGEREF _Toc203682020 \h </w:instrText>
             </w:r>
             <w:r>
               <w:rPr>
@@ -1085,7 +1110,7 @@
               <w14:ligatures w14:val="standardContextual"/>
             </w:rPr>
           </w:pPr>
-          <w:hyperlink w:anchor="_Toc203646885" w:history="1">
+          <w:hyperlink w:anchor="_Toc203682021" w:history="1">
             <w:r>
               <w:rPr>
                 <w:rStyle w:val="Hipervnculo"/>
@@ -1131,7 +1156,7 @@
                 <w:noProof/>
                 <w:webHidden/>
               </w:rPr>
-              <w:instrText xml:space="preserve"> PAGEREF _Toc203646885 \h </w:instrText>
+              <w:instrText xml:space="preserve"> PAGEREF _Toc203682021 \h </w:instrText>
             </w:r>
             <w:r>
               <w:rPr>
@@ -1151,7 +1176,7 @@
                 <w:noProof/>
                 <w:webHidden/>
               </w:rPr>
-              <w:t>10</w:t>
+              <w:t>13</w:t>
             </w:r>
             <w:r>
               <w:rPr>
@@ -1164,6 +1189,101 @@
         </w:p>
         <w:p>
           <w:pPr>
+            <w:pStyle w:val="TDC1"/>
+            <w:tabs>
+              <w:tab w:val="left" w:pos="720"/>
+              <w:tab w:val="right" w:leader="dot" w:pos="9016"/>
+            </w:tabs>
+            <w:rPr>
+              <w:rFonts w:eastAsiaTheme="minorEastAsia"/>
+              <w:noProof/>
+              <w:kern w:val="2"/>
+              <w:lang w:val="es-UY" w:eastAsia="es-UY"/>
+              <w14:ligatures w14:val="standardContextual"/>
+            </w:rPr>
+          </w:pPr>
+          <w:hyperlink w:anchor="_Toc203682022" w:history="1">
+            <w:r>
+              <w:rPr>
+                <w:rStyle w:val="Hipervnculo"/>
+                <w:rFonts w:ascii="Times New Roman" w:hAnsi="Times New Roman" w:cs="Times New Roman"/>
+                <w:noProof/>
+                <w:lang w:val="es-UY"/>
+              </w:rPr>
+              <w:t>VII.</w:t>
+            </w:r>
+            <w:r>
+              <w:rPr>
+                <w:rFonts w:eastAsiaTheme="minorEastAsia"/>
+                <w:noProof/>
+                <w:kern w:val="2"/>
+                <w:lang w:val="es-UY" w:eastAsia="es-UY"/>
+                <w14:ligatures w14:val="standardContextual"/>
+              </w:rPr>
+              <w:tab/>
+            </w:r>
+            <w:r>
+              <w:rPr>
+                <w:rStyle w:val="Hipervnculo"/>
+                <w:rFonts w:ascii="Times New Roman" w:hAnsi="Times New Roman" w:cs="Times New Roman"/>
+                <w:noProof/>
+                <w:lang w:val="es-UY"/>
+              </w:rPr>
+              <w:t>Mockups</w:t>
+            </w:r>
+            <w:r>
+              <w:rPr>
+                <w:noProof/>
+                <w:webHidden/>
+              </w:rPr>
+              <w:tab/>
+            </w:r>
+            <w:r>
+              <w:rPr>
+                <w:noProof/>
+                <w:webHidden/>
+              </w:rPr>
+              <w:fldChar w:fldCharType="begin"/>
+            </w:r>
+            <w:r>
+              <w:rPr>
+                <w:noProof/>
+                <w:webHidden/>
+              </w:rPr>
+              <w:instrText xml:space="preserve"> PAGEREF _Toc203682022 \h </w:instrText>
+            </w:r>
+            <w:r>
+              <w:rPr>
+                <w:noProof/>
+                <w:webHidden/>
+              </w:rPr>
+            </w:r>
+            <w:r>
+              <w:rPr>
+                <w:noProof/>
+                <w:webHidden/>
+              </w:rPr>
+              <w:fldChar w:fldCharType="separate"/>
+            </w:r>
+            <w:r>
+              <w:rPr>
+                <w:noProof/>
+                <w:webHidden/>
+              </w:rPr>
+              <w:t>15</w:t>
+            </w:r>
+            <w:r>
+              <w:rPr>
+                <w:noProof/>
+                <w:webHidden/>
+              </w:rPr>
+              <w:fldChar w:fldCharType="end"/>
+            </w:r>
+          </w:hyperlink>
+        </w:p>
+        <w:p>
+          <w:pPr>
+            <w:spacing w:line="480" w:lineRule="auto"/>
             <w:rPr>
               <w:rFonts w:ascii="Times New Roman" w:hAnsi="Times New Roman" w:cs="Times New Roman"/>
             </w:rPr>
@@ -1397,30 +1517,6 @@
     </w:p>
     <w:p>
       <w:pPr>
-        <w:pStyle w:val="Sinespaciado"/>
-        <w:spacing w:line="540" w:lineRule="exact"/>
-        <w:jc w:val="both"/>
-        <w:rPr>
-          <w:rFonts w:ascii="Times New Roman" w:hAnsi="Times New Roman" w:cs="Times New Roman"/>
-          <w:b/>
-          <w:bCs/>
-        </w:rPr>
-      </w:pPr>
-    </w:p>
-    <w:p>
-      <w:pPr>
-        <w:pStyle w:val="Sinespaciado"/>
-        <w:spacing w:line="540" w:lineRule="exact"/>
-        <w:jc w:val="both"/>
-        <w:rPr>
-          <w:rFonts w:ascii="Times New Roman" w:hAnsi="Times New Roman" w:cs="Times New Roman"/>
-          <w:b/>
-          <w:bCs/>
-        </w:rPr>
-      </w:pPr>
-    </w:p>
-    <w:p>
-      <w:pPr>
         <w:pStyle w:val="Ttulo1"/>
         <w:numPr>
           <w:ilvl w:val="0"/>
@@ -1432,14 +1528,13 @@
           <w:szCs w:val="40"/>
         </w:rPr>
       </w:pPr>
-      <w:bookmarkStart w:id="0" w:name="_Toc203646880"/>
+      <w:bookmarkStart w:id="0" w:name="_Toc203682016"/>
       <w:r>
         <w:rPr>
           <w:rFonts w:ascii="Times New Roman" w:hAnsi="Times New Roman" w:cs="Times New Roman"/>
           <w:sz w:val="40"/>
           <w:szCs w:val="40"/>
         </w:rPr>
-        <w:lastRenderedPageBreak/>
         <w:t>Introducción</w:t>
       </w:r>
       <w:bookmarkEnd w:id="0"/>
@@ -1506,32 +1601,17 @@
     </w:p>
     <w:p>
       <w:pPr>
-        <w:rPr>
-          <w:rFonts w:ascii="Times New Roman" w:hAnsi="Times New Roman" w:cs="Times New Roman"/>
-        </w:rPr>
-      </w:pPr>
-    </w:p>
-    <w:p>
-      <w:pPr>
-        <w:pStyle w:val="Sinespaciado"/>
         <w:spacing w:line="540" w:lineRule="exact"/>
         <w:jc w:val="both"/>
         <w:rPr>
           <w:rFonts w:ascii="Times New Roman" w:hAnsi="Times New Roman" w:cs="Times New Roman"/>
-          <w:b/>
-          <w:bCs/>
-        </w:rPr>
-      </w:pPr>
-    </w:p>
-    <w:p>
-      <w:pPr>
-        <w:pStyle w:val="Sinespaciado"/>
-        <w:spacing w:line="540" w:lineRule="exact"/>
-        <w:jc w:val="both"/>
-        <w:rPr>
-          <w:rFonts w:ascii="Times New Roman" w:hAnsi="Times New Roman" w:cs="Times New Roman"/>
-          <w:b/>
-          <w:bCs/>
+        </w:rPr>
+      </w:pPr>
+    </w:p>
+    <w:p>
+      <w:pPr>
+        <w:rPr>
+          <w:rFonts w:ascii="Times New Roman" w:hAnsi="Times New Roman" w:cs="Times New Roman"/>
         </w:rPr>
       </w:pPr>
     </w:p>
@@ -1668,7 +1748,7 @@
           <w:szCs w:val="40"/>
         </w:rPr>
       </w:pPr>
-      <w:bookmarkStart w:id="1" w:name="_Toc203646881"/>
+      <w:bookmarkStart w:id="1" w:name="_Toc203682017"/>
       <w:r>
         <w:rPr>
           <w:rFonts w:ascii="Times New Roman" w:hAnsi="Times New Roman" w:cs="Times New Roman"/>
@@ -1704,27 +1784,13 @@
         <w:rPr>
           <w:rFonts w:ascii="Times New Roman" w:hAnsi="Times New Roman" w:cs="Times New Roman"/>
         </w:rPr>
-        <w:t xml:space="preserve">Secciones </w:t>
-      </w:r>
-      <w:proofErr w:type="gramStart"/>
-      <w:r>
-        <w:rPr>
-          <w:rFonts w:ascii="Times New Roman" w:hAnsi="Times New Roman" w:cs="Times New Roman"/>
-        </w:rPr>
-        <w:t>claras</w:t>
-      </w:r>
-      <w:r>
-        <w:rPr>
-          <w:rFonts w:ascii="Times New Roman" w:hAnsi="Times New Roman" w:cs="Times New Roman"/>
-        </w:rPr>
-        <w:t xml:space="preserve"> :</w:t>
-      </w:r>
-      <w:proofErr w:type="gramEnd"/>
-      <w:r>
-        <w:rPr>
-          <w:rFonts w:ascii="Times New Roman" w:hAnsi="Times New Roman" w:cs="Times New Roman"/>
-        </w:rPr>
-        <w:t xml:space="preserve"> Inicio, Reservas, Servicios, </w:t>
+        <w:t>Secciones claras</w:t>
+      </w:r>
+      <w:r>
+        <w:rPr>
+          <w:rFonts w:ascii="Times New Roman" w:hAnsi="Times New Roman" w:cs="Times New Roman"/>
+        </w:rPr>
+        <w:t xml:space="preserve"> : Inicio, Reservas, Servicios, </w:t>
       </w:r>
       <w:r>
         <w:rPr>
@@ -1732,7 +1798,6 @@
         </w:rPr>
         <w:t xml:space="preserve">Barberos, </w:t>
       </w:r>
-      <w:proofErr w:type="gramStart"/>
       <w:r>
         <w:rPr>
           <w:rFonts w:ascii="Times New Roman" w:hAnsi="Times New Roman" w:cs="Times New Roman"/>
@@ -1743,14 +1808,7 @@
         <w:rPr>
           <w:rFonts w:ascii="Times New Roman" w:hAnsi="Times New Roman" w:cs="Times New Roman"/>
         </w:rPr>
-        <w:t>,</w:t>
-      </w:r>
-      <w:proofErr w:type="gramEnd"/>
-      <w:r>
-        <w:rPr>
-          <w:rFonts w:ascii="Times New Roman" w:hAnsi="Times New Roman" w:cs="Times New Roman"/>
-        </w:rPr>
-        <w:t xml:space="preserve"> </w:t>
+        <w:t xml:space="preserve">, </w:t>
       </w:r>
       <w:r>
         <w:rPr>
@@ -1762,21 +1820,7 @@
         <w:rPr>
           <w:rFonts w:ascii="Times New Roman" w:hAnsi="Times New Roman" w:cs="Times New Roman"/>
         </w:rPr>
-        <w:t xml:space="preserve"> y </w:t>
-      </w:r>
-      <w:proofErr w:type="spellStart"/>
-      <w:r>
-        <w:rPr>
-          <w:rFonts w:ascii="Times New Roman" w:hAnsi="Times New Roman" w:cs="Times New Roman"/>
-        </w:rPr>
-        <w:t>Login</w:t>
-      </w:r>
-      <w:proofErr w:type="spellEnd"/>
-      <w:r>
-        <w:rPr>
-          <w:rFonts w:ascii="Times New Roman" w:hAnsi="Times New Roman" w:cs="Times New Roman"/>
-        </w:rPr>
-        <w:t>.</w:t>
+        <w:t xml:space="preserve"> y Login.</w:t>
       </w:r>
     </w:p>
     <w:p>
@@ -1860,27 +1904,13 @@
         <w:rPr>
           <w:rFonts w:ascii="Times New Roman" w:hAnsi="Times New Roman" w:cs="Times New Roman"/>
         </w:rPr>
-        <w:t xml:space="preserve"> (opcional</w:t>
-      </w:r>
-      <w:proofErr w:type="gramStart"/>
-      <w:r>
-        <w:rPr>
-          <w:rFonts w:ascii="Times New Roman" w:hAnsi="Times New Roman" w:cs="Times New Roman"/>
-        </w:rPr>
-        <w:t xml:space="preserve">) </w:t>
-      </w:r>
-      <w:r>
-        <w:rPr>
-          <w:rFonts w:ascii="Times New Roman" w:hAnsi="Times New Roman" w:cs="Times New Roman"/>
-        </w:rPr>
-        <w:t>,</w:t>
-      </w:r>
-      <w:proofErr w:type="gramEnd"/>
-      <w:r>
-        <w:rPr>
-          <w:rFonts w:ascii="Times New Roman" w:hAnsi="Times New Roman" w:cs="Times New Roman"/>
-        </w:rPr>
-        <w:t xml:space="preserve"> tipo de servicios a realizarse</w:t>
+        <w:t xml:space="preserve"> (opcional) </w:t>
+      </w:r>
+      <w:r>
+        <w:rPr>
+          <w:rFonts w:ascii="Times New Roman" w:hAnsi="Times New Roman" w:cs="Times New Roman"/>
+        </w:rPr>
+        <w:t>, tipo de servicios a realizarse</w:t>
       </w:r>
       <w:r>
         <w:rPr>
@@ -2132,25 +2162,7 @@
           <w:b/>
           <w:bCs/>
         </w:rPr>
-        <w:t xml:space="preserve">Sección </w:t>
-      </w:r>
-      <w:proofErr w:type="spellStart"/>
-      <w:r>
-        <w:rPr>
-          <w:rFonts w:ascii="Times New Roman" w:hAnsi="Times New Roman" w:cs="Times New Roman"/>
-          <w:b/>
-          <w:bCs/>
-        </w:rPr>
-        <w:t>Login</w:t>
-      </w:r>
-      <w:proofErr w:type="spellEnd"/>
-      <w:r>
-        <w:rPr>
-          <w:rFonts w:ascii="Times New Roman" w:hAnsi="Times New Roman" w:cs="Times New Roman"/>
-          <w:b/>
-          <w:bCs/>
-        </w:rPr>
-        <w:t>:</w:t>
+        <w:t>Sección Login:</w:t>
       </w:r>
       <w:r>
         <w:rPr>
@@ -2158,7 +2170,6 @@
         </w:rPr>
         <w:t xml:space="preserve"> solo para el dueño de la Barberia (usuario: admin, </w:t>
       </w:r>
-      <w:proofErr w:type="gramStart"/>
       <w:r>
         <w:rPr>
           <w:rFonts w:ascii="Times New Roman" w:hAnsi="Times New Roman" w:cs="Times New Roman"/>
@@ -2169,14 +2180,7 @@
         <w:rPr>
           <w:rFonts w:ascii="Times New Roman" w:hAnsi="Times New Roman" w:cs="Times New Roman"/>
         </w:rPr>
-        <w:t>assword :</w:t>
-      </w:r>
-      <w:proofErr w:type="gramEnd"/>
-      <w:r>
-        <w:rPr>
-          <w:rFonts w:ascii="Times New Roman" w:hAnsi="Times New Roman" w:cs="Times New Roman"/>
-        </w:rPr>
-        <w:t xml:space="preserve"> Barberia). Solo podrá ver las reservas del día corriente.</w:t>
+        <w:t>assword : Barberia). Solo podrá ver las reservas del día corriente.</w:t>
       </w:r>
     </w:p>
     <w:p>
@@ -2192,23 +2196,13 @@
           <w:rFonts w:ascii="Times New Roman" w:hAnsi="Times New Roman" w:cs="Times New Roman"/>
         </w:rPr>
       </w:pPr>
-      <w:proofErr w:type="spellStart"/>
       <w:r>
         <w:rPr>
           <w:rFonts w:ascii="Times New Roman" w:hAnsi="Times New Roman" w:cs="Times New Roman"/>
           <w:b/>
           <w:bCs/>
         </w:rPr>
-        <w:t>Login</w:t>
-      </w:r>
-      <w:proofErr w:type="spellEnd"/>
-      <w:r>
-        <w:rPr>
-          <w:rFonts w:ascii="Times New Roman" w:hAnsi="Times New Roman" w:cs="Times New Roman"/>
-          <w:b/>
-          <w:bCs/>
-        </w:rPr>
-        <w:t xml:space="preserve"> de usuarios</w:t>
+        <w:t>Login de usuarios</w:t>
       </w:r>
     </w:p>
     <w:p>
@@ -2289,6 +2283,26 @@
     </w:p>
     <w:p>
       <w:pPr>
+        <w:pStyle w:val="Sinespaciado"/>
+        <w:spacing w:line="540" w:lineRule="exact"/>
+        <w:jc w:val="both"/>
+        <w:rPr>
+          <w:rFonts w:ascii="Times New Roman" w:hAnsi="Times New Roman" w:cs="Times New Roman"/>
+        </w:rPr>
+      </w:pPr>
+    </w:p>
+    <w:p>
+      <w:pPr>
+        <w:pStyle w:val="Sinespaciado"/>
+        <w:spacing w:line="540" w:lineRule="exact"/>
+        <w:jc w:val="both"/>
+        <w:rPr>
+          <w:rFonts w:ascii="Times New Roman" w:hAnsi="Times New Roman" w:cs="Times New Roman"/>
+        </w:rPr>
+      </w:pPr>
+    </w:p>
+    <w:p>
+      <w:pPr>
         <w:pStyle w:val="Ttulo1"/>
         <w:numPr>
           <w:ilvl w:val="0"/>
@@ -2300,14 +2314,13 @@
           <w:szCs w:val="40"/>
         </w:rPr>
       </w:pPr>
-      <w:bookmarkStart w:id="2" w:name="_Toc203646882"/>
+      <w:bookmarkStart w:id="2" w:name="_Toc203682018"/>
       <w:r>
         <w:rPr>
           <w:rFonts w:ascii="Times New Roman" w:hAnsi="Times New Roman" w:cs="Times New Roman"/>
           <w:sz w:val="40"/>
           <w:szCs w:val="40"/>
         </w:rPr>
-        <w:lastRenderedPageBreak/>
         <w:t>Requerimientos no funcionales</w:t>
       </w:r>
       <w:bookmarkEnd w:id="2"/>
@@ -2447,7 +2460,7 @@
           <w:szCs w:val="40"/>
         </w:rPr>
       </w:pPr>
-      <w:bookmarkStart w:id="3" w:name="_Toc203646883"/>
+      <w:bookmarkStart w:id="3" w:name="_Toc203682019"/>
       <w:r>
         <w:rPr>
           <w:rFonts w:ascii="Times New Roman" w:hAnsi="Times New Roman" w:cs="Times New Roman"/>
@@ -2475,21 +2488,7 @@
         <w:rPr>
           <w:rFonts w:ascii="Times New Roman" w:hAnsi="Times New Roman" w:cs="Times New Roman"/>
         </w:rPr>
-        <w:t xml:space="preserve">Lema en la sección </w:t>
-      </w:r>
-      <w:proofErr w:type="gramStart"/>
-      <w:r>
-        <w:rPr>
-          <w:rFonts w:ascii="Times New Roman" w:hAnsi="Times New Roman" w:cs="Times New Roman"/>
-        </w:rPr>
-        <w:t>inicio :</w:t>
-      </w:r>
-      <w:proofErr w:type="gramEnd"/>
-      <w:r>
-        <w:rPr>
-          <w:rFonts w:ascii="Times New Roman" w:hAnsi="Times New Roman" w:cs="Times New Roman"/>
-        </w:rPr>
-        <w:t xml:space="preserve"> </w:t>
+        <w:t xml:space="preserve">Lema en la sección inicio : </w:t>
       </w:r>
       <w:r>
         <w:rPr>
@@ -2535,19 +2534,22 @@
         </w:rPr>
         <w:t>.</w:t>
       </w:r>
-    </w:p>
-    <w:p>
-      <w:pPr>
-        <w:rPr>
-          <w:rFonts w:ascii="Times New Roman" w:hAnsi="Times New Roman" w:cs="Times New Roman"/>
-        </w:rPr>
-      </w:pPr>
       <w:r>
         <w:rPr>
           <w:rFonts w:ascii="Times New Roman" w:hAnsi="Times New Roman" w:cs="Times New Roman"/>
         </w:rPr>
         <w:br w:type="page"/>
       </w:r>
+    </w:p>
+    <w:p>
+      <w:pPr>
+        <w:pStyle w:val="Prrafodelista"/>
+        <w:spacing w:line="540" w:lineRule="exact"/>
+        <w:jc w:val="both"/>
+        <w:rPr>
+          <w:rFonts w:ascii="Times New Roman" w:hAnsi="Times New Roman" w:cs="Times New Roman"/>
+        </w:rPr>
+      </w:pPr>
     </w:p>
     <w:p>
       <w:pPr>
@@ -2560,14 +2562,13 @@
           <w:rFonts w:ascii="Times New Roman" w:hAnsi="Times New Roman" w:cs="Times New Roman"/>
         </w:rPr>
       </w:pPr>
-      <w:bookmarkStart w:id="4" w:name="_Toc203646884"/>
+      <w:bookmarkStart w:id="4" w:name="_Toc203682020"/>
       <w:r>
         <w:rPr>
           <w:rFonts w:ascii="Times New Roman" w:hAnsi="Times New Roman" w:cs="Times New Roman"/>
           <w:sz w:val="40"/>
           <w:szCs w:val="40"/>
         </w:rPr>
-        <w:lastRenderedPageBreak/>
         <w:t>Historias de usuario</w:t>
       </w:r>
       <w:bookmarkEnd w:id="4"/>
@@ -2580,25 +2581,20 @@
           <w:rFonts w:ascii="Times New Roman" w:hAnsi="Times New Roman" w:cs="Times New Roman"/>
         </w:rPr>
       </w:pPr>
-      <w:r>
-        <w:rPr>
-          <w:rFonts w:ascii="Times New Roman" w:hAnsi="Times New Roman" w:cs="Times New Roman"/>
-        </w:rPr>
-        <w:t xml:space="preserve">Al trabajar con la metodología de desarrollo ágil </w:t>
-      </w:r>
-      <w:proofErr w:type="gramStart"/>
-      <w:r>
-        <w:rPr>
-          <w:rFonts w:ascii="Times New Roman" w:hAnsi="Times New Roman" w:cs="Times New Roman"/>
-        </w:rPr>
-        <w:t>SCRUM ,</w:t>
-      </w:r>
-      <w:proofErr w:type="gramEnd"/>
-      <w:r>
-        <w:rPr>
-          <w:rFonts w:ascii="Times New Roman" w:hAnsi="Times New Roman" w:cs="Times New Roman"/>
-        </w:rPr>
-        <w:t xml:space="preserve"> las historias de usuario</w:t>
+    </w:p>
+    <w:p>
+      <w:pPr>
+        <w:spacing w:line="540" w:lineRule="exact"/>
+        <w:jc w:val="both"/>
+        <w:rPr>
+          <w:rFonts w:ascii="Times New Roman" w:hAnsi="Times New Roman" w:cs="Times New Roman"/>
+        </w:rPr>
+      </w:pPr>
+      <w:r>
+        <w:rPr>
+          <w:rFonts w:ascii="Times New Roman" w:hAnsi="Times New Roman" w:cs="Times New Roman"/>
+        </w:rPr>
+        <w:t>Al trabajar con la metodología de desarrollo ágil SCRUM , las historias de usuario</w:t>
       </w:r>
       <w:r>
         <w:rPr>
@@ -2606,6 +2602,15 @@
         </w:rPr>
         <w:t xml:space="preserve"> son muy común y útil de expresar requerimientos funcionales como descripciones breves y simples de una funcionalidad o necesidad del sistema escritas desde la perspectiva del usuario final o del cliente.</w:t>
       </w:r>
+    </w:p>
+    <w:p>
+      <w:pPr>
+        <w:spacing w:line="540" w:lineRule="exact"/>
+        <w:jc w:val="both"/>
+        <w:rPr>
+          <w:rFonts w:ascii="Times New Roman" w:hAnsi="Times New Roman" w:cs="Times New Roman"/>
+        </w:rPr>
+      </w:pPr>
     </w:p>
     <w:tbl>
       <w:tblPr>
@@ -2622,6 +2627,7 @@
           <w:tcPr>
             <w:tcW w:w="9016" w:type="dxa"/>
             <w:gridSpan w:val="2"/>
+            <w:shd w:val="clear" w:color="auto" w:fill="C1E4F5" w:themeFill="accent1" w:themeFillTint="33"/>
           </w:tcPr>
           <w:p>
             <w:pPr>
@@ -2679,16 +2685,12 @@
                 <w:rFonts w:ascii="Times New Roman" w:hAnsi="Times New Roman" w:cs="Times New Roman"/>
               </w:rPr>
             </w:pPr>
-            <w:proofErr w:type="spellStart"/>
-            <w:proofErr w:type="gramStart"/>
             <w:r>
               <w:rPr>
                 <w:rFonts w:ascii="Times New Roman" w:hAnsi="Times New Roman" w:cs="Times New Roman"/>
               </w:rPr>
               <w:t>Usuario:Cliente</w:t>
             </w:r>
-            <w:proofErr w:type="spellEnd"/>
-            <w:proofErr w:type="gramEnd"/>
           </w:p>
         </w:tc>
       </w:tr>
@@ -2711,6 +2713,132 @@
                 <w:rFonts w:ascii="Times New Roman" w:hAnsi="Times New Roman" w:cs="Times New Roman"/>
               </w:rPr>
               <w:t>Nombre Historia: Ver página de inicio</w:t>
+            </w:r>
+          </w:p>
+        </w:tc>
+      </w:tr>
+      <w:tr>
+        <w:tc>
+          <w:tcPr>
+            <w:tcW w:w="4508" w:type="dxa"/>
+          </w:tcPr>
+          <w:p>
+            <w:pPr>
+              <w:spacing w:line="540" w:lineRule="exact"/>
+              <w:jc w:val="both"/>
+              <w:rPr>
+                <w:rFonts w:ascii="Times New Roman" w:hAnsi="Times New Roman" w:cs="Times New Roman"/>
+              </w:rPr>
+            </w:pPr>
+            <w:proofErr w:type="spellStart"/>
+            <w:r>
+              <w:rPr>
+                <w:rFonts w:ascii="Times New Roman" w:hAnsi="Times New Roman" w:cs="Times New Roman"/>
+              </w:rPr>
+              <w:t>DoR</w:t>
+            </w:r>
+            <w:proofErr w:type="spellEnd"/>
+            <w:r>
+              <w:rPr>
+                <w:rFonts w:ascii="Times New Roman" w:hAnsi="Times New Roman" w:cs="Times New Roman"/>
+              </w:rPr>
+              <w:t xml:space="preserve"> : aceptación de la interfaz por el Cliente</w:t>
+            </w:r>
+          </w:p>
+        </w:tc>
+        <w:tc>
+          <w:tcPr>
+            <w:tcW w:w="4508" w:type="dxa"/>
+          </w:tcPr>
+          <w:p>
+            <w:pPr>
+              <w:spacing w:line="540" w:lineRule="exact"/>
+              <w:jc w:val="both"/>
+              <w:rPr>
+                <w:rFonts w:ascii="Times New Roman" w:hAnsi="Times New Roman" w:cs="Times New Roman"/>
+              </w:rPr>
+            </w:pPr>
+            <w:proofErr w:type="spellStart"/>
+            <w:r>
+              <w:rPr>
+                <w:rFonts w:ascii="Times New Roman" w:hAnsi="Times New Roman" w:cs="Times New Roman"/>
+              </w:rPr>
+              <w:t>DoD</w:t>
+            </w:r>
+            <w:proofErr w:type="spellEnd"/>
+            <w:r>
+              <w:rPr>
+                <w:rFonts w:ascii="Times New Roman" w:hAnsi="Times New Roman" w:cs="Times New Roman"/>
+              </w:rPr>
+              <w:t>:</w:t>
+            </w:r>
+            <w:r>
+              <w:rPr>
+                <w:rFonts w:ascii="Times New Roman" w:hAnsi="Times New Roman" w:cs="Times New Roman"/>
+              </w:rPr>
+              <w:t xml:space="preserve"> pasar </w:t>
+            </w:r>
+            <w:proofErr w:type="spellStart"/>
+            <w:r>
+              <w:rPr>
+                <w:rFonts w:ascii="Times New Roman" w:hAnsi="Times New Roman" w:cs="Times New Roman"/>
+              </w:rPr>
+              <w:t>tetsing</w:t>
+            </w:r>
+            <w:proofErr w:type="spellEnd"/>
+          </w:p>
+        </w:tc>
+      </w:tr>
+      <w:tr>
+        <w:tc>
+          <w:tcPr>
+            <w:tcW w:w="4508" w:type="dxa"/>
+          </w:tcPr>
+          <w:p>
+            <w:pPr>
+              <w:spacing w:line="540" w:lineRule="exact"/>
+              <w:jc w:val="both"/>
+              <w:rPr>
+                <w:rFonts w:ascii="Times New Roman" w:hAnsi="Times New Roman" w:cs="Times New Roman"/>
+              </w:rPr>
+            </w:pPr>
+            <w:r>
+              <w:rPr>
+                <w:rFonts w:ascii="Times New Roman" w:hAnsi="Times New Roman" w:cs="Times New Roman"/>
+              </w:rPr>
+              <w:t xml:space="preserve">Esfuerzo </w:t>
+            </w:r>
+            <w:r>
+              <w:rPr>
+                <w:rFonts w:ascii="Times New Roman" w:hAnsi="Times New Roman" w:cs="Times New Roman"/>
+              </w:rPr>
+              <w:t>Fibonacci</w:t>
+            </w:r>
+            <w:r>
+              <w:rPr>
+                <w:rFonts w:ascii="Times New Roman" w:hAnsi="Times New Roman" w:cs="Times New Roman"/>
+              </w:rPr>
+              <w:t>: 3</w:t>
+            </w:r>
+          </w:p>
+        </w:tc>
+        <w:tc>
+          <w:tcPr>
+            <w:tcW w:w="4508" w:type="dxa"/>
+          </w:tcPr>
+          <w:p>
+            <w:pPr>
+              <w:spacing w:line="540" w:lineRule="exact"/>
+              <w:jc w:val="both"/>
+              <w:rPr>
+                <w:rFonts w:ascii="Times New Roman" w:hAnsi="Times New Roman" w:cs="Times New Roman"/>
+              </w:rPr>
+            </w:pPr>
+            <w:r>
+              <w:rPr>
+                <w:rFonts w:ascii="Times New Roman" w:hAnsi="Times New Roman" w:cs="Times New Roman"/>
+              </w:rPr>
+              <w:t>Priorización: 4</w:t>
             </w:r>
           </w:p>
         </w:tc>
@@ -2782,14 +2910,7 @@
               <w:rPr>
                 <w:rFonts w:ascii="Times New Roman" w:hAnsi="Times New Roman" w:cs="Times New Roman"/>
               </w:rPr>
-              <w:t xml:space="preserve">ágina con todas las </w:t>
-            </w:r>
-            <w:proofErr w:type="gramStart"/>
-            <w:r>
-              <w:rPr>
-                <w:rFonts w:ascii="Times New Roman" w:hAnsi="Times New Roman" w:cs="Times New Roman"/>
-              </w:rPr>
-              <w:t>secciones</w:t>
+              <w:t>ágina con todas las secciones</w:t>
             </w:r>
             <w:r>
               <w:rPr>
@@ -2801,14 +2922,7 @@
               <w:rPr>
                 <w:rFonts w:ascii="Times New Roman" w:hAnsi="Times New Roman" w:cs="Times New Roman"/>
               </w:rPr>
-              <w:t>foto</w:t>
-            </w:r>
-            <w:proofErr w:type="gramEnd"/>
-            <w:r>
-              <w:rPr>
-                <w:rFonts w:ascii="Times New Roman" w:hAnsi="Times New Roman" w:cs="Times New Roman"/>
-              </w:rPr>
-              <w:t xml:space="preserve"> de la barbería y lema “tradición </w:t>
+              <w:t xml:space="preserve">foto de la barbería y lema “tradición </w:t>
             </w:r>
             <w:r>
               <w:rPr>
@@ -2845,25 +2959,911 @@
             <w:r>
               <w:rPr>
                 <w:rFonts w:ascii="Times New Roman" w:hAnsi="Times New Roman" w:cs="Times New Roman"/>
-              </w:rPr>
-              <w:t xml:space="preserve">Validación: el cliente puede ver la página </w:t>
-            </w:r>
-            <w:r>
-              <w:rPr>
-                <w:rFonts w:ascii="Times New Roman" w:hAnsi="Times New Roman" w:cs="Times New Roman"/>
-              </w:rPr>
-              <w:t xml:space="preserve">de inicio </w:t>
-            </w:r>
-            <w:r>
-              <w:rPr>
-                <w:rFonts w:ascii="Times New Roman" w:hAnsi="Times New Roman" w:cs="Times New Roman"/>
-              </w:rPr>
-              <w:t xml:space="preserve">con las secciones descriptas anteriormente. </w:t>
+                <w:b/>
+                <w:bCs/>
+              </w:rPr>
+              <w:t>Como</w:t>
+            </w:r>
+            <w:r>
+              <w:rPr>
+                <w:rFonts w:ascii="Times New Roman" w:hAnsi="Times New Roman" w:cs="Times New Roman"/>
+              </w:rPr>
+              <w:t xml:space="preserve"> cliente de la barbería,</w:t>
+            </w:r>
+            <w:r>
+              <w:rPr>
+                <w:rFonts w:ascii="Times New Roman" w:hAnsi="Times New Roman" w:cs="Times New Roman"/>
+              </w:rPr>
+              <w:t xml:space="preserve"> </w:t>
+            </w:r>
+            <w:r>
+              <w:rPr>
+                <w:rFonts w:ascii="Times New Roman" w:hAnsi="Times New Roman" w:cs="Times New Roman"/>
+                <w:b/>
+                <w:bCs/>
+              </w:rPr>
+              <w:t>quiero</w:t>
+            </w:r>
+            <w:r>
+              <w:rPr>
+                <w:rFonts w:ascii="Times New Roman" w:hAnsi="Times New Roman" w:cs="Times New Roman"/>
+              </w:rPr>
+              <w:t xml:space="preserve"> ver una página de inicio atractiva </w:t>
+            </w:r>
+            <w:r>
+              <w:rPr>
+                <w:rFonts w:ascii="Times New Roman" w:hAnsi="Times New Roman" w:cs="Times New Roman"/>
+              </w:rPr>
+              <w:t xml:space="preserve">donde pueda ver el logo y lema de la barbería </w:t>
+            </w:r>
+            <w:r>
+              <w:rPr>
+                <w:rFonts w:ascii="Times New Roman" w:hAnsi="Times New Roman" w:cs="Times New Roman"/>
+                <w:b/>
+                <w:bCs/>
+              </w:rPr>
+              <w:t>para</w:t>
+            </w:r>
+            <w:r>
+              <w:rPr>
+                <w:rFonts w:ascii="Times New Roman" w:hAnsi="Times New Roman" w:cs="Times New Roman"/>
+              </w:rPr>
+              <w:t xml:space="preserve"> sentir confianza y motivación para continuar navegando y agendar un turno.</w:t>
+            </w:r>
+          </w:p>
+        </w:tc>
+      </w:tr>
+      <w:tr>
+        <w:trPr>
+          <w:trHeight w:val="1228"/>
+        </w:trPr>
+        <w:tc>
+          <w:tcPr>
+            <w:tcW w:w="9016" w:type="dxa"/>
+            <w:gridSpan w:val="2"/>
+          </w:tcPr>
+          <w:p>
+            <w:pPr>
+              <w:spacing w:line="540" w:lineRule="exact"/>
+              <w:jc w:val="both"/>
+              <w:rPr>
+                <w:rFonts w:ascii="Times New Roman" w:hAnsi="Times New Roman" w:cs="Times New Roman"/>
+              </w:rPr>
+            </w:pPr>
+            <w:r>
+              <w:rPr>
+                <w:rFonts w:ascii="Times New Roman" w:hAnsi="Times New Roman" w:cs="Times New Roman"/>
+              </w:rPr>
+              <w:t xml:space="preserve">Validaciones: </w:t>
+            </w:r>
+            <w:r>
+              <w:rPr>
+                <w:rFonts w:ascii="Times New Roman" w:hAnsi="Times New Roman" w:cs="Times New Roman"/>
+              </w:rPr>
+              <w:t xml:space="preserve">cualquier usuario a través de la URL ingresa a la ´página de inicio y ve el </w:t>
+            </w:r>
+            <w:proofErr w:type="spellStart"/>
+            <w:r>
+              <w:rPr>
+                <w:rFonts w:ascii="Times New Roman" w:hAnsi="Times New Roman" w:cs="Times New Roman"/>
+              </w:rPr>
+              <w:t>index</w:t>
+            </w:r>
+            <w:proofErr w:type="spellEnd"/>
+            <w:r>
+              <w:rPr>
+                <w:rFonts w:ascii="Times New Roman" w:hAnsi="Times New Roman" w:cs="Times New Roman"/>
+              </w:rPr>
+              <w:t xml:space="preserve"> con las secciones</w:t>
             </w:r>
           </w:p>
         </w:tc>
       </w:tr>
     </w:tbl>
+    <w:p>
+      <w:pPr>
+        <w:spacing w:line="540" w:lineRule="exact"/>
+        <w:jc w:val="both"/>
+        <w:rPr>
+          <w:rFonts w:ascii="Times New Roman" w:hAnsi="Times New Roman" w:cs="Times New Roman"/>
+        </w:rPr>
+      </w:pPr>
+    </w:p>
+    <w:p>
+      <w:pPr>
+        <w:spacing w:line="540" w:lineRule="exact"/>
+        <w:jc w:val="both"/>
+        <w:rPr>
+          <w:rFonts w:ascii="Times New Roman" w:hAnsi="Times New Roman" w:cs="Times New Roman"/>
+        </w:rPr>
+      </w:pPr>
+    </w:p>
+    <w:p>
+      <w:pPr>
+        <w:spacing w:line="540" w:lineRule="exact"/>
+        <w:jc w:val="both"/>
+        <w:rPr>
+          <w:rFonts w:ascii="Times New Roman" w:hAnsi="Times New Roman" w:cs="Times New Roman"/>
+        </w:rPr>
+      </w:pPr>
+    </w:p>
+    <w:tbl>
+      <w:tblPr>
+        <w:tblStyle w:val="Tablaconcuadrcula"/>
+        <w:tblpPr w:leftFromText="141" w:rightFromText="141" w:vertAnchor="text" w:horzAnchor="margin" w:tblpY="575"/>
+        <w:tblW w:w="0" w:type="auto"/>
+        <w:tblLook w:val="04A0" w:firstRow="1" w:lastRow="0" w:firstColumn="1" w:lastColumn="0" w:noHBand="0" w:noVBand="1"/>
+      </w:tblPr>
+      <w:tblGrid>
+        <w:gridCol w:w="4508"/>
+        <w:gridCol w:w="4508"/>
+      </w:tblGrid>
+      <w:tr>
+        <w:tc>
+          <w:tcPr>
+            <w:tcW w:w="9016" w:type="dxa"/>
+            <w:gridSpan w:val="2"/>
+            <w:shd w:val="clear" w:color="auto" w:fill="C1E4F5" w:themeFill="accent1" w:themeFillTint="33"/>
+          </w:tcPr>
+          <w:p>
+            <w:pPr>
+              <w:spacing w:line="540" w:lineRule="exact"/>
+              <w:jc w:val="center"/>
+              <w:rPr>
+                <w:rFonts w:ascii="Times New Roman" w:hAnsi="Times New Roman" w:cs="Times New Roman"/>
+              </w:rPr>
+            </w:pPr>
+            <w:r>
+              <w:rPr>
+                <w:rFonts w:ascii="Times New Roman" w:hAnsi="Times New Roman" w:cs="Times New Roman"/>
+              </w:rPr>
+              <w:lastRenderedPageBreak/>
+              <w:t>HISTORIA DE USUARIO</w:t>
+            </w:r>
+          </w:p>
+        </w:tc>
+      </w:tr>
+      <w:tr>
+        <w:tc>
+          <w:tcPr>
+            <w:tcW w:w="4508" w:type="dxa"/>
+          </w:tcPr>
+          <w:p>
+            <w:pPr>
+              <w:spacing w:line="540" w:lineRule="exact"/>
+              <w:jc w:val="both"/>
+              <w:rPr>
+                <w:rFonts w:ascii="Times New Roman" w:hAnsi="Times New Roman" w:cs="Times New Roman"/>
+              </w:rPr>
+            </w:pPr>
+            <w:r>
+              <w:rPr>
+                <w:rFonts w:ascii="Times New Roman" w:hAnsi="Times New Roman" w:cs="Times New Roman"/>
+              </w:rPr>
+              <w:t>Número: 2</w:t>
+            </w:r>
+          </w:p>
+        </w:tc>
+        <w:tc>
+          <w:tcPr>
+            <w:tcW w:w="4508" w:type="dxa"/>
+          </w:tcPr>
+          <w:p>
+            <w:pPr>
+              <w:spacing w:line="540" w:lineRule="exact"/>
+              <w:jc w:val="both"/>
+              <w:rPr>
+                <w:rFonts w:ascii="Times New Roman" w:hAnsi="Times New Roman" w:cs="Times New Roman"/>
+              </w:rPr>
+            </w:pPr>
+            <w:r>
+              <w:rPr>
+                <w:rFonts w:ascii="Times New Roman" w:hAnsi="Times New Roman" w:cs="Times New Roman"/>
+              </w:rPr>
+              <w:t>Usuario:Cliente</w:t>
+            </w:r>
+          </w:p>
+        </w:tc>
+      </w:tr>
+      <w:tr>
+        <w:tc>
+          <w:tcPr>
+            <w:tcW w:w="9016" w:type="dxa"/>
+            <w:gridSpan w:val="2"/>
+          </w:tcPr>
+          <w:p>
+            <w:pPr>
+              <w:spacing w:line="540" w:lineRule="exact"/>
+              <w:jc w:val="both"/>
+              <w:rPr>
+                <w:rFonts w:ascii="Times New Roman" w:hAnsi="Times New Roman" w:cs="Times New Roman"/>
+              </w:rPr>
+            </w:pPr>
+            <w:r>
+              <w:rPr>
+                <w:rFonts w:ascii="Times New Roman" w:hAnsi="Times New Roman" w:cs="Times New Roman"/>
+              </w:rPr>
+              <w:t>Nombre Historia: Reserva de turnos</w:t>
+            </w:r>
+          </w:p>
+        </w:tc>
+      </w:tr>
+      <w:tr>
+        <w:tc>
+          <w:tcPr>
+            <w:tcW w:w="4508" w:type="dxa"/>
+          </w:tcPr>
+          <w:p>
+            <w:pPr>
+              <w:tabs>
+                <w:tab w:val="center" w:pos="2146"/>
+              </w:tabs>
+              <w:spacing w:line="540" w:lineRule="exact"/>
+              <w:jc w:val="both"/>
+              <w:rPr>
+                <w:rFonts w:ascii="Times New Roman" w:hAnsi="Times New Roman" w:cs="Times New Roman"/>
+              </w:rPr>
+            </w:pPr>
+            <w:proofErr w:type="spellStart"/>
+            <w:r>
+              <w:rPr>
+                <w:rFonts w:ascii="Times New Roman" w:hAnsi="Times New Roman" w:cs="Times New Roman"/>
+              </w:rPr>
+              <w:t>DoR</w:t>
+            </w:r>
+            <w:proofErr w:type="spellEnd"/>
+            <w:r>
+              <w:rPr>
+                <w:rFonts w:ascii="Times New Roman" w:hAnsi="Times New Roman" w:cs="Times New Roman"/>
+              </w:rPr>
+              <w:t xml:space="preserve">: </w:t>
+            </w:r>
+            <w:r>
+              <w:rPr>
+                <w:rFonts w:ascii="Times New Roman" w:hAnsi="Times New Roman" w:cs="Times New Roman"/>
+              </w:rPr>
+              <w:tab/>
+            </w:r>
+            <w:r>
+              <w:rPr>
+                <w:rFonts w:ascii="Times New Roman" w:hAnsi="Times New Roman" w:cs="Times New Roman"/>
+              </w:rPr>
+              <w:t xml:space="preserve">Diseño del formulario aprobado por el cliente. Campos definidos. Validaciones de datos acordadas. </w:t>
+            </w:r>
+          </w:p>
+        </w:tc>
+        <w:tc>
+          <w:tcPr>
+            <w:tcW w:w="4508" w:type="dxa"/>
+          </w:tcPr>
+          <w:p>
+            <w:pPr>
+              <w:spacing w:line="540" w:lineRule="exact"/>
+              <w:jc w:val="both"/>
+              <w:rPr>
+                <w:rFonts w:ascii="Times New Roman" w:hAnsi="Times New Roman" w:cs="Times New Roman"/>
+              </w:rPr>
+            </w:pPr>
+            <w:proofErr w:type="spellStart"/>
+            <w:r>
+              <w:rPr>
+                <w:rFonts w:ascii="Times New Roman" w:hAnsi="Times New Roman" w:cs="Times New Roman"/>
+              </w:rPr>
+              <w:t>DoD</w:t>
+            </w:r>
+            <w:proofErr w:type="spellEnd"/>
+            <w:r>
+              <w:rPr>
+                <w:rFonts w:ascii="Times New Roman" w:hAnsi="Times New Roman" w:cs="Times New Roman"/>
+              </w:rPr>
+              <w:t xml:space="preserve">: </w:t>
+            </w:r>
+            <w:r>
+              <w:rPr>
+                <w:rFonts w:ascii="Times New Roman" w:hAnsi="Times New Roman" w:cs="Times New Roman"/>
+              </w:rPr>
+              <w:t>Formulario funcional en la sección "Reservas", con validaciones. Al confirmar, se guarda la reserva en el sistema y se muestra el cartel resumen</w:t>
+            </w:r>
+          </w:p>
+        </w:tc>
+      </w:tr>
+      <w:tr>
+        <w:tc>
+          <w:tcPr>
+            <w:tcW w:w="4508" w:type="dxa"/>
+          </w:tcPr>
+          <w:p>
+            <w:pPr>
+              <w:spacing w:line="540" w:lineRule="exact"/>
+              <w:jc w:val="both"/>
+              <w:rPr>
+                <w:rFonts w:ascii="Times New Roman" w:hAnsi="Times New Roman" w:cs="Times New Roman"/>
+              </w:rPr>
+            </w:pPr>
+            <w:proofErr w:type="spellStart"/>
+            <w:r>
+              <w:rPr>
+                <w:rFonts w:ascii="Times New Roman" w:hAnsi="Times New Roman" w:cs="Times New Roman"/>
+              </w:rPr>
+              <w:t>Esfruerzo</w:t>
+            </w:r>
+            <w:proofErr w:type="spellEnd"/>
+            <w:r>
+              <w:rPr>
+                <w:rFonts w:ascii="Times New Roman" w:hAnsi="Times New Roman" w:cs="Times New Roman"/>
+              </w:rPr>
+              <w:t>:</w:t>
+            </w:r>
+            <w:r>
+              <w:rPr>
+                <w:rFonts w:ascii="Times New Roman" w:hAnsi="Times New Roman" w:cs="Times New Roman"/>
+              </w:rPr>
+              <w:t xml:space="preserve"> Fibonacci</w:t>
+            </w:r>
+            <w:r>
+              <w:rPr>
+                <w:rFonts w:ascii="Times New Roman" w:hAnsi="Times New Roman" w:cs="Times New Roman"/>
+              </w:rPr>
+              <w:t>: 8</w:t>
+            </w:r>
+          </w:p>
+        </w:tc>
+        <w:tc>
+          <w:tcPr>
+            <w:tcW w:w="4508" w:type="dxa"/>
+          </w:tcPr>
+          <w:p>
+            <w:pPr>
+              <w:spacing w:line="540" w:lineRule="exact"/>
+              <w:jc w:val="both"/>
+              <w:rPr>
+                <w:rFonts w:ascii="Times New Roman" w:hAnsi="Times New Roman" w:cs="Times New Roman"/>
+              </w:rPr>
+            </w:pPr>
+            <w:r>
+              <w:rPr>
+                <w:rFonts w:ascii="Times New Roman" w:hAnsi="Times New Roman" w:cs="Times New Roman"/>
+              </w:rPr>
+              <w:t>Priorización: 1</w:t>
+            </w:r>
+          </w:p>
+        </w:tc>
+      </w:tr>
+      <w:tr>
+        <w:trPr>
+          <w:trHeight w:val="1640"/>
+        </w:trPr>
+        <w:tc>
+          <w:tcPr>
+            <w:tcW w:w="9016" w:type="dxa"/>
+            <w:gridSpan w:val="2"/>
+          </w:tcPr>
+          <w:p>
+            <w:pPr>
+              <w:spacing w:line="540" w:lineRule="exact"/>
+              <w:jc w:val="both"/>
+              <w:rPr>
+                <w:rFonts w:ascii="Times New Roman" w:hAnsi="Times New Roman" w:cs="Times New Roman"/>
+              </w:rPr>
+            </w:pPr>
+            <w:r>
+              <w:rPr>
+                <w:rFonts w:ascii="Times New Roman" w:hAnsi="Times New Roman" w:cs="Times New Roman"/>
+              </w:rPr>
+              <w:t xml:space="preserve">Descripción: al seleccionar en el </w:t>
+            </w:r>
+            <w:proofErr w:type="spellStart"/>
+            <w:r>
+              <w:rPr>
+                <w:rFonts w:ascii="Times New Roman" w:hAnsi="Times New Roman" w:cs="Times New Roman"/>
+              </w:rPr>
+              <w:t>header</w:t>
+            </w:r>
+            <w:proofErr w:type="spellEnd"/>
+            <w:r>
+              <w:rPr>
+                <w:rFonts w:ascii="Times New Roman" w:hAnsi="Times New Roman" w:cs="Times New Roman"/>
+              </w:rPr>
+              <w:t xml:space="preserve">, sección “reserva”, el usuario podrá visualizar un formulario para realizar la reserva. Se le solicitaran los siguientes datos: nombre </w:t>
+            </w:r>
+            <w:r>
+              <w:rPr>
+                <w:rFonts w:ascii="Times New Roman" w:hAnsi="Times New Roman" w:cs="Times New Roman"/>
+              </w:rPr>
+              <w:t>y apellido</w:t>
+            </w:r>
+            <w:r>
+              <w:rPr>
+                <w:rFonts w:ascii="Times New Roman" w:hAnsi="Times New Roman" w:cs="Times New Roman"/>
+              </w:rPr>
+              <w:t xml:space="preserve">, teléfono, email, selección de barbero, tipo de servicio a realizarse,  horario (estos últimos tres datos se seleccionaran a través de combo desplegable) y fecha (a través de un calendario). Seguido se mostrará un botón para confirmar la reserva. </w:t>
+            </w:r>
+          </w:p>
+        </w:tc>
+      </w:tr>
+      <w:tr>
+        <w:trPr>
+          <w:trHeight w:val="1228"/>
+        </w:trPr>
+        <w:tc>
+          <w:tcPr>
+            <w:tcW w:w="9016" w:type="dxa"/>
+            <w:gridSpan w:val="2"/>
+          </w:tcPr>
+          <w:p>
+            <w:pPr>
+              <w:spacing w:line="540" w:lineRule="exact"/>
+              <w:jc w:val="both"/>
+              <w:rPr>
+                <w:rFonts w:ascii="Times New Roman" w:hAnsi="Times New Roman" w:cs="Times New Roman"/>
+              </w:rPr>
+            </w:pPr>
+            <w:r>
+              <w:rPr>
+                <w:rFonts w:ascii="Times New Roman" w:hAnsi="Times New Roman" w:cs="Times New Roman"/>
+              </w:rPr>
+              <w:t>Como cliente,</w:t>
+            </w:r>
+            <w:r>
+              <w:rPr>
+                <w:rFonts w:ascii="Times New Roman" w:hAnsi="Times New Roman" w:cs="Times New Roman"/>
+              </w:rPr>
+              <w:t xml:space="preserve"> </w:t>
+            </w:r>
+            <w:r>
+              <w:rPr>
+                <w:rFonts w:ascii="Times New Roman" w:hAnsi="Times New Roman" w:cs="Times New Roman"/>
+              </w:rPr>
+              <w:t>quiero poder agendar un turno en la barbería eligiendo fecha, horario y tipo de servicio,</w:t>
+            </w:r>
+            <w:r>
+              <w:rPr>
+                <w:rFonts w:ascii="Times New Roman" w:hAnsi="Times New Roman" w:cs="Times New Roman"/>
+              </w:rPr>
+              <w:t xml:space="preserve"> </w:t>
+            </w:r>
+            <w:r>
+              <w:rPr>
+                <w:rFonts w:ascii="Times New Roman" w:hAnsi="Times New Roman" w:cs="Times New Roman"/>
+              </w:rPr>
+              <w:t>para asegurarme de tener mi cita reservada sin necesidad de llamar o presentarme físicamente.</w:t>
+            </w:r>
+          </w:p>
+        </w:tc>
+      </w:tr>
+      <w:tr>
+        <w:trPr>
+          <w:trHeight w:val="1228"/>
+        </w:trPr>
+        <w:tc>
+          <w:tcPr>
+            <w:tcW w:w="9016" w:type="dxa"/>
+            <w:gridSpan w:val="2"/>
+          </w:tcPr>
+          <w:p>
+            <w:pPr>
+              <w:spacing w:line="540" w:lineRule="exact"/>
+              <w:jc w:val="both"/>
+              <w:rPr>
+                <w:rFonts w:ascii="Times New Roman" w:hAnsi="Times New Roman" w:cs="Times New Roman"/>
+              </w:rPr>
+            </w:pPr>
+            <w:r>
+              <w:rPr>
+                <w:rFonts w:ascii="Times New Roman" w:hAnsi="Times New Roman" w:cs="Times New Roman"/>
+              </w:rPr>
+              <w:t>Validaciones: Todos los campos son requeridos salvo “Barbero” que podrá dejarse la opción pro defecto “Seleccione”. En caso de que algún campo quede en blanco, al oprimir el botón “Confirmar” se mostrará un cartel en rojo “Debe completar todo el formulario”.</w:t>
+            </w:r>
+          </w:p>
+        </w:tc>
+      </w:tr>
+    </w:tbl>
+    <w:p>
+      <w:pPr>
+        <w:spacing w:line="540" w:lineRule="exact"/>
+        <w:jc w:val="both"/>
+        <w:rPr>
+          <w:rFonts w:ascii="Times New Roman" w:hAnsi="Times New Roman" w:cs="Times New Roman"/>
+        </w:rPr>
+      </w:pPr>
+    </w:p>
+    <w:p>
+      <w:pPr>
+        <w:spacing w:line="540" w:lineRule="exact"/>
+        <w:jc w:val="both"/>
+        <w:rPr>
+          <w:rFonts w:ascii="Times New Roman" w:hAnsi="Times New Roman" w:cs="Times New Roman"/>
+        </w:rPr>
+      </w:pPr>
+    </w:p>
+    <w:p>
+      <w:pPr>
+        <w:spacing w:line="540" w:lineRule="exact"/>
+        <w:jc w:val="both"/>
+        <w:rPr>
+          <w:rFonts w:ascii="Times New Roman" w:hAnsi="Times New Roman" w:cs="Times New Roman"/>
+        </w:rPr>
+      </w:pPr>
+    </w:p>
+    <w:p>
+      <w:pPr>
+        <w:spacing w:line="540" w:lineRule="exact"/>
+        <w:jc w:val="both"/>
+        <w:rPr>
+          <w:rFonts w:ascii="Times New Roman" w:hAnsi="Times New Roman" w:cs="Times New Roman"/>
+        </w:rPr>
+      </w:pPr>
+    </w:p>
+    <w:p>
+      <w:pPr>
+        <w:spacing w:line="540" w:lineRule="exact"/>
+        <w:jc w:val="both"/>
+        <w:rPr>
+          <w:rFonts w:ascii="Times New Roman" w:hAnsi="Times New Roman" w:cs="Times New Roman"/>
+        </w:rPr>
+      </w:pPr>
+    </w:p>
+    <w:p>
+      <w:pPr>
+        <w:spacing w:line="540" w:lineRule="exact"/>
+        <w:jc w:val="both"/>
+        <w:rPr>
+          <w:rFonts w:ascii="Times New Roman" w:hAnsi="Times New Roman" w:cs="Times New Roman"/>
+        </w:rPr>
+      </w:pPr>
+    </w:p>
+    <w:tbl>
+      <w:tblPr>
+        <w:tblStyle w:val="Tablaconcuadrcula"/>
+        <w:tblpPr w:leftFromText="141" w:rightFromText="141" w:vertAnchor="text" w:horzAnchor="margin" w:tblpY="215"/>
+        <w:tblW w:w="0" w:type="auto"/>
+        <w:tblLook w:val="04A0" w:firstRow="1" w:lastRow="0" w:firstColumn="1" w:lastColumn="0" w:noHBand="0" w:noVBand="1"/>
+      </w:tblPr>
+      <w:tblGrid>
+        <w:gridCol w:w="4508"/>
+        <w:gridCol w:w="4508"/>
+      </w:tblGrid>
+      <w:tr>
+        <w:tc>
+          <w:tcPr>
+            <w:tcW w:w="9016" w:type="dxa"/>
+            <w:gridSpan w:val="2"/>
+            <w:shd w:val="clear" w:color="auto" w:fill="C1E4F5" w:themeFill="accent1" w:themeFillTint="33"/>
+          </w:tcPr>
+          <w:p>
+            <w:pPr>
+              <w:spacing w:line="540" w:lineRule="exact"/>
+              <w:jc w:val="center"/>
+              <w:rPr>
+                <w:rFonts w:ascii="Times New Roman" w:hAnsi="Times New Roman" w:cs="Times New Roman"/>
+              </w:rPr>
+            </w:pPr>
+            <w:r>
+              <w:rPr>
+                <w:rFonts w:ascii="Times New Roman" w:hAnsi="Times New Roman" w:cs="Times New Roman"/>
+              </w:rPr>
+              <w:lastRenderedPageBreak/>
+              <w:t xml:space="preserve">HISTORIA DE USUARIO </w:t>
+            </w:r>
+          </w:p>
+        </w:tc>
+      </w:tr>
+      <w:tr>
+        <w:tc>
+          <w:tcPr>
+            <w:tcW w:w="4508" w:type="dxa"/>
+          </w:tcPr>
+          <w:p>
+            <w:pPr>
+              <w:spacing w:line="540" w:lineRule="exact"/>
+              <w:jc w:val="both"/>
+              <w:rPr>
+                <w:rFonts w:ascii="Times New Roman" w:hAnsi="Times New Roman" w:cs="Times New Roman"/>
+              </w:rPr>
+            </w:pPr>
+            <w:r>
+              <w:rPr>
+                <w:rFonts w:ascii="Times New Roman" w:hAnsi="Times New Roman" w:cs="Times New Roman"/>
+              </w:rPr>
+              <w:t>Número: 3</w:t>
+            </w:r>
+          </w:p>
+        </w:tc>
+        <w:tc>
+          <w:tcPr>
+            <w:tcW w:w="4508" w:type="dxa"/>
+          </w:tcPr>
+          <w:p>
+            <w:pPr>
+              <w:spacing w:line="540" w:lineRule="exact"/>
+              <w:jc w:val="both"/>
+              <w:rPr>
+                <w:rFonts w:ascii="Times New Roman" w:hAnsi="Times New Roman" w:cs="Times New Roman"/>
+              </w:rPr>
+            </w:pPr>
+            <w:r>
+              <w:rPr>
+                <w:rFonts w:ascii="Times New Roman" w:hAnsi="Times New Roman" w:cs="Times New Roman"/>
+              </w:rPr>
+              <w:t>Usuario:Cliente</w:t>
+            </w:r>
+          </w:p>
+        </w:tc>
+      </w:tr>
+      <w:tr>
+        <w:tc>
+          <w:tcPr>
+            <w:tcW w:w="9016" w:type="dxa"/>
+            <w:gridSpan w:val="2"/>
+          </w:tcPr>
+          <w:p>
+            <w:pPr>
+              <w:spacing w:line="540" w:lineRule="exact"/>
+              <w:jc w:val="both"/>
+              <w:rPr>
+                <w:rFonts w:ascii="Times New Roman" w:hAnsi="Times New Roman" w:cs="Times New Roman"/>
+              </w:rPr>
+            </w:pPr>
+            <w:r>
+              <w:rPr>
+                <w:rFonts w:ascii="Times New Roman" w:hAnsi="Times New Roman" w:cs="Times New Roman"/>
+              </w:rPr>
+              <w:t>Nombre Historia: Confirmación de reserva</w:t>
+            </w:r>
+          </w:p>
+        </w:tc>
+      </w:tr>
+      <w:tr>
+        <w:tc>
+          <w:tcPr>
+            <w:tcW w:w="4508" w:type="dxa"/>
+          </w:tcPr>
+          <w:p>
+            <w:pPr>
+              <w:spacing w:line="540" w:lineRule="exact"/>
+              <w:jc w:val="both"/>
+              <w:rPr>
+                <w:rFonts w:ascii="Times New Roman" w:hAnsi="Times New Roman" w:cs="Times New Roman"/>
+              </w:rPr>
+            </w:pPr>
+            <w:proofErr w:type="spellStart"/>
+            <w:r>
+              <w:rPr>
+                <w:rFonts w:ascii="Times New Roman" w:hAnsi="Times New Roman" w:cs="Times New Roman"/>
+              </w:rPr>
+              <w:t>DoR</w:t>
+            </w:r>
+            <w:proofErr w:type="spellEnd"/>
+            <w:r>
+              <w:rPr>
+                <w:rFonts w:ascii="Times New Roman" w:hAnsi="Times New Roman" w:cs="Times New Roman"/>
+              </w:rPr>
+              <w:t xml:space="preserve">: </w:t>
+            </w:r>
+            <w:r>
+              <w:rPr>
+                <w:rFonts w:ascii="Times New Roman" w:hAnsi="Times New Roman" w:cs="Times New Roman"/>
+              </w:rPr>
+              <w:t>El formulario de reserva ya está desarrollado</w:t>
+            </w:r>
+            <w:r>
+              <w:rPr>
+                <w:rFonts w:ascii="Times New Roman" w:hAnsi="Times New Roman" w:cs="Times New Roman"/>
+              </w:rPr>
+              <w:t xml:space="preserve"> y completado por el usuario</w:t>
+            </w:r>
+            <w:r>
+              <w:rPr>
+                <w:rFonts w:ascii="Times New Roman" w:hAnsi="Times New Roman" w:cs="Times New Roman"/>
+              </w:rPr>
+              <w:t>. Se definió el diseño del cartel de confirmación.</w:t>
+            </w:r>
+          </w:p>
+        </w:tc>
+        <w:tc>
+          <w:tcPr>
+            <w:tcW w:w="4508" w:type="dxa"/>
+          </w:tcPr>
+          <w:p>
+            <w:pPr>
+              <w:spacing w:line="540" w:lineRule="exact"/>
+              <w:jc w:val="both"/>
+              <w:rPr>
+                <w:rFonts w:ascii="Times New Roman" w:hAnsi="Times New Roman" w:cs="Times New Roman"/>
+              </w:rPr>
+            </w:pPr>
+            <w:proofErr w:type="spellStart"/>
+            <w:r>
+              <w:rPr>
+                <w:rFonts w:ascii="Times New Roman" w:hAnsi="Times New Roman" w:cs="Times New Roman"/>
+              </w:rPr>
+              <w:t>DoD</w:t>
+            </w:r>
+            <w:proofErr w:type="spellEnd"/>
+            <w:r>
+              <w:rPr>
+                <w:rFonts w:ascii="Times New Roman" w:hAnsi="Times New Roman" w:cs="Times New Roman"/>
+              </w:rPr>
+              <w:t xml:space="preserve">: </w:t>
+            </w:r>
+            <w:r>
+              <w:rPr>
+                <w:rFonts w:ascii="Times New Roman" w:hAnsi="Times New Roman" w:cs="Times New Roman"/>
+              </w:rPr>
+              <w:t>Al enviar una reserva válida, se muestra un cartel con el día, hora, barbero (si lo hay) y servicio seleccionado</w:t>
+            </w:r>
+          </w:p>
+        </w:tc>
+      </w:tr>
+      <w:tr>
+        <w:tc>
+          <w:tcPr>
+            <w:tcW w:w="4508" w:type="dxa"/>
+          </w:tcPr>
+          <w:p>
+            <w:pPr>
+              <w:spacing w:line="540" w:lineRule="exact"/>
+              <w:jc w:val="both"/>
+              <w:rPr>
+                <w:rFonts w:ascii="Times New Roman" w:hAnsi="Times New Roman" w:cs="Times New Roman"/>
+              </w:rPr>
+            </w:pPr>
+            <w:r>
+              <w:rPr>
+                <w:rFonts w:ascii="Times New Roman" w:hAnsi="Times New Roman" w:cs="Times New Roman"/>
+              </w:rPr>
+              <w:t>Esfuerzo:</w:t>
+            </w:r>
+            <w:r>
+              <w:rPr>
+                <w:rFonts w:ascii="Times New Roman" w:hAnsi="Times New Roman" w:cs="Times New Roman"/>
+              </w:rPr>
+              <w:t xml:space="preserve"> Fibonacci</w:t>
+            </w:r>
+            <w:r>
+              <w:rPr>
+                <w:rFonts w:ascii="Times New Roman" w:hAnsi="Times New Roman" w:cs="Times New Roman"/>
+              </w:rPr>
+              <w:t>: 3</w:t>
+            </w:r>
+          </w:p>
+        </w:tc>
+        <w:tc>
+          <w:tcPr>
+            <w:tcW w:w="4508" w:type="dxa"/>
+          </w:tcPr>
+          <w:p>
+            <w:pPr>
+              <w:spacing w:line="540" w:lineRule="exact"/>
+              <w:jc w:val="both"/>
+              <w:rPr>
+                <w:rFonts w:ascii="Times New Roman" w:hAnsi="Times New Roman" w:cs="Times New Roman"/>
+              </w:rPr>
+            </w:pPr>
+            <w:r>
+              <w:rPr>
+                <w:rFonts w:ascii="Times New Roman" w:hAnsi="Times New Roman" w:cs="Times New Roman"/>
+              </w:rPr>
+              <w:t>Priorización: 3</w:t>
+            </w:r>
+          </w:p>
+        </w:tc>
+      </w:tr>
+      <w:tr>
+        <w:trPr>
+          <w:trHeight w:val="1640"/>
+        </w:trPr>
+        <w:tc>
+          <w:tcPr>
+            <w:tcW w:w="9016" w:type="dxa"/>
+            <w:gridSpan w:val="2"/>
+          </w:tcPr>
+          <w:p>
+            <w:pPr>
+              <w:spacing w:line="540" w:lineRule="exact"/>
+              <w:jc w:val="both"/>
+              <w:rPr>
+                <w:rFonts w:ascii="Times New Roman" w:hAnsi="Times New Roman" w:cs="Times New Roman"/>
+              </w:rPr>
+            </w:pPr>
+            <w:r>
+              <w:rPr>
+                <w:rFonts w:ascii="Times New Roman" w:hAnsi="Times New Roman" w:cs="Times New Roman"/>
+              </w:rPr>
+              <w:t xml:space="preserve">Descripción: al seleccionar en el botón “confirmar” seguido del formulario de reserva, aparece un cartel confirmando la reserva con día y hora. </w:t>
+            </w:r>
+          </w:p>
+        </w:tc>
+      </w:tr>
+      <w:tr>
+        <w:trPr>
+          <w:trHeight w:val="1228"/>
+        </w:trPr>
+        <w:tc>
+          <w:tcPr>
+            <w:tcW w:w="9016" w:type="dxa"/>
+            <w:gridSpan w:val="2"/>
+          </w:tcPr>
+          <w:p>
+            <w:pPr>
+              <w:spacing w:line="540" w:lineRule="exact"/>
+              <w:jc w:val="both"/>
+              <w:rPr>
+                <w:rFonts w:ascii="Times New Roman" w:hAnsi="Times New Roman" w:cs="Times New Roman"/>
+              </w:rPr>
+            </w:pPr>
+            <w:r>
+              <w:rPr>
+                <w:rFonts w:ascii="Times New Roman" w:hAnsi="Times New Roman" w:cs="Times New Roman"/>
+              </w:rPr>
+              <w:t>Como cliente,</w:t>
+            </w:r>
+            <w:r>
+              <w:rPr>
+                <w:rFonts w:ascii="Times New Roman" w:hAnsi="Times New Roman" w:cs="Times New Roman"/>
+              </w:rPr>
+              <w:t xml:space="preserve"> </w:t>
+            </w:r>
+            <w:r>
+              <w:rPr>
+                <w:rFonts w:ascii="Times New Roman" w:hAnsi="Times New Roman" w:cs="Times New Roman"/>
+              </w:rPr>
+              <w:t>quiero ver un cartel que confirme mi reserva después de agendar,</w:t>
+            </w:r>
+          </w:p>
+          <w:p>
+            <w:pPr>
+              <w:spacing w:line="540" w:lineRule="exact"/>
+              <w:jc w:val="both"/>
+              <w:rPr>
+                <w:rFonts w:ascii="Times New Roman" w:hAnsi="Times New Roman" w:cs="Times New Roman"/>
+              </w:rPr>
+            </w:pPr>
+            <w:r>
+              <w:rPr>
+                <w:rFonts w:ascii="Times New Roman" w:hAnsi="Times New Roman" w:cs="Times New Roman"/>
+              </w:rPr>
+              <w:t>para asegurarme de que el turno fue registrado correctamente.</w:t>
+            </w:r>
+          </w:p>
+        </w:tc>
+      </w:tr>
+      <w:tr>
+        <w:trPr>
+          <w:trHeight w:val="1228"/>
+        </w:trPr>
+        <w:tc>
+          <w:tcPr>
+            <w:tcW w:w="9016" w:type="dxa"/>
+            <w:gridSpan w:val="2"/>
+          </w:tcPr>
+          <w:p>
+            <w:pPr>
+              <w:spacing w:line="540" w:lineRule="exact"/>
+              <w:jc w:val="both"/>
+              <w:rPr>
+                <w:rFonts w:ascii="Times New Roman" w:hAnsi="Times New Roman" w:cs="Times New Roman"/>
+              </w:rPr>
+            </w:pPr>
+            <w:r>
+              <w:rPr>
+                <w:rFonts w:ascii="Times New Roman" w:hAnsi="Times New Roman" w:cs="Times New Roman"/>
+              </w:rPr>
+              <w:t xml:space="preserve">Validación: oprimiendo el botón “Confirmar” aparecerá el cartel diciendo “Reserva confirmada “ y se deberá ver por parte del dueño/barbero en la agenda.  La no opresión del botón no generará esto. </w:t>
+            </w:r>
+          </w:p>
+        </w:tc>
+      </w:tr>
+    </w:tbl>
+    <w:p>
+      <w:pPr>
+        <w:spacing w:line="540" w:lineRule="exact"/>
+        <w:jc w:val="both"/>
+        <w:rPr>
+          <w:rFonts w:ascii="Times New Roman" w:hAnsi="Times New Roman" w:cs="Times New Roman"/>
+        </w:rPr>
+      </w:pPr>
+    </w:p>
     <w:p>
       <w:pPr>
         <w:spacing w:line="540" w:lineRule="exact"/>
@@ -2888,6 +3888,7 @@
           <w:tcPr>
             <w:tcW w:w="9016" w:type="dxa"/>
             <w:gridSpan w:val="2"/>
+            <w:shd w:val="clear" w:color="auto" w:fill="C1E4F5" w:themeFill="accent1" w:themeFillTint="33"/>
           </w:tcPr>
           <w:p>
             <w:pPr>
@@ -2901,7 +3902,7 @@
               <w:rPr>
                 <w:rFonts w:ascii="Times New Roman" w:hAnsi="Times New Roman" w:cs="Times New Roman"/>
               </w:rPr>
-              <w:t>HISTORIA DE USUARIO</w:t>
+              <w:t xml:space="preserve">HISTORIA DE USUARIO </w:t>
             </w:r>
           </w:p>
         </w:tc>
@@ -2923,7 +3924,13 @@
               <w:rPr>
                 <w:rFonts w:ascii="Times New Roman" w:hAnsi="Times New Roman" w:cs="Times New Roman"/>
               </w:rPr>
-              <w:t>Número: 2</w:t>
+              <w:t xml:space="preserve">Número: </w:t>
+            </w:r>
+            <w:r>
+              <w:rPr>
+                <w:rFonts w:ascii="Times New Roman" w:hAnsi="Times New Roman" w:cs="Times New Roman"/>
+              </w:rPr>
+              <w:t>4</w:t>
             </w:r>
           </w:p>
         </w:tc>
@@ -2939,16 +3946,12 @@
                 <w:rFonts w:ascii="Times New Roman" w:hAnsi="Times New Roman" w:cs="Times New Roman"/>
               </w:rPr>
             </w:pPr>
-            <w:proofErr w:type="spellStart"/>
-            <w:proofErr w:type="gramStart"/>
             <w:r>
               <w:rPr>
                 <w:rFonts w:ascii="Times New Roman" w:hAnsi="Times New Roman" w:cs="Times New Roman"/>
               </w:rPr>
               <w:t>Usuario:Cliente</w:t>
             </w:r>
-            <w:proofErr w:type="spellEnd"/>
-            <w:proofErr w:type="gramEnd"/>
           </w:p>
         </w:tc>
       </w:tr>
@@ -2970,7 +3973,160 @@
               <w:rPr>
                 <w:rFonts w:ascii="Times New Roman" w:hAnsi="Times New Roman" w:cs="Times New Roman"/>
               </w:rPr>
-              <w:t>Nombre Historia: Reserva de turnos</w:t>
+              <w:t xml:space="preserve">Nombre Historia: </w:t>
+            </w:r>
+            <w:r>
+              <w:rPr>
+                <w:rFonts w:ascii="Times New Roman" w:hAnsi="Times New Roman" w:cs="Times New Roman"/>
+              </w:rPr>
+              <w:t>Servicios realizados</w:t>
+            </w:r>
+          </w:p>
+        </w:tc>
+      </w:tr>
+      <w:tr>
+        <w:tc>
+          <w:tcPr>
+            <w:tcW w:w="4508" w:type="dxa"/>
+          </w:tcPr>
+          <w:p>
+            <w:pPr>
+              <w:tabs>
+                <w:tab w:val="center" w:pos="2146"/>
+              </w:tabs>
+              <w:spacing w:line="540" w:lineRule="exact"/>
+              <w:jc w:val="both"/>
+              <w:rPr>
+                <w:rFonts w:ascii="Times New Roman" w:hAnsi="Times New Roman" w:cs="Times New Roman"/>
+              </w:rPr>
+            </w:pPr>
+            <w:proofErr w:type="spellStart"/>
+            <w:r>
+              <w:rPr>
+                <w:rFonts w:ascii="Times New Roman" w:hAnsi="Times New Roman" w:cs="Times New Roman"/>
+              </w:rPr>
+              <w:t>DoR</w:t>
+            </w:r>
+            <w:proofErr w:type="spellEnd"/>
+            <w:r>
+              <w:rPr>
+                <w:rFonts w:ascii="Times New Roman" w:hAnsi="Times New Roman" w:cs="Times New Roman"/>
+              </w:rPr>
+              <w:t xml:space="preserve">: </w:t>
+            </w:r>
+            <w:r>
+              <w:rPr>
+                <w:rFonts w:ascii="Times New Roman" w:hAnsi="Times New Roman" w:cs="Times New Roman"/>
+              </w:rPr>
+              <w:t>Se cuenta con imágenes de trabajos realizados y descripciones proporcionadas por el cliente o el equipo de diseño</w:t>
+            </w:r>
+          </w:p>
+        </w:tc>
+        <w:tc>
+          <w:tcPr>
+            <w:tcW w:w="4508" w:type="dxa"/>
+          </w:tcPr>
+          <w:p>
+            <w:pPr>
+              <w:spacing w:line="540" w:lineRule="exact"/>
+              <w:jc w:val="both"/>
+              <w:rPr>
+                <w:rFonts w:ascii="Times New Roman" w:hAnsi="Times New Roman" w:cs="Times New Roman"/>
+              </w:rPr>
+            </w:pPr>
+            <w:proofErr w:type="spellStart"/>
+            <w:r>
+              <w:rPr>
+                <w:rFonts w:ascii="Times New Roman" w:hAnsi="Times New Roman" w:cs="Times New Roman"/>
+              </w:rPr>
+              <w:t>DoD</w:t>
+            </w:r>
+            <w:proofErr w:type="spellEnd"/>
+            <w:r>
+              <w:rPr>
+                <w:rFonts w:ascii="Times New Roman" w:hAnsi="Times New Roman" w:cs="Times New Roman"/>
+              </w:rPr>
+              <w:t xml:space="preserve">: </w:t>
+            </w:r>
+            <w:r>
+              <w:rPr>
+                <w:rFonts w:ascii="Times New Roman" w:hAnsi="Times New Roman" w:cs="Times New Roman"/>
+              </w:rPr>
+              <w:t xml:space="preserve">La sección muestra correctamente una galería con imágenes y una breve descripción de cada servicio. Se visualiza bien en escritorio y </w:t>
+            </w:r>
+            <w:proofErr w:type="spellStart"/>
+            <w:r>
+              <w:rPr>
+                <w:rFonts w:ascii="Times New Roman" w:hAnsi="Times New Roman" w:cs="Times New Roman"/>
+              </w:rPr>
+              <w:t>móvi</w:t>
+            </w:r>
+            <w:proofErr w:type="spellEnd"/>
+          </w:p>
+        </w:tc>
+      </w:tr>
+      <w:tr>
+        <w:tc>
+          <w:tcPr>
+            <w:tcW w:w="4508" w:type="dxa"/>
+          </w:tcPr>
+          <w:p>
+            <w:pPr>
+              <w:spacing w:line="540" w:lineRule="exact"/>
+              <w:jc w:val="both"/>
+              <w:rPr>
+                <w:rFonts w:ascii="Times New Roman" w:hAnsi="Times New Roman" w:cs="Times New Roman"/>
+              </w:rPr>
+            </w:pPr>
+            <w:r>
+              <w:rPr>
+                <w:rFonts w:ascii="Times New Roman" w:hAnsi="Times New Roman" w:cs="Times New Roman"/>
+              </w:rPr>
+              <w:t>Esfuerzo</w:t>
+            </w:r>
+            <w:r>
+              <w:rPr>
+                <w:rFonts w:ascii="Times New Roman" w:hAnsi="Times New Roman" w:cs="Times New Roman"/>
+              </w:rPr>
+              <w:t>:</w:t>
+            </w:r>
+            <w:r>
+              <w:rPr>
+                <w:rFonts w:ascii="Times New Roman" w:hAnsi="Times New Roman" w:cs="Times New Roman"/>
+              </w:rPr>
+              <w:t xml:space="preserve"> Fibonacci</w:t>
+            </w:r>
+            <w:r>
+              <w:rPr>
+                <w:rFonts w:ascii="Times New Roman" w:hAnsi="Times New Roman" w:cs="Times New Roman"/>
+              </w:rPr>
+              <w:t xml:space="preserve">: </w:t>
+            </w:r>
+            <w:r>
+              <w:rPr>
+                <w:rFonts w:ascii="Times New Roman" w:hAnsi="Times New Roman" w:cs="Times New Roman"/>
+              </w:rPr>
+              <w:t xml:space="preserve"> 2</w:t>
+            </w:r>
+          </w:p>
+        </w:tc>
+        <w:tc>
+          <w:tcPr>
+            <w:tcW w:w="4508" w:type="dxa"/>
+          </w:tcPr>
+          <w:p>
+            <w:pPr>
+              <w:spacing w:line="540" w:lineRule="exact"/>
+              <w:jc w:val="both"/>
+              <w:rPr>
+                <w:rFonts w:ascii="Times New Roman" w:hAnsi="Times New Roman" w:cs="Times New Roman"/>
+              </w:rPr>
+            </w:pPr>
+            <w:r>
+              <w:rPr>
+                <w:rFonts w:ascii="Times New Roman" w:hAnsi="Times New Roman" w:cs="Times New Roman"/>
+              </w:rPr>
+              <w:t xml:space="preserve">Priorización 7 </w:t>
             </w:r>
           </w:p>
         </w:tc>
@@ -2996,83 +4152,32 @@
               <w:rPr>
                 <w:rFonts w:ascii="Times New Roman" w:hAnsi="Times New Roman" w:cs="Times New Roman"/>
               </w:rPr>
-              <w:t xml:space="preserve">Descripción: al seleccionar en el </w:t>
-            </w:r>
-            <w:proofErr w:type="spellStart"/>
-            <w:r>
-              <w:rPr>
-                <w:rFonts w:ascii="Times New Roman" w:hAnsi="Times New Roman" w:cs="Times New Roman"/>
-              </w:rPr>
-              <w:t>header</w:t>
-            </w:r>
-            <w:proofErr w:type="spellEnd"/>
-            <w:r>
-              <w:rPr>
-                <w:rFonts w:ascii="Times New Roman" w:hAnsi="Times New Roman" w:cs="Times New Roman"/>
-              </w:rPr>
-              <w:t xml:space="preserve">, sección “reserva”, el usuario podrá visualizar un formulario para realizar la reserva. Se le solicitaran los siguientes datos: nombre completo, </w:t>
-            </w:r>
-            <w:r>
-              <w:rPr>
-                <w:rFonts w:ascii="Times New Roman" w:hAnsi="Times New Roman" w:cs="Times New Roman"/>
-              </w:rPr>
-              <w:t>teléfono, email, selección de barbero</w:t>
-            </w:r>
-            <w:r>
-              <w:rPr>
-                <w:rFonts w:ascii="Times New Roman" w:hAnsi="Times New Roman" w:cs="Times New Roman"/>
-              </w:rPr>
-              <w:t xml:space="preserve">, tipo de servicio a </w:t>
-            </w:r>
-            <w:proofErr w:type="gramStart"/>
-            <w:r>
-              <w:rPr>
-                <w:rFonts w:ascii="Times New Roman" w:hAnsi="Times New Roman" w:cs="Times New Roman"/>
-              </w:rPr>
-              <w:t>realizarse</w:t>
-            </w:r>
-            <w:r>
-              <w:rPr>
-                <w:rFonts w:ascii="Times New Roman" w:hAnsi="Times New Roman" w:cs="Times New Roman"/>
-              </w:rPr>
-              <w:t xml:space="preserve">,  </w:t>
-            </w:r>
-            <w:r>
-              <w:rPr>
-                <w:rFonts w:ascii="Times New Roman" w:hAnsi="Times New Roman" w:cs="Times New Roman"/>
-              </w:rPr>
-              <w:t>horario</w:t>
-            </w:r>
-            <w:proofErr w:type="gramEnd"/>
-            <w:r>
-              <w:rPr>
-                <w:rFonts w:ascii="Times New Roman" w:hAnsi="Times New Roman" w:cs="Times New Roman"/>
-              </w:rPr>
-              <w:t xml:space="preserve"> (e</w:t>
-            </w:r>
-            <w:r>
-              <w:rPr>
-                <w:rFonts w:ascii="Times New Roman" w:hAnsi="Times New Roman" w:cs="Times New Roman"/>
-              </w:rPr>
-              <w:t>stos últimos tres datos se seleccionaran a través de combo desplegable</w:t>
-            </w:r>
-            <w:r>
-              <w:rPr>
-                <w:rFonts w:ascii="Times New Roman" w:hAnsi="Times New Roman" w:cs="Times New Roman"/>
-              </w:rPr>
-              <w:t>)</w:t>
-            </w:r>
-            <w:r>
-              <w:rPr>
-                <w:rFonts w:ascii="Times New Roman" w:hAnsi="Times New Roman" w:cs="Times New Roman"/>
-              </w:rPr>
-              <w:t xml:space="preserve"> y fecha (a través de un calendario). </w:t>
-            </w:r>
-            <w:r>
-              <w:rPr>
-                <w:rFonts w:ascii="Times New Roman" w:hAnsi="Times New Roman" w:cs="Times New Roman"/>
-              </w:rPr>
-              <w:t xml:space="preserve">Seguido se mostrará un botón para confirmar la reserva. </w:t>
+              <w:lastRenderedPageBreak/>
+              <w:t xml:space="preserve">Descripción: </w:t>
+            </w:r>
+            <w:r>
+              <w:rPr>
+                <w:rFonts w:ascii="Times New Roman" w:hAnsi="Times New Roman" w:cs="Times New Roman"/>
+              </w:rPr>
+              <w:t xml:space="preserve">En la sección “servicios realizados” se podrán ver imágenes con </w:t>
+            </w:r>
+            <w:r>
+              <w:rPr>
+                <w:rFonts w:ascii="Times New Roman" w:hAnsi="Times New Roman" w:cs="Times New Roman"/>
+              </w:rPr>
+              <w:t>trabajos</w:t>
+            </w:r>
+            <w:r>
+              <w:rPr>
+                <w:rFonts w:ascii="Times New Roman" w:hAnsi="Times New Roman" w:cs="Times New Roman"/>
+              </w:rPr>
+              <w:t xml:space="preserve"> realizados por la barbería con una pequeña descripción</w:t>
+            </w:r>
+            <w:r>
+              <w:rPr>
+                <w:rFonts w:ascii="Times New Roman" w:hAnsi="Times New Roman" w:cs="Times New Roman"/>
+              </w:rPr>
+              <w:t>.</w:t>
             </w:r>
           </w:p>
         </w:tc>
@@ -3098,19 +4203,110 @@
               <w:rPr>
                 <w:rFonts w:ascii="Times New Roman" w:hAnsi="Times New Roman" w:cs="Times New Roman"/>
               </w:rPr>
-              <w:t xml:space="preserve">Validación: el cliente puede </w:t>
-            </w:r>
-            <w:r>
-              <w:rPr>
-                <w:rFonts w:ascii="Times New Roman" w:hAnsi="Times New Roman" w:cs="Times New Roman"/>
-              </w:rPr>
-              <w:t xml:space="preserve">visualizar </w:t>
-            </w:r>
-            <w:r>
-              <w:rPr>
-                <w:rFonts w:ascii="Times New Roman" w:hAnsi="Times New Roman" w:cs="Times New Roman"/>
-              </w:rPr>
-              <w:t xml:space="preserve">el formulario de reserva. </w:t>
+              <w:t xml:space="preserve">Como </w:t>
+            </w:r>
+            <w:proofErr w:type="spellStart"/>
+            <w:r>
+              <w:rPr>
+                <w:rFonts w:ascii="Times New Roman" w:hAnsi="Times New Roman" w:cs="Times New Roman"/>
+              </w:rPr>
+              <w:t>cliente,quiero</w:t>
+            </w:r>
+            <w:proofErr w:type="spellEnd"/>
+            <w:r>
+              <w:rPr>
+                <w:rFonts w:ascii="Times New Roman" w:hAnsi="Times New Roman" w:cs="Times New Roman"/>
+              </w:rPr>
+              <w:t xml:space="preserve"> ver imágenes de servicios anteriores realizados por la barbería,</w:t>
+            </w:r>
+          </w:p>
+          <w:p>
+            <w:pPr>
+              <w:spacing w:line="540" w:lineRule="exact"/>
+              <w:jc w:val="both"/>
+              <w:rPr>
+                <w:rFonts w:ascii="Times New Roman" w:hAnsi="Times New Roman" w:cs="Times New Roman"/>
+              </w:rPr>
+            </w:pPr>
+            <w:r>
+              <w:rPr>
+                <w:rFonts w:ascii="Times New Roman" w:hAnsi="Times New Roman" w:cs="Times New Roman"/>
+              </w:rPr>
+              <w:t>para tener una idea de los resultados que puedo esperar y sentir mayor confianza al reservar.</w:t>
+            </w:r>
+          </w:p>
+        </w:tc>
+      </w:tr>
+      <w:tr>
+        <w:trPr>
+          <w:trHeight w:val="1228"/>
+        </w:trPr>
+        <w:tc>
+          <w:tcPr>
+            <w:tcW w:w="9016" w:type="dxa"/>
+            <w:gridSpan w:val="2"/>
+          </w:tcPr>
+          <w:p>
+            <w:pPr>
+              <w:spacing w:line="540" w:lineRule="exact"/>
+              <w:jc w:val="both"/>
+              <w:rPr>
+                <w:rFonts w:ascii="Times New Roman" w:hAnsi="Times New Roman" w:cs="Times New Roman"/>
+              </w:rPr>
+            </w:pPr>
+            <w:r>
+              <w:rPr>
+                <w:rFonts w:ascii="Times New Roman" w:hAnsi="Times New Roman" w:cs="Times New Roman"/>
+              </w:rPr>
+              <w:t xml:space="preserve">Validación: siempre que existan imágenes y textos precargados, serán visibles en la interfaz del usuario. En tamaño XL o </w:t>
+            </w:r>
+            <w:proofErr w:type="spellStart"/>
+            <w:r>
+              <w:rPr>
+                <w:rFonts w:ascii="Times New Roman" w:hAnsi="Times New Roman" w:cs="Times New Roman"/>
+              </w:rPr>
+              <w:t>D</w:t>
+            </w:r>
+            <w:r>
+              <w:rPr>
+                <w:rFonts w:ascii="Times New Roman" w:hAnsi="Times New Roman" w:cs="Times New Roman"/>
+              </w:rPr>
+              <w:t>esk</w:t>
+            </w:r>
+            <w:proofErr w:type="spellEnd"/>
+            <w:r>
+              <w:rPr>
+                <w:rFonts w:ascii="Times New Roman" w:hAnsi="Times New Roman" w:cs="Times New Roman"/>
+              </w:rPr>
+              <w:t xml:space="preserve"> se mostrará hasta un máximo de tres </w:t>
+            </w:r>
+            <w:proofErr w:type="spellStart"/>
+            <w:r>
+              <w:rPr>
+                <w:rFonts w:ascii="Times New Roman" w:hAnsi="Times New Roman" w:cs="Times New Roman"/>
+              </w:rPr>
+              <w:t>imagenes</w:t>
+            </w:r>
+            <w:proofErr w:type="spellEnd"/>
+            <w:r>
+              <w:rPr>
+                <w:rFonts w:ascii="Times New Roman" w:hAnsi="Times New Roman" w:cs="Times New Roman"/>
+              </w:rPr>
+              <w:t xml:space="preserve"> con sus respectivos nombres y leyenda (Ejemplo: Nombre “Mechas creativas”, Leyenda “Iluminación leve en base a decoloración natural, generando un efecto de luz en el rostro”). En tamaño S o </w:t>
+            </w:r>
+            <w:proofErr w:type="spellStart"/>
+            <w:r>
+              <w:rPr>
+                <w:rFonts w:ascii="Times New Roman" w:hAnsi="Times New Roman" w:cs="Times New Roman"/>
+              </w:rPr>
+              <w:t>Movil</w:t>
+            </w:r>
+            <w:proofErr w:type="spellEnd"/>
+            <w:r>
+              <w:rPr>
+                <w:rFonts w:ascii="Times New Roman" w:hAnsi="Times New Roman" w:cs="Times New Roman"/>
+              </w:rPr>
+              <w:t>, se mostrará un solo barbero, uno debajo de otro.</w:t>
             </w:r>
           </w:p>
         </w:tc>
@@ -3118,8 +4314,6 @@
     </w:tbl>
     <w:p>
       <w:pPr>
-        <w:spacing w:line="540" w:lineRule="exact"/>
-        <w:jc w:val="both"/>
         <w:rPr>
           <w:rFonts w:ascii="Times New Roman" w:hAnsi="Times New Roman" w:cs="Times New Roman"/>
         </w:rPr>
@@ -3140,6 +4334,7 @@
           <w:tcPr>
             <w:tcW w:w="9016" w:type="dxa"/>
             <w:gridSpan w:val="2"/>
+            <w:shd w:val="clear" w:color="auto" w:fill="C1E4F5" w:themeFill="accent1" w:themeFillTint="33"/>
           </w:tcPr>
           <w:p>
             <w:pPr>
@@ -3153,14 +4348,7 @@
               <w:rPr>
                 <w:rFonts w:ascii="Times New Roman" w:hAnsi="Times New Roman" w:cs="Times New Roman"/>
               </w:rPr>
-              <w:lastRenderedPageBreak/>
-              <w:t>HISTORIA DE USUARIO</w:t>
-            </w:r>
-            <w:r>
-              <w:rPr>
-                <w:rFonts w:ascii="Times New Roman" w:hAnsi="Times New Roman" w:cs="Times New Roman"/>
-              </w:rPr>
-              <w:t xml:space="preserve"> * </w:t>
+              <w:t xml:space="preserve">HISTORIA DE USUARIO </w:t>
             </w:r>
           </w:p>
         </w:tc>
@@ -3182,7 +4370,7 @@
               <w:rPr>
                 <w:rFonts w:ascii="Times New Roman" w:hAnsi="Times New Roman" w:cs="Times New Roman"/>
               </w:rPr>
-              <w:t>Número: 3</w:t>
+              <w:t>Número: 5</w:t>
             </w:r>
           </w:p>
         </w:tc>
@@ -3198,16 +4386,12 @@
                 <w:rFonts w:ascii="Times New Roman" w:hAnsi="Times New Roman" w:cs="Times New Roman"/>
               </w:rPr>
             </w:pPr>
-            <w:proofErr w:type="spellStart"/>
-            <w:proofErr w:type="gramStart"/>
             <w:r>
               <w:rPr>
                 <w:rFonts w:ascii="Times New Roman" w:hAnsi="Times New Roman" w:cs="Times New Roman"/>
               </w:rPr>
               <w:t>Usuario:Cliente</w:t>
             </w:r>
-            <w:proofErr w:type="spellEnd"/>
-            <w:proofErr w:type="gramEnd"/>
           </w:p>
         </w:tc>
       </w:tr>
@@ -3229,13 +4413,211 @@
               <w:rPr>
                 <w:rFonts w:ascii="Times New Roman" w:hAnsi="Times New Roman" w:cs="Times New Roman"/>
               </w:rPr>
-              <w:t>Nombre Historia: Confirmaci</w:t>
-            </w:r>
-            <w:r>
-              <w:rPr>
-                <w:rFonts w:ascii="Times New Roman" w:hAnsi="Times New Roman" w:cs="Times New Roman"/>
-              </w:rPr>
-              <w:t>ón de reserva</w:t>
+              <w:t>Nombre Historia: Barberos</w:t>
+            </w:r>
+          </w:p>
+        </w:tc>
+      </w:tr>
+      <w:tr>
+        <w:trPr>
+          <w:trHeight w:val="2390"/>
+        </w:trPr>
+        <w:tc>
+          <w:tcPr>
+            <w:tcW w:w="4508" w:type="dxa"/>
+          </w:tcPr>
+          <w:p>
+            <w:pPr>
+              <w:spacing w:line="540" w:lineRule="exact"/>
+              <w:jc w:val="both"/>
+              <w:rPr>
+                <w:rFonts w:ascii="Times New Roman" w:hAnsi="Times New Roman" w:cs="Times New Roman"/>
+              </w:rPr>
+            </w:pPr>
+            <w:proofErr w:type="spellStart"/>
+            <w:r>
+              <w:rPr>
+                <w:rFonts w:ascii="Times New Roman" w:hAnsi="Times New Roman" w:cs="Times New Roman"/>
+              </w:rPr>
+              <w:t>DoR</w:t>
+            </w:r>
+            <w:proofErr w:type="spellEnd"/>
+            <w:r>
+              <w:rPr>
+                <w:rFonts w:ascii="Times New Roman" w:hAnsi="Times New Roman" w:cs="Times New Roman"/>
+              </w:rPr>
+              <w:t xml:space="preserve">: </w:t>
+            </w:r>
+            <w:r>
+              <w:rPr>
+                <w:rFonts w:ascii="Times New Roman" w:hAnsi="Times New Roman" w:cs="Times New Roman"/>
+              </w:rPr>
+              <w:t>Se cuenta con imágenes de cada barbero, sus nombres y textos breves con su trayectoria. El diseño de la sección fue aprobado</w:t>
+            </w:r>
+          </w:p>
+        </w:tc>
+        <w:tc>
+          <w:tcPr>
+            <w:tcW w:w="4508" w:type="dxa"/>
+          </w:tcPr>
+          <w:p>
+            <w:pPr>
+              <w:spacing w:line="540" w:lineRule="exact"/>
+              <w:jc w:val="both"/>
+              <w:rPr>
+                <w:rFonts w:ascii="Times New Roman" w:hAnsi="Times New Roman" w:cs="Times New Roman"/>
+              </w:rPr>
+            </w:pPr>
+            <w:proofErr w:type="spellStart"/>
+            <w:r>
+              <w:rPr>
+                <w:rFonts w:ascii="Times New Roman" w:hAnsi="Times New Roman" w:cs="Times New Roman"/>
+              </w:rPr>
+              <w:t>DoD</w:t>
+            </w:r>
+            <w:proofErr w:type="spellEnd"/>
+            <w:r>
+              <w:rPr>
+                <w:rFonts w:ascii="Times New Roman" w:hAnsi="Times New Roman" w:cs="Times New Roman"/>
+              </w:rPr>
+              <w:t xml:space="preserve"> : </w:t>
+            </w:r>
+            <w:r>
+              <w:rPr>
+                <w:rFonts w:ascii="Times New Roman" w:hAnsi="Times New Roman" w:cs="Times New Roman"/>
+              </w:rPr>
+              <w:t>La sección muestra correctamente una tarjeta por barbero con su imagen, nombre completo y una breve descripción profesional</w:t>
+            </w:r>
+          </w:p>
+          <w:tbl>
+            <w:tblPr>
+              <w:tblW w:w="0" w:type="auto"/>
+              <w:tblCellSpacing w:w="15" w:type="dxa"/>
+              <w:tblCellMar>
+                <w:top w:w="15" w:type="dxa"/>
+                <w:left w:w="15" w:type="dxa"/>
+                <w:bottom w:w="15" w:type="dxa"/>
+                <w:right w:w="15" w:type="dxa"/>
+              </w:tblCellMar>
+              <w:tblLook w:val="04A0" w:firstRow="1" w:lastRow="0" w:firstColumn="1" w:lastColumn="0" w:noHBand="0" w:noVBand="1"/>
+            </w:tblPr>
+            <w:tblGrid>
+              <w:gridCol w:w="96"/>
+            </w:tblGrid>
+            <w:tr>
+              <w:trPr>
+                <w:tblCellSpacing w:w="15" w:type="dxa"/>
+              </w:trPr>
+              <w:tc>
+                <w:tcPr>
+                  <w:tcW w:w="0" w:type="auto"/>
+                  <w:vAlign w:val="center"/>
+                  <w:hideMark/>
+                </w:tcPr>
+                <w:p>
+                  <w:pPr>
+                    <w:spacing w:after="0" w:line="540" w:lineRule="exact"/>
+                    <w:jc w:val="both"/>
+                    <w:rPr>
+                      <w:rFonts w:ascii="Times New Roman" w:hAnsi="Times New Roman" w:cs="Times New Roman"/>
+                      <w:lang w:val="es-UY"/>
+                    </w:rPr>
+                  </w:pPr>
+                </w:p>
+              </w:tc>
+            </w:tr>
+          </w:tbl>
+          <w:p>
+            <w:pPr>
+              <w:spacing w:line="540" w:lineRule="exact"/>
+              <w:jc w:val="both"/>
+              <w:rPr>
+                <w:rFonts w:ascii="Times New Roman" w:hAnsi="Times New Roman" w:cs="Times New Roman"/>
+                <w:vanish/>
+                <w:lang w:val="es-UY"/>
+              </w:rPr>
+            </w:pPr>
+          </w:p>
+          <w:p>
+            <w:pPr>
+              <w:spacing w:line="540" w:lineRule="exact"/>
+              <w:jc w:val="both"/>
+              <w:rPr>
+                <w:rFonts w:ascii="Times New Roman" w:hAnsi="Times New Roman" w:cs="Times New Roman"/>
+                <w:lang w:val="es-UY"/>
+              </w:rPr>
+            </w:pPr>
+          </w:p>
+        </w:tc>
+      </w:tr>
+      <w:tr>
+        <w:tc>
+          <w:tcPr>
+            <w:tcW w:w="4508" w:type="dxa"/>
+          </w:tcPr>
+          <w:p>
+            <w:pPr>
+              <w:spacing w:line="540" w:lineRule="exact"/>
+              <w:jc w:val="both"/>
+              <w:rPr>
+                <w:rFonts w:ascii="Times New Roman" w:hAnsi="Times New Roman" w:cs="Times New Roman"/>
+              </w:rPr>
+            </w:pPr>
+            <w:r>
+              <w:rPr>
+                <w:rFonts w:ascii="Times New Roman" w:hAnsi="Times New Roman" w:cs="Times New Roman"/>
+              </w:rPr>
+              <w:t>Esfuerzo</w:t>
+            </w:r>
+            <w:r>
+              <w:rPr>
+                <w:rFonts w:ascii="Times New Roman" w:hAnsi="Times New Roman" w:cs="Times New Roman"/>
+              </w:rPr>
+              <w:t>:</w:t>
+            </w:r>
+            <w:r>
+              <w:rPr>
+                <w:rFonts w:ascii="Times New Roman" w:hAnsi="Times New Roman" w:cs="Times New Roman"/>
+              </w:rPr>
+              <w:t xml:space="preserve"> Fibonacci</w:t>
+            </w:r>
+            <w:r>
+              <w:rPr>
+                <w:rFonts w:ascii="Times New Roman" w:hAnsi="Times New Roman" w:cs="Times New Roman"/>
+              </w:rPr>
+              <w:t xml:space="preserve">:  </w:t>
+            </w:r>
+            <w:r>
+              <w:rPr>
+                <w:rFonts w:ascii="Times New Roman" w:hAnsi="Times New Roman" w:cs="Times New Roman"/>
+              </w:rPr>
+              <w:t>2</w:t>
+            </w:r>
+          </w:p>
+        </w:tc>
+        <w:tc>
+          <w:tcPr>
+            <w:tcW w:w="4508" w:type="dxa"/>
+          </w:tcPr>
+          <w:p>
+            <w:pPr>
+              <w:spacing w:line="540" w:lineRule="exact"/>
+              <w:jc w:val="both"/>
+              <w:rPr>
+                <w:rFonts w:ascii="Times New Roman" w:hAnsi="Times New Roman" w:cs="Times New Roman"/>
+              </w:rPr>
+            </w:pPr>
+            <w:r>
+              <w:rPr>
+                <w:rFonts w:ascii="Times New Roman" w:hAnsi="Times New Roman" w:cs="Times New Roman"/>
+              </w:rPr>
+              <w:t>Priorización</w:t>
+            </w:r>
+            <w:r>
+              <w:rPr>
+                <w:rFonts w:ascii="Times New Roman" w:hAnsi="Times New Roman" w:cs="Times New Roman"/>
+              </w:rPr>
+              <w:t>: 6</w:t>
             </w:r>
           </w:p>
         </w:tc>
@@ -3261,19 +4643,31 @@
               <w:rPr>
                 <w:rFonts w:ascii="Times New Roman" w:hAnsi="Times New Roman" w:cs="Times New Roman"/>
               </w:rPr>
-              <w:t xml:space="preserve">Descripción: al seleccionar en el </w:t>
-            </w:r>
-            <w:r>
-              <w:rPr>
-                <w:rFonts w:ascii="Times New Roman" w:hAnsi="Times New Roman" w:cs="Times New Roman"/>
-              </w:rPr>
-              <w:t xml:space="preserve">botón “confirmar” seguido del </w:t>
-            </w:r>
-            <w:r>
-              <w:rPr>
-                <w:rFonts w:ascii="Times New Roman" w:hAnsi="Times New Roman" w:cs="Times New Roman"/>
-              </w:rPr>
-              <w:t xml:space="preserve">formulario de reserva, aparece un cartel confirmando la reserva con día y hora. </w:t>
+              <w:t xml:space="preserve">Descripción: En la sección “Barberos” se podrán ver imágenes de los barberos que trabajan en </w:t>
+            </w:r>
+            <w:r>
+              <w:rPr>
+                <w:rFonts w:ascii="Times New Roman" w:hAnsi="Times New Roman" w:cs="Times New Roman"/>
+              </w:rPr>
+              <w:t xml:space="preserve">el local, </w:t>
+            </w:r>
+            <w:r>
+              <w:rPr>
+                <w:rFonts w:ascii="Times New Roman" w:hAnsi="Times New Roman" w:cs="Times New Roman"/>
+              </w:rPr>
+              <w:t xml:space="preserve">su </w:t>
+            </w:r>
+            <w:r>
+              <w:rPr>
+                <w:rFonts w:ascii="Times New Roman" w:hAnsi="Times New Roman" w:cs="Times New Roman"/>
+              </w:rPr>
+              <w:t>nombre completo</w:t>
+            </w:r>
+            <w:r>
+              <w:rPr>
+                <w:rFonts w:ascii="Times New Roman" w:hAnsi="Times New Roman" w:cs="Times New Roman"/>
+              </w:rPr>
+              <w:t xml:space="preserve"> y una pequeña descripción de su trayectoria profesional. </w:t>
             </w:r>
           </w:p>
         </w:tc>
@@ -3289,6 +4683,9 @@
           </w:tcPr>
           <w:p>
             <w:pPr>
+              <w:tabs>
+                <w:tab w:val="left" w:pos="5805"/>
+              </w:tabs>
               <w:spacing w:line="540" w:lineRule="exact"/>
               <w:jc w:val="both"/>
               <w:rPr>
@@ -3298,14 +4695,122 @@
             <w:r>
               <w:rPr>
                 <w:rFonts w:ascii="Times New Roman" w:hAnsi="Times New Roman" w:cs="Times New Roman"/>
-              </w:rPr>
-              <w:t xml:space="preserve">Validación: </w:t>
-            </w:r>
-            <w:r>
-              <w:rPr>
-                <w:rFonts w:ascii="Times New Roman" w:hAnsi="Times New Roman" w:cs="Times New Roman"/>
-              </w:rPr>
-              <w:t>cartel confirmación de serva</w:t>
+                <w:b/>
+                <w:bCs/>
+              </w:rPr>
+              <w:t>Como</w:t>
+            </w:r>
+            <w:r>
+              <w:rPr>
+                <w:rFonts w:ascii="Times New Roman" w:hAnsi="Times New Roman" w:cs="Times New Roman"/>
+              </w:rPr>
+              <w:t xml:space="preserve"> cliente,</w:t>
+            </w:r>
+            <w:r>
+              <w:rPr>
+                <w:rFonts w:ascii="Times New Roman" w:hAnsi="Times New Roman" w:cs="Times New Roman"/>
+              </w:rPr>
+              <w:t xml:space="preserve"> </w:t>
+            </w:r>
+            <w:r>
+              <w:rPr>
+                <w:rFonts w:ascii="Times New Roman" w:hAnsi="Times New Roman" w:cs="Times New Roman"/>
+                <w:b/>
+                <w:bCs/>
+              </w:rPr>
+              <w:t>quiero</w:t>
+            </w:r>
+            <w:r>
+              <w:rPr>
+                <w:rFonts w:ascii="Times New Roman" w:hAnsi="Times New Roman" w:cs="Times New Roman"/>
+              </w:rPr>
+              <w:t xml:space="preserve"> conocer a los barberos disponibles en la barbería,</w:t>
+            </w:r>
+            <w:r>
+              <w:rPr>
+                <w:rFonts w:ascii="Times New Roman" w:hAnsi="Times New Roman" w:cs="Times New Roman"/>
+              </w:rPr>
+              <w:t xml:space="preserve"> </w:t>
+            </w:r>
+            <w:r>
+              <w:rPr>
+                <w:rFonts w:ascii="Times New Roman" w:hAnsi="Times New Roman" w:cs="Times New Roman"/>
+                <w:b/>
+                <w:bCs/>
+              </w:rPr>
+              <w:t>para</w:t>
+            </w:r>
+            <w:r>
+              <w:rPr>
+                <w:rFonts w:ascii="Times New Roman" w:hAnsi="Times New Roman" w:cs="Times New Roman"/>
+              </w:rPr>
+              <w:t xml:space="preserve"> poder elegir el que más se ajuste a mis preferencias y sentirme más seguro con mi reserva.</w:t>
+            </w:r>
+          </w:p>
+        </w:tc>
+      </w:tr>
+      <w:tr>
+        <w:trPr>
+          <w:trHeight w:val="1228"/>
+        </w:trPr>
+        <w:tc>
+          <w:tcPr>
+            <w:tcW w:w="9016" w:type="dxa"/>
+            <w:gridSpan w:val="2"/>
+          </w:tcPr>
+          <w:p>
+            <w:pPr>
+              <w:tabs>
+                <w:tab w:val="left" w:pos="5805"/>
+              </w:tabs>
+              <w:spacing w:line="540" w:lineRule="exact"/>
+              <w:jc w:val="both"/>
+              <w:rPr>
+                <w:rFonts w:ascii="Times New Roman" w:hAnsi="Times New Roman" w:cs="Times New Roman"/>
+                <w:b/>
+                <w:bCs/>
+              </w:rPr>
+            </w:pPr>
+            <w:r>
+              <w:rPr>
+                <w:rFonts w:ascii="Times New Roman" w:hAnsi="Times New Roman" w:cs="Times New Roman"/>
+              </w:rPr>
+              <w:lastRenderedPageBreak/>
+              <w:t xml:space="preserve">Validación: siempre que existan imágenes y textos precargados, serán visibles en la interfaz del usuario. En tamaño XL o </w:t>
+            </w:r>
+            <w:proofErr w:type="spellStart"/>
+            <w:r>
+              <w:rPr>
+                <w:rFonts w:ascii="Times New Roman" w:hAnsi="Times New Roman" w:cs="Times New Roman"/>
+              </w:rPr>
+              <w:t>D</w:t>
+            </w:r>
+            <w:r>
+              <w:rPr>
+                <w:rFonts w:ascii="Times New Roman" w:hAnsi="Times New Roman" w:cs="Times New Roman"/>
+              </w:rPr>
+              <w:t>esk</w:t>
+            </w:r>
+            <w:proofErr w:type="spellEnd"/>
+            <w:r>
+              <w:rPr>
+                <w:rFonts w:ascii="Times New Roman" w:hAnsi="Times New Roman" w:cs="Times New Roman"/>
+              </w:rPr>
+              <w:t xml:space="preserve"> se mostrará hasta un máximo de tres barberos con sus respectivos nombres y leyenda. En tamaño S o </w:t>
+            </w:r>
+            <w:proofErr w:type="spellStart"/>
+            <w:r>
+              <w:rPr>
+                <w:rFonts w:ascii="Times New Roman" w:hAnsi="Times New Roman" w:cs="Times New Roman"/>
+              </w:rPr>
+              <w:t>Movil</w:t>
+            </w:r>
+            <w:proofErr w:type="spellEnd"/>
+            <w:r>
+              <w:rPr>
+                <w:rFonts w:ascii="Times New Roman" w:hAnsi="Times New Roman" w:cs="Times New Roman"/>
+              </w:rPr>
+              <w:t>, se mostrará un solo barbero, uno debajo de otro.</w:t>
             </w:r>
           </w:p>
         </w:tc>
@@ -3323,6 +4828,7 @@
     <w:tbl>
       <w:tblPr>
         <w:tblStyle w:val="Tablaconcuadrcula"/>
+        <w:tblpPr w:leftFromText="141" w:rightFromText="141" w:vertAnchor="text" w:horzAnchor="margin" w:tblpY="368"/>
         <w:tblW w:w="0" w:type="auto"/>
         <w:tblLook w:val="04A0" w:firstRow="1" w:lastRow="0" w:firstColumn="1" w:lastColumn="0" w:noHBand="0" w:noVBand="1"/>
       </w:tblPr>
@@ -3335,6 +4841,7 @@
           <w:tcPr>
             <w:tcW w:w="9016" w:type="dxa"/>
             <w:gridSpan w:val="2"/>
+            <w:shd w:val="clear" w:color="auto" w:fill="C1E4F5" w:themeFill="accent1" w:themeFillTint="33"/>
           </w:tcPr>
           <w:p>
             <w:pPr>
@@ -3376,7 +4883,7 @@
               <w:rPr>
                 <w:rFonts w:ascii="Times New Roman" w:hAnsi="Times New Roman" w:cs="Times New Roman"/>
               </w:rPr>
-              <w:t>4</w:t>
+              <w:t>6</w:t>
             </w:r>
           </w:p>
         </w:tc>
@@ -3392,16 +4899,12 @@
                 <w:rFonts w:ascii="Times New Roman" w:hAnsi="Times New Roman" w:cs="Times New Roman"/>
               </w:rPr>
             </w:pPr>
-            <w:proofErr w:type="spellStart"/>
-            <w:proofErr w:type="gramStart"/>
             <w:r>
               <w:rPr>
                 <w:rFonts w:ascii="Times New Roman" w:hAnsi="Times New Roman" w:cs="Times New Roman"/>
               </w:rPr>
               <w:t>Usuario:Cliente</w:t>
             </w:r>
-            <w:proofErr w:type="spellEnd"/>
-            <w:proofErr w:type="gramEnd"/>
           </w:p>
         </w:tc>
       </w:tr>
@@ -3429,7 +4932,197 @@
               <w:rPr>
                 <w:rFonts w:ascii="Times New Roman" w:hAnsi="Times New Roman" w:cs="Times New Roman"/>
               </w:rPr>
-              <w:t>Servicios realizados</w:t>
+              <w:t>Precios</w:t>
+            </w:r>
+          </w:p>
+        </w:tc>
+      </w:tr>
+      <w:tr>
+        <w:trPr>
+          <w:trHeight w:val="2300"/>
+        </w:trPr>
+        <w:tc>
+          <w:tcPr>
+            <w:tcW w:w="4508" w:type="dxa"/>
+          </w:tcPr>
+          <w:p>
+            <w:pPr>
+              <w:spacing w:line="540" w:lineRule="exact"/>
+              <w:jc w:val="both"/>
+              <w:rPr>
+                <w:rFonts w:ascii="Times New Roman" w:hAnsi="Times New Roman" w:cs="Times New Roman"/>
+              </w:rPr>
+            </w:pPr>
+            <w:proofErr w:type="spellStart"/>
+            <w:r>
+              <w:rPr>
+                <w:rFonts w:ascii="Times New Roman" w:hAnsi="Times New Roman" w:cs="Times New Roman"/>
+              </w:rPr>
+              <w:t>DoR</w:t>
+            </w:r>
+            <w:proofErr w:type="spellEnd"/>
+            <w:r>
+              <w:rPr>
+                <w:rFonts w:ascii="Times New Roman" w:hAnsi="Times New Roman" w:cs="Times New Roman"/>
+              </w:rPr>
+              <w:t xml:space="preserve">: </w:t>
+            </w:r>
+            <w:r>
+              <w:rPr>
+                <w:rFonts w:ascii="Times New Roman" w:hAnsi="Times New Roman" w:cs="Times New Roman"/>
+              </w:rPr>
+              <w:t>Se definieron los servicios y sus precios. Se cuenta con el diseño aprobado de la tabla y se acordó el mensaje de forma de pago</w:t>
+            </w:r>
+          </w:p>
+        </w:tc>
+        <w:tc>
+          <w:tcPr>
+            <w:tcW w:w="4508" w:type="dxa"/>
+          </w:tcPr>
+          <w:tbl>
+            <w:tblPr>
+              <w:tblW w:w="0" w:type="auto"/>
+              <w:tblCellSpacing w:w="15" w:type="dxa"/>
+              <w:tblCellMar>
+                <w:top w:w="15" w:type="dxa"/>
+                <w:left w:w="15" w:type="dxa"/>
+                <w:bottom w:w="15" w:type="dxa"/>
+                <w:right w:w="15" w:type="dxa"/>
+              </w:tblCellMar>
+              <w:tblLook w:val="04A0" w:firstRow="1" w:lastRow="0" w:firstColumn="1" w:lastColumn="0" w:noHBand="0" w:noVBand="1"/>
+            </w:tblPr>
+            <w:tblGrid>
+              <w:gridCol w:w="4292"/>
+            </w:tblGrid>
+            <w:tr>
+              <w:trPr>
+                <w:tblCellSpacing w:w="15" w:type="dxa"/>
+              </w:trPr>
+              <w:tc>
+                <w:tcPr>
+                  <w:tcW w:w="0" w:type="auto"/>
+                  <w:vAlign w:val="center"/>
+                  <w:hideMark/>
+                </w:tcPr>
+                <w:p>
+                  <w:pPr>
+                    <w:framePr w:hSpace="141" w:wrap="around" w:vAnchor="text" w:hAnchor="margin" w:y="368"/>
+                    <w:spacing w:after="0" w:line="540" w:lineRule="exact"/>
+                    <w:jc w:val="both"/>
+                    <w:rPr>
+                      <w:rFonts w:ascii="Times New Roman" w:hAnsi="Times New Roman" w:cs="Times New Roman"/>
+                      <w:lang w:val="es-UY"/>
+                    </w:rPr>
+                  </w:pPr>
+                  <w:proofErr w:type="spellStart"/>
+                  <w:r>
+                    <w:rPr>
+                      <w:rFonts w:ascii="Times New Roman" w:hAnsi="Times New Roman" w:cs="Times New Roman"/>
+                    </w:rPr>
+                    <w:t>DoD</w:t>
+                  </w:r>
+                  <w:proofErr w:type="spellEnd"/>
+                  <w:r>
+                    <w:rPr>
+                      <w:rFonts w:ascii="Times New Roman" w:hAnsi="Times New Roman" w:cs="Times New Roman"/>
+                    </w:rPr>
+                    <w:t xml:space="preserve">: </w:t>
+                  </w:r>
+                  <w:r>
+                    <w:rPr>
+                      <w:rFonts w:ascii="Times New Roman" w:hAnsi="Times New Roman" w:cs="Times New Roman"/>
+                    </w:rPr>
+                    <w:t>La sección muestra correctamente una tabla con nombre del servicio, descripción y precio. Debajo figura el texto “Solo se acepta efectivo”.</w:t>
+                  </w:r>
+                  <w:r>
+                    <w:rPr>
+                      <w:rFonts w:ascii="Times New Roman" w:hAnsi="Times New Roman" w:cs="Times New Roman"/>
+                    </w:rPr>
+                    <w:t xml:space="preserve"> Pasar el </w:t>
+                  </w:r>
+                  <w:r>
+                    <w:rPr>
+                      <w:rFonts w:ascii="Times New Roman" w:hAnsi="Times New Roman" w:cs="Times New Roman"/>
+                    </w:rPr>
+                    <w:t>testing</w:t>
+                  </w:r>
+                </w:p>
+              </w:tc>
+            </w:tr>
+          </w:tbl>
+          <w:p>
+            <w:pPr>
+              <w:spacing w:line="540" w:lineRule="exact"/>
+              <w:jc w:val="both"/>
+              <w:rPr>
+                <w:rFonts w:ascii="Times New Roman" w:hAnsi="Times New Roman" w:cs="Times New Roman"/>
+                <w:vanish/>
+                <w:lang w:val="es-UY"/>
+              </w:rPr>
+            </w:pPr>
+          </w:p>
+          <w:p>
+            <w:pPr>
+              <w:spacing w:line="540" w:lineRule="exact"/>
+              <w:jc w:val="both"/>
+              <w:rPr>
+                <w:rFonts w:ascii="Times New Roman" w:hAnsi="Times New Roman" w:cs="Times New Roman"/>
+                <w:lang w:val="es-UY"/>
+              </w:rPr>
+            </w:pPr>
+          </w:p>
+        </w:tc>
+      </w:tr>
+      <w:tr>
+        <w:tc>
+          <w:tcPr>
+            <w:tcW w:w="4508" w:type="dxa"/>
+          </w:tcPr>
+          <w:p>
+            <w:pPr>
+              <w:spacing w:line="540" w:lineRule="exact"/>
+              <w:jc w:val="both"/>
+              <w:rPr>
+                <w:rFonts w:ascii="Times New Roman" w:hAnsi="Times New Roman" w:cs="Times New Roman"/>
+              </w:rPr>
+            </w:pPr>
+            <w:r>
+              <w:rPr>
+                <w:rFonts w:ascii="Times New Roman" w:hAnsi="Times New Roman" w:cs="Times New Roman"/>
+              </w:rPr>
+              <w:t>Esfuerzo:</w:t>
+            </w:r>
+            <w:r>
+              <w:rPr>
+                <w:rFonts w:ascii="Times New Roman" w:hAnsi="Times New Roman" w:cs="Times New Roman"/>
+              </w:rPr>
+              <w:t xml:space="preserve"> Fibonacci</w:t>
+            </w:r>
+            <w:r>
+              <w:rPr>
+                <w:rFonts w:ascii="Times New Roman" w:hAnsi="Times New Roman" w:cs="Times New Roman"/>
+              </w:rPr>
+              <w:t>:  2</w:t>
+            </w:r>
+          </w:p>
+        </w:tc>
+        <w:tc>
+          <w:tcPr>
+            <w:tcW w:w="4508" w:type="dxa"/>
+          </w:tcPr>
+          <w:p>
+            <w:pPr>
+              <w:spacing w:line="540" w:lineRule="exact"/>
+              <w:jc w:val="both"/>
+              <w:rPr>
+                <w:rFonts w:ascii="Times New Roman" w:hAnsi="Times New Roman" w:cs="Times New Roman"/>
+              </w:rPr>
+            </w:pPr>
+            <w:r>
+              <w:rPr>
+                <w:rFonts w:ascii="Times New Roman" w:hAnsi="Times New Roman" w:cs="Times New Roman"/>
+              </w:rPr>
+              <w:t>Priorización: 8</w:t>
             </w:r>
           </w:p>
         </w:tc>
@@ -3455,31 +5148,7 @@
               <w:rPr>
                 <w:rFonts w:ascii="Times New Roman" w:hAnsi="Times New Roman" w:cs="Times New Roman"/>
               </w:rPr>
-              <w:t xml:space="preserve">Descripción: </w:t>
-            </w:r>
-            <w:r>
-              <w:rPr>
-                <w:rFonts w:ascii="Times New Roman" w:hAnsi="Times New Roman" w:cs="Times New Roman"/>
-              </w:rPr>
-              <w:t xml:space="preserve">En la sección “servicios realizados” se podrán ver imágenes con </w:t>
-            </w:r>
-            <w:r>
-              <w:rPr>
-                <w:rFonts w:ascii="Times New Roman" w:hAnsi="Times New Roman" w:cs="Times New Roman"/>
-              </w:rPr>
-              <w:t>trabajos</w:t>
-            </w:r>
-            <w:r>
-              <w:rPr>
-                <w:rFonts w:ascii="Times New Roman" w:hAnsi="Times New Roman" w:cs="Times New Roman"/>
-              </w:rPr>
-              <w:t xml:space="preserve"> realizados por la barbería con una pequeña descripción</w:t>
-            </w:r>
-            <w:r>
-              <w:rPr>
-                <w:rFonts w:ascii="Times New Roman" w:hAnsi="Times New Roman" w:cs="Times New Roman"/>
-              </w:rPr>
-              <w:t>.</w:t>
+              <w:t xml:space="preserve">Descripción: En la sección “Barberos” se podrán ver imágenes de los barberos que trabajan en el local, su nombre completo y una pequeña descripción de su trayectoria profesional. </w:t>
             </w:r>
           </w:p>
         </w:tc>
@@ -3495,6 +5164,9 @@
           </w:tcPr>
           <w:p>
             <w:pPr>
+              <w:tabs>
+                <w:tab w:val="left" w:pos="5805"/>
+              </w:tabs>
               <w:spacing w:line="540" w:lineRule="exact"/>
               <w:jc w:val="both"/>
               <w:rPr>
@@ -3504,6 +5176,71 @@
             <w:r>
               <w:rPr>
                 <w:rFonts w:ascii="Times New Roman" w:hAnsi="Times New Roman" w:cs="Times New Roman"/>
+                <w:b/>
+                <w:bCs/>
+              </w:rPr>
+              <w:t>Como</w:t>
+            </w:r>
+            <w:r>
+              <w:rPr>
+                <w:rFonts w:ascii="Times New Roman" w:hAnsi="Times New Roman" w:cs="Times New Roman"/>
+              </w:rPr>
+              <w:t xml:space="preserve"> cliente, </w:t>
+            </w:r>
+            <w:r>
+              <w:rPr>
+                <w:rFonts w:ascii="Times New Roman" w:hAnsi="Times New Roman" w:cs="Times New Roman"/>
+                <w:b/>
+                <w:bCs/>
+              </w:rPr>
+              <w:t>quiero</w:t>
+            </w:r>
+            <w:r>
+              <w:rPr>
+                <w:rFonts w:ascii="Times New Roman" w:hAnsi="Times New Roman" w:cs="Times New Roman"/>
+              </w:rPr>
+              <w:t xml:space="preserve"> consultar una tabla con los precios y servicios ofrecidos por la barbería, </w:t>
+            </w:r>
+            <w:r>
+              <w:rPr>
+                <w:rFonts w:ascii="Times New Roman" w:hAnsi="Times New Roman" w:cs="Times New Roman"/>
+                <w:b/>
+                <w:bCs/>
+              </w:rPr>
+              <w:t>para</w:t>
+            </w:r>
+            <w:r>
+              <w:rPr>
+                <w:rFonts w:ascii="Times New Roman" w:hAnsi="Times New Roman" w:cs="Times New Roman"/>
+              </w:rPr>
+              <w:t xml:space="preserve"> saber cuánto cuesta cada servicio antes de reservar, y conocer el método de pago.</w:t>
+            </w:r>
+          </w:p>
+        </w:tc>
+      </w:tr>
+      <w:tr>
+        <w:trPr>
+          <w:trHeight w:val="1228"/>
+        </w:trPr>
+        <w:tc>
+          <w:tcPr>
+            <w:tcW w:w="9016" w:type="dxa"/>
+            <w:gridSpan w:val="2"/>
+          </w:tcPr>
+          <w:p>
+            <w:pPr>
+              <w:tabs>
+                <w:tab w:val="left" w:pos="5805"/>
+              </w:tabs>
+              <w:spacing w:line="540" w:lineRule="exact"/>
+              <w:jc w:val="both"/>
+              <w:rPr>
+                <w:rFonts w:ascii="Times New Roman" w:hAnsi="Times New Roman" w:cs="Times New Roman"/>
+              </w:rPr>
+            </w:pPr>
+            <w:r>
+              <w:rPr>
+                <w:rFonts w:ascii="Times New Roman" w:hAnsi="Times New Roman" w:cs="Times New Roman"/>
               </w:rPr>
               <w:t xml:space="preserve">Validación: </w:t>
             </w:r>
@@ -3511,7 +5248,7 @@
               <w:rPr>
                 <w:rFonts w:ascii="Times New Roman" w:hAnsi="Times New Roman" w:cs="Times New Roman"/>
               </w:rPr>
-              <w:t xml:space="preserve">ver las imágenes y la descripción </w:t>
+              <w:t xml:space="preserve">tabla con dos columnas “Servicio” y “Precio”, en la primera se mostrará el nombre del servicio y en la segunda su precio. </w:t>
             </w:r>
           </w:p>
         </w:tc>
@@ -3519,6 +5256,26 @@
     </w:tbl>
     <w:p>
       <w:pPr>
+        <w:spacing w:line="540" w:lineRule="exact"/>
+        <w:jc w:val="both"/>
+        <w:rPr>
+          <w:rFonts w:ascii="Times New Roman" w:hAnsi="Times New Roman" w:cs="Times New Roman"/>
+        </w:rPr>
+      </w:pPr>
+    </w:p>
+    <w:p>
+      <w:pPr>
+        <w:spacing w:line="540" w:lineRule="exact"/>
+        <w:jc w:val="both"/>
+        <w:rPr>
+          <w:rFonts w:ascii="Times New Roman" w:hAnsi="Times New Roman" w:cs="Times New Roman"/>
+        </w:rPr>
+      </w:pPr>
+    </w:p>
+    <w:p>
+      <w:pPr>
+        <w:spacing w:line="540" w:lineRule="exact"/>
+        <w:jc w:val="both"/>
         <w:rPr>
           <w:rFonts w:ascii="Times New Roman" w:hAnsi="Times New Roman" w:cs="Times New Roman"/>
         </w:rPr>
@@ -3527,6 +5284,7 @@
     <w:tbl>
       <w:tblPr>
         <w:tblStyle w:val="Tablaconcuadrcula"/>
+        <w:tblpPr w:leftFromText="141" w:rightFromText="141" w:vertAnchor="text" w:horzAnchor="margin" w:tblpYSpec="outside"/>
         <w:tblW w:w="0" w:type="auto"/>
         <w:tblLook w:val="04A0" w:firstRow="1" w:lastRow="0" w:firstColumn="1" w:lastColumn="0" w:noHBand="0" w:noVBand="1"/>
       </w:tblPr>
@@ -3539,6 +5297,7 @@
           <w:tcPr>
             <w:tcW w:w="9016" w:type="dxa"/>
             <w:gridSpan w:val="2"/>
+            <w:shd w:val="clear" w:color="auto" w:fill="C1E4F5" w:themeFill="accent1" w:themeFillTint="33"/>
           </w:tcPr>
           <w:p>
             <w:pPr>
@@ -3574,7 +5333,7 @@
               <w:rPr>
                 <w:rFonts w:ascii="Times New Roman" w:hAnsi="Times New Roman" w:cs="Times New Roman"/>
               </w:rPr>
-              <w:t>Número: 5</w:t>
+              <w:t>Número: 7</w:t>
             </w:r>
           </w:p>
         </w:tc>
@@ -3590,16 +5349,12 @@
                 <w:rFonts w:ascii="Times New Roman" w:hAnsi="Times New Roman" w:cs="Times New Roman"/>
               </w:rPr>
             </w:pPr>
-            <w:proofErr w:type="spellStart"/>
-            <w:proofErr w:type="gramStart"/>
             <w:r>
               <w:rPr>
                 <w:rFonts w:ascii="Times New Roman" w:hAnsi="Times New Roman" w:cs="Times New Roman"/>
               </w:rPr>
               <w:t>Usuario:Cliente</w:t>
             </w:r>
-            <w:proofErr w:type="spellEnd"/>
-            <w:proofErr w:type="gramEnd"/>
           </w:p>
         </w:tc>
       </w:tr>
@@ -3621,7 +5376,169 @@
               <w:rPr>
                 <w:rFonts w:ascii="Times New Roman" w:hAnsi="Times New Roman" w:cs="Times New Roman"/>
               </w:rPr>
-              <w:t>Nombre Historia: Barberos</w:t>
+              <w:t>Nombre Historia: Contacto</w:t>
+            </w:r>
+          </w:p>
+        </w:tc>
+      </w:tr>
+      <w:tr>
+        <w:tc>
+          <w:tcPr>
+            <w:tcW w:w="4508" w:type="dxa"/>
+          </w:tcPr>
+          <w:p>
+            <w:pPr>
+              <w:tabs>
+                <w:tab w:val="left" w:pos="1350"/>
+              </w:tabs>
+              <w:spacing w:line="540" w:lineRule="exact"/>
+              <w:jc w:val="both"/>
+              <w:rPr>
+                <w:rFonts w:ascii="Times New Roman" w:hAnsi="Times New Roman" w:cs="Times New Roman"/>
+              </w:rPr>
+            </w:pPr>
+            <w:proofErr w:type="spellStart"/>
+            <w:r>
+              <w:rPr>
+                <w:rFonts w:ascii="Times New Roman" w:hAnsi="Times New Roman" w:cs="Times New Roman"/>
+              </w:rPr>
+              <w:t>DoR</w:t>
+            </w:r>
+            <w:proofErr w:type="spellEnd"/>
+            <w:r>
+              <w:rPr>
+                <w:rFonts w:ascii="Times New Roman" w:hAnsi="Times New Roman" w:cs="Times New Roman"/>
+              </w:rPr>
+              <w:t xml:space="preserve">: </w:t>
+            </w:r>
+            <w:r>
+              <w:rPr>
+                <w:rFonts w:ascii="Times New Roman" w:hAnsi="Times New Roman" w:cs="Times New Roman"/>
+              </w:rPr>
+              <w:t xml:space="preserve">Se cuenta con los datos reales de contacto y se definió el mapa a utilizar (Google </w:t>
+            </w:r>
+            <w:proofErr w:type="spellStart"/>
+            <w:r>
+              <w:rPr>
+                <w:rFonts w:ascii="Times New Roman" w:hAnsi="Times New Roman" w:cs="Times New Roman"/>
+              </w:rPr>
+              <w:t>Maps</w:t>
+            </w:r>
+            <w:proofErr w:type="spellEnd"/>
+            <w:r>
+              <w:rPr>
+                <w:rFonts w:ascii="Times New Roman" w:hAnsi="Times New Roman" w:cs="Times New Roman"/>
+              </w:rPr>
+              <w:t xml:space="preserve"> con acceso a la API</w:t>
+            </w:r>
+            <w:r>
+              <w:rPr>
+                <w:rFonts w:ascii="Times New Roman" w:hAnsi="Times New Roman" w:cs="Times New Roman"/>
+              </w:rPr>
+              <w:t>). Diseño de la sección aprobado.</w:t>
+            </w:r>
+          </w:p>
+        </w:tc>
+        <w:tc>
+          <w:tcPr>
+            <w:tcW w:w="4508" w:type="dxa"/>
+          </w:tcPr>
+          <w:p>
+            <w:pPr>
+              <w:spacing w:line="540" w:lineRule="exact"/>
+              <w:jc w:val="both"/>
+              <w:rPr>
+                <w:rFonts w:ascii="Times New Roman" w:hAnsi="Times New Roman" w:cs="Times New Roman"/>
+              </w:rPr>
+            </w:pPr>
+            <w:proofErr w:type="spellStart"/>
+            <w:r>
+              <w:rPr>
+                <w:rFonts w:ascii="Times New Roman" w:hAnsi="Times New Roman" w:cs="Times New Roman"/>
+              </w:rPr>
+              <w:t>DoD</w:t>
+            </w:r>
+            <w:proofErr w:type="spellEnd"/>
+            <w:r>
+              <w:rPr>
+                <w:rFonts w:ascii="Times New Roman" w:hAnsi="Times New Roman" w:cs="Times New Roman"/>
+              </w:rPr>
+              <w:t>:</w:t>
+            </w:r>
+            <w:r>
+              <w:t xml:space="preserve"> </w:t>
+            </w:r>
+            <w:r>
+              <w:rPr>
+                <w:rFonts w:ascii="Times New Roman" w:hAnsi="Times New Roman" w:cs="Times New Roman"/>
+              </w:rPr>
+              <w:t>Se visualizan correctamente los datos de contacto, incluyendo nota de días feriados. Mapa interactivo cargado y visible debajo de los datos.</w:t>
+            </w:r>
+            <w:r>
+              <w:rPr>
+                <w:rFonts w:ascii="Times New Roman" w:hAnsi="Times New Roman" w:cs="Times New Roman"/>
+              </w:rPr>
+              <w:t xml:space="preserve">  </w:t>
+            </w:r>
+            <w:r>
+              <w:rPr>
+                <w:rFonts w:ascii="Times New Roman" w:hAnsi="Times New Roman" w:cs="Times New Roman"/>
+              </w:rPr>
+              <w:t>Pasar el testing</w:t>
+            </w:r>
+          </w:p>
+        </w:tc>
+      </w:tr>
+      <w:tr>
+        <w:tc>
+          <w:tcPr>
+            <w:tcW w:w="4508" w:type="dxa"/>
+          </w:tcPr>
+          <w:p>
+            <w:pPr>
+              <w:spacing w:line="540" w:lineRule="exact"/>
+              <w:jc w:val="both"/>
+              <w:rPr>
+                <w:rFonts w:ascii="Times New Roman" w:hAnsi="Times New Roman" w:cs="Times New Roman"/>
+              </w:rPr>
+            </w:pPr>
+            <w:r>
+              <w:rPr>
+                <w:rFonts w:ascii="Times New Roman" w:hAnsi="Times New Roman" w:cs="Times New Roman"/>
+              </w:rPr>
+              <w:t>Esfuerzo:</w:t>
+            </w:r>
+            <w:r>
+              <w:rPr>
+                <w:rFonts w:ascii="Times New Roman" w:hAnsi="Times New Roman" w:cs="Times New Roman"/>
+              </w:rPr>
+              <w:t xml:space="preserve"> Fibonacci</w:t>
+            </w:r>
+            <w:r>
+              <w:rPr>
+                <w:rFonts w:ascii="Times New Roman" w:hAnsi="Times New Roman" w:cs="Times New Roman"/>
+              </w:rPr>
+              <w:t>:  4</w:t>
+            </w:r>
+          </w:p>
+        </w:tc>
+        <w:tc>
+          <w:tcPr>
+            <w:tcW w:w="4508" w:type="dxa"/>
+          </w:tcPr>
+          <w:p>
+            <w:pPr>
+              <w:spacing w:line="540" w:lineRule="exact"/>
+              <w:jc w:val="both"/>
+              <w:rPr>
+                <w:rFonts w:ascii="Times New Roman" w:hAnsi="Times New Roman" w:cs="Times New Roman"/>
+              </w:rPr>
+            </w:pPr>
+            <w:r>
+              <w:rPr>
+                <w:rFonts w:ascii="Times New Roman" w:hAnsi="Times New Roman" w:cs="Times New Roman"/>
+              </w:rPr>
+              <w:t>Priorización: 9</w:t>
             </w:r>
           </w:p>
         </w:tc>
@@ -3647,31 +5564,7 @@
               <w:rPr>
                 <w:rFonts w:ascii="Times New Roman" w:hAnsi="Times New Roman" w:cs="Times New Roman"/>
               </w:rPr>
-              <w:t xml:space="preserve">Descripción: En la sección “Barberos” se podrán ver imágenes de los barberos que trabajan en </w:t>
-            </w:r>
-            <w:r>
-              <w:rPr>
-                <w:rFonts w:ascii="Times New Roman" w:hAnsi="Times New Roman" w:cs="Times New Roman"/>
-              </w:rPr>
-              <w:t xml:space="preserve">el local, </w:t>
-            </w:r>
-            <w:r>
-              <w:rPr>
-                <w:rFonts w:ascii="Times New Roman" w:hAnsi="Times New Roman" w:cs="Times New Roman"/>
-              </w:rPr>
-              <w:t xml:space="preserve">su </w:t>
-            </w:r>
-            <w:r>
-              <w:rPr>
-                <w:rFonts w:ascii="Times New Roman" w:hAnsi="Times New Roman" w:cs="Times New Roman"/>
-              </w:rPr>
-              <w:t>nombre completo</w:t>
-            </w:r>
-            <w:r>
-              <w:rPr>
-                <w:rFonts w:ascii="Times New Roman" w:hAnsi="Times New Roman" w:cs="Times New Roman"/>
-              </w:rPr>
-              <w:t xml:space="preserve"> y una pequeña descripción de su trayectoria profesional. </w:t>
+              <w:t xml:space="preserve">Descripción: En la sección “Contacto” se puede visualizar los datos de contacto: teléfono, horario (especificando que no se abre el local los días feriados no laborales), email,  dirección y  redes sociales, Debajo de estos datos un mapa interactivo con la ubicación de la barbería y seguido </w:t>
             </w:r>
           </w:p>
         </w:tc>
@@ -3696,139 +5589,56 @@
             <w:r>
               <w:rPr>
                 <w:rFonts w:ascii="Times New Roman" w:hAnsi="Times New Roman" w:cs="Times New Roman"/>
-              </w:rPr>
-              <w:t xml:space="preserve">Validación: ver las imágenes y la descripción </w:t>
-            </w:r>
-            <w:r>
-              <w:rPr>
-                <w:rFonts w:ascii="Times New Roman" w:hAnsi="Times New Roman" w:cs="Times New Roman"/>
-              </w:rPr>
-              <w:t>de los barberos</w:t>
-            </w:r>
-          </w:p>
-        </w:tc>
-      </w:tr>
-      <w:tr>
-        <w:tc>
-          <w:tcPr>
-            <w:tcW w:w="9016" w:type="dxa"/>
-            <w:gridSpan w:val="2"/>
-          </w:tcPr>
-          <w:p>
-            <w:pPr>
-              <w:spacing w:line="540" w:lineRule="exact"/>
-              <w:jc w:val="center"/>
-              <w:rPr>
-                <w:rFonts w:ascii="Times New Roman" w:hAnsi="Times New Roman" w:cs="Times New Roman"/>
-              </w:rPr>
-            </w:pPr>
-            <w:r>
-              <w:rPr>
-                <w:rFonts w:ascii="Times New Roman" w:hAnsi="Times New Roman" w:cs="Times New Roman"/>
-              </w:rPr>
-              <w:lastRenderedPageBreak/>
-              <w:t xml:space="preserve">HISTORIA DE USUARIO </w:t>
-            </w:r>
-          </w:p>
-        </w:tc>
-      </w:tr>
-      <w:tr>
-        <w:tc>
-          <w:tcPr>
-            <w:tcW w:w="4508" w:type="dxa"/>
-          </w:tcPr>
-          <w:p>
-            <w:pPr>
-              <w:spacing w:line="540" w:lineRule="exact"/>
-              <w:jc w:val="both"/>
-              <w:rPr>
-                <w:rFonts w:ascii="Times New Roman" w:hAnsi="Times New Roman" w:cs="Times New Roman"/>
-              </w:rPr>
-            </w:pPr>
-            <w:r>
-              <w:rPr>
-                <w:rFonts w:ascii="Times New Roman" w:hAnsi="Times New Roman" w:cs="Times New Roman"/>
-              </w:rPr>
-              <w:t>Número: 6</w:t>
-            </w:r>
-          </w:p>
-        </w:tc>
-        <w:tc>
-          <w:tcPr>
-            <w:tcW w:w="4508" w:type="dxa"/>
-          </w:tcPr>
-          <w:p>
-            <w:pPr>
-              <w:spacing w:line="540" w:lineRule="exact"/>
-              <w:jc w:val="both"/>
-              <w:rPr>
-                <w:rFonts w:ascii="Times New Roman" w:hAnsi="Times New Roman" w:cs="Times New Roman"/>
-              </w:rPr>
-            </w:pPr>
-            <w:proofErr w:type="spellStart"/>
-            <w:proofErr w:type="gramStart"/>
-            <w:r>
-              <w:rPr>
-                <w:rFonts w:ascii="Times New Roman" w:hAnsi="Times New Roman" w:cs="Times New Roman"/>
-              </w:rPr>
-              <w:t>Usuario:Cliente</w:t>
-            </w:r>
-            <w:proofErr w:type="spellEnd"/>
-            <w:proofErr w:type="gramEnd"/>
-          </w:p>
-        </w:tc>
-      </w:tr>
-      <w:tr>
-        <w:tc>
-          <w:tcPr>
-            <w:tcW w:w="9016" w:type="dxa"/>
-            <w:gridSpan w:val="2"/>
-          </w:tcPr>
-          <w:p>
-            <w:pPr>
-              <w:spacing w:line="540" w:lineRule="exact"/>
-              <w:jc w:val="both"/>
-              <w:rPr>
-                <w:rFonts w:ascii="Times New Roman" w:hAnsi="Times New Roman" w:cs="Times New Roman"/>
-              </w:rPr>
-            </w:pPr>
-            <w:r>
-              <w:rPr>
-                <w:rFonts w:ascii="Times New Roman" w:hAnsi="Times New Roman" w:cs="Times New Roman"/>
-              </w:rPr>
-              <w:t>Nombre Historia: Precio</w:t>
-            </w:r>
-          </w:p>
-        </w:tc>
-      </w:tr>
-      <w:tr>
-        <w:trPr>
-          <w:trHeight w:val="1640"/>
-        </w:trPr>
-        <w:tc>
-          <w:tcPr>
-            <w:tcW w:w="9016" w:type="dxa"/>
-            <w:gridSpan w:val="2"/>
-          </w:tcPr>
-          <w:p>
-            <w:pPr>
-              <w:spacing w:line="540" w:lineRule="exact"/>
-              <w:jc w:val="both"/>
-              <w:rPr>
-                <w:rFonts w:ascii="Times New Roman" w:hAnsi="Times New Roman" w:cs="Times New Roman"/>
-              </w:rPr>
-            </w:pPr>
-            <w:r>
-              <w:rPr>
-                <w:rFonts w:ascii="Times New Roman" w:hAnsi="Times New Roman" w:cs="Times New Roman"/>
-              </w:rPr>
-              <w:t xml:space="preserve">Descripción: En la sección “Precios” se podrán ver </w:t>
-            </w:r>
-            <w:r>
-              <w:rPr>
-                <w:rFonts w:ascii="Times New Roman" w:hAnsi="Times New Roman" w:cs="Times New Roman"/>
-              </w:rPr>
-              <w:t xml:space="preserve">una tabla con: nombre del servicios, descripción y precio. Debajo de la tabla una nota que diga “solo se acepta efectivo” </w:t>
+                <w:b/>
+                <w:bCs/>
+              </w:rPr>
+              <w:t>Como</w:t>
+            </w:r>
+            <w:r>
+              <w:rPr>
+                <w:rFonts w:ascii="Times New Roman" w:hAnsi="Times New Roman" w:cs="Times New Roman"/>
+              </w:rPr>
+              <w:t xml:space="preserve"> cliente,</w:t>
+            </w:r>
+            <w:r>
+              <w:rPr>
+                <w:rFonts w:ascii="Times New Roman" w:hAnsi="Times New Roman" w:cs="Times New Roman"/>
+              </w:rPr>
+              <w:t xml:space="preserve"> </w:t>
+            </w:r>
+            <w:r>
+              <w:rPr>
+                <w:rFonts w:ascii="Times New Roman" w:hAnsi="Times New Roman" w:cs="Times New Roman"/>
+                <w:b/>
+                <w:bCs/>
+              </w:rPr>
+              <w:t>quiero</w:t>
+            </w:r>
+            <w:r>
+              <w:rPr>
+                <w:rFonts w:ascii="Times New Roman" w:hAnsi="Times New Roman" w:cs="Times New Roman"/>
+              </w:rPr>
+              <w:t xml:space="preserve"> ver los datos de contacto y ubicación del local,</w:t>
+            </w:r>
+            <w:r>
+              <w:rPr>
+                <w:rFonts w:ascii="Times New Roman" w:hAnsi="Times New Roman" w:cs="Times New Roman"/>
+              </w:rPr>
+              <w:br/>
+            </w:r>
+            <w:r>
+              <w:rPr>
+                <w:rFonts w:ascii="Times New Roman" w:hAnsi="Times New Roman" w:cs="Times New Roman"/>
+                <w:b/>
+                <w:bCs/>
+              </w:rPr>
+              <w:t>para</w:t>
+            </w:r>
+            <w:r>
+              <w:rPr>
+                <w:rFonts w:ascii="Times New Roman" w:hAnsi="Times New Roman" w:cs="Times New Roman"/>
+              </w:rPr>
+              <w:t xml:space="preserve"> poder comunicarme o llegar fácilmente a la barbería.</w:t>
             </w:r>
           </w:p>
         </w:tc>
@@ -3854,13 +5664,21 @@
               <w:rPr>
                 <w:rFonts w:ascii="Times New Roman" w:hAnsi="Times New Roman" w:cs="Times New Roman"/>
               </w:rPr>
-              <w:t xml:space="preserve">Validación: ver </w:t>
-            </w:r>
-            <w:r>
-              <w:rPr>
-                <w:rFonts w:ascii="Times New Roman" w:hAnsi="Times New Roman" w:cs="Times New Roman"/>
-              </w:rPr>
-              <w:t>tabla de precios y nota de forma de pago en efectivo</w:t>
+              <w:t xml:space="preserve">Validación: Visualización de mapa cargado desde Api de Google </w:t>
+            </w:r>
+            <w:proofErr w:type="spellStart"/>
+            <w:r>
+              <w:rPr>
+                <w:rFonts w:ascii="Times New Roman" w:hAnsi="Times New Roman" w:cs="Times New Roman"/>
+              </w:rPr>
+              <w:t>Maps</w:t>
+            </w:r>
+            <w:proofErr w:type="spellEnd"/>
+            <w:r>
+              <w:rPr>
+                <w:rFonts w:ascii="Times New Roman" w:hAnsi="Times New Roman" w:cs="Times New Roman"/>
+              </w:rPr>
+              <w:t xml:space="preserve"> marcando el lugar de ubicación de la Barberia y datos de horario, email, dirección y redes sociales. </w:t>
             </w:r>
           </w:p>
         </w:tc>
@@ -3875,9 +5693,37 @@
         </w:rPr>
       </w:pPr>
     </w:p>
+    <w:p>
+      <w:pPr>
+        <w:spacing w:line="540" w:lineRule="exact"/>
+        <w:jc w:val="both"/>
+        <w:rPr>
+          <w:rFonts w:ascii="Times New Roman" w:hAnsi="Times New Roman" w:cs="Times New Roman"/>
+        </w:rPr>
+      </w:pPr>
+    </w:p>
+    <w:p>
+      <w:pPr>
+        <w:spacing w:line="540" w:lineRule="exact"/>
+        <w:jc w:val="both"/>
+        <w:rPr>
+          <w:rFonts w:ascii="Times New Roman" w:hAnsi="Times New Roman" w:cs="Times New Roman"/>
+        </w:rPr>
+      </w:pPr>
+    </w:p>
+    <w:p>
+      <w:pPr>
+        <w:spacing w:line="540" w:lineRule="exact"/>
+        <w:jc w:val="both"/>
+        <w:rPr>
+          <w:rFonts w:ascii="Times New Roman" w:hAnsi="Times New Roman" w:cs="Times New Roman"/>
+        </w:rPr>
+      </w:pPr>
+    </w:p>
     <w:tbl>
       <w:tblPr>
         <w:tblStyle w:val="Tablaconcuadrcula"/>
+        <w:tblpPr w:leftFromText="141" w:rightFromText="141" w:vertAnchor="page" w:horzAnchor="margin" w:tblpY="1441"/>
         <w:tblW w:w="0" w:type="auto"/>
         <w:tblLook w:val="04A0" w:firstRow="1" w:lastRow="0" w:firstColumn="1" w:lastColumn="0" w:noHBand="0" w:noVBand="1"/>
       </w:tblPr>
@@ -3890,6 +5736,7 @@
           <w:tcPr>
             <w:tcW w:w="9016" w:type="dxa"/>
             <w:gridSpan w:val="2"/>
+            <w:shd w:val="clear" w:color="auto" w:fill="C1E4F5" w:themeFill="accent1" w:themeFillTint="33"/>
           </w:tcPr>
           <w:p>
             <w:pPr>
@@ -3903,6 +5750,7 @@
               <w:rPr>
                 <w:rFonts w:ascii="Times New Roman" w:hAnsi="Times New Roman" w:cs="Times New Roman"/>
               </w:rPr>
+              <w:lastRenderedPageBreak/>
               <w:t xml:space="preserve">HISTORIA DE USUARIO </w:t>
             </w:r>
           </w:p>
@@ -3925,7 +5773,7 @@
               <w:rPr>
                 <w:rFonts w:ascii="Times New Roman" w:hAnsi="Times New Roman" w:cs="Times New Roman"/>
               </w:rPr>
-              <w:t>Número: 7</w:t>
+              <w:t>Número: 8</w:t>
             </w:r>
           </w:p>
         </w:tc>
@@ -3941,16 +5789,12 @@
                 <w:rFonts w:ascii="Times New Roman" w:hAnsi="Times New Roman" w:cs="Times New Roman"/>
               </w:rPr>
             </w:pPr>
-            <w:proofErr w:type="spellStart"/>
-            <w:proofErr w:type="gramStart"/>
-            <w:r>
-              <w:rPr>
-                <w:rFonts w:ascii="Times New Roman" w:hAnsi="Times New Roman" w:cs="Times New Roman"/>
-              </w:rPr>
-              <w:t>Usuario:Cliente</w:t>
-            </w:r>
-            <w:proofErr w:type="spellEnd"/>
-            <w:proofErr w:type="gramEnd"/>
+            <w:r>
+              <w:rPr>
+                <w:rFonts w:ascii="Times New Roman" w:hAnsi="Times New Roman" w:cs="Times New Roman"/>
+              </w:rPr>
+              <w:t>Usuario: dueño Barberia / Socio</w:t>
+            </w:r>
           </w:p>
         </w:tc>
       </w:tr>
@@ -3972,7 +5816,111 @@
               <w:rPr>
                 <w:rFonts w:ascii="Times New Roman" w:hAnsi="Times New Roman" w:cs="Times New Roman"/>
               </w:rPr>
-              <w:t>Nombre Historia: Contacto</w:t>
+              <w:t>Nombre Historia: Login</w:t>
+            </w:r>
+          </w:p>
+        </w:tc>
+      </w:tr>
+      <w:tr>
+        <w:tc>
+          <w:tcPr>
+            <w:tcW w:w="4508" w:type="dxa"/>
+          </w:tcPr>
+          <w:p>
+            <w:pPr>
+              <w:spacing w:line="540" w:lineRule="exact"/>
+              <w:jc w:val="both"/>
+              <w:rPr>
+                <w:rFonts w:ascii="Times New Roman" w:hAnsi="Times New Roman" w:cs="Times New Roman"/>
+              </w:rPr>
+            </w:pPr>
+            <w:proofErr w:type="spellStart"/>
+            <w:r>
+              <w:rPr>
+                <w:rFonts w:ascii="Times New Roman" w:hAnsi="Times New Roman" w:cs="Times New Roman"/>
+              </w:rPr>
+              <w:t>DoR</w:t>
+            </w:r>
+            <w:proofErr w:type="spellEnd"/>
+            <w:r>
+              <w:rPr>
+                <w:rFonts w:ascii="Times New Roman" w:hAnsi="Times New Roman" w:cs="Times New Roman"/>
+              </w:rPr>
+              <w:t>: Credenciales usuario: admin, contraseña: Barberia.</w:t>
+            </w:r>
+          </w:p>
+        </w:tc>
+        <w:tc>
+          <w:tcPr>
+            <w:tcW w:w="4508" w:type="dxa"/>
+          </w:tcPr>
+          <w:p>
+            <w:pPr>
+              <w:spacing w:line="540" w:lineRule="exact"/>
+              <w:jc w:val="both"/>
+              <w:rPr>
+                <w:rFonts w:ascii="Times New Roman" w:hAnsi="Times New Roman" w:cs="Times New Roman"/>
+              </w:rPr>
+            </w:pPr>
+            <w:r>
+              <w:rPr>
+                <w:rFonts w:ascii="Times New Roman" w:hAnsi="Times New Roman" w:cs="Times New Roman"/>
+              </w:rPr>
+              <w:t>Restricción: solo los administradores tienen acceso</w:t>
+            </w:r>
+          </w:p>
+        </w:tc>
+      </w:tr>
+      <w:tr>
+        <w:tc>
+          <w:tcPr>
+            <w:tcW w:w="4508" w:type="dxa"/>
+          </w:tcPr>
+          <w:p>
+            <w:pPr>
+              <w:spacing w:line="540" w:lineRule="exact"/>
+              <w:jc w:val="both"/>
+              <w:rPr>
+                <w:rFonts w:ascii="Times New Roman" w:hAnsi="Times New Roman" w:cs="Times New Roman"/>
+              </w:rPr>
+            </w:pPr>
+            <w:r>
+              <w:rPr>
+                <w:rFonts w:ascii="Times New Roman" w:hAnsi="Times New Roman" w:cs="Times New Roman"/>
+              </w:rPr>
+              <w:t>Esfuerzo Fibonacci</w:t>
+            </w:r>
+            <w:r>
+              <w:rPr>
+                <w:rFonts w:ascii="Times New Roman" w:hAnsi="Times New Roman" w:cs="Times New Roman"/>
+              </w:rPr>
+              <w:t>: 5</w:t>
+            </w:r>
+          </w:p>
+        </w:tc>
+        <w:tc>
+          <w:tcPr>
+            <w:tcW w:w="4508" w:type="dxa"/>
+          </w:tcPr>
+          <w:p>
+            <w:pPr>
+              <w:spacing w:line="540" w:lineRule="exact"/>
+              <w:jc w:val="both"/>
+              <w:rPr>
+                <w:rFonts w:ascii="Times New Roman" w:hAnsi="Times New Roman" w:cs="Times New Roman"/>
+              </w:rPr>
+            </w:pPr>
+            <w:r>
+              <w:rPr>
+                <w:rFonts w:ascii="Times New Roman" w:hAnsi="Times New Roman" w:cs="Times New Roman"/>
+              </w:rPr>
+              <w:t>Priorización</w:t>
+            </w:r>
+            <w:r>
+              <w:rPr>
+                <w:rFonts w:ascii="Times New Roman" w:hAnsi="Times New Roman" w:cs="Times New Roman"/>
+              </w:rPr>
+              <w:t>: 2</w:t>
             </w:r>
           </w:p>
         </w:tc>
@@ -3998,77 +5946,22 @@
               <w:rPr>
                 <w:rFonts w:ascii="Times New Roman" w:hAnsi="Times New Roman" w:cs="Times New Roman"/>
               </w:rPr>
-              <w:t xml:space="preserve">Descripción: En la sección “Contacto” se puede visualizar </w:t>
-            </w:r>
-            <w:r>
-              <w:rPr>
-                <w:rFonts w:ascii="Times New Roman" w:hAnsi="Times New Roman" w:cs="Times New Roman"/>
-              </w:rPr>
-              <w:t xml:space="preserve">los datos de contacto: teléfono, </w:t>
-            </w:r>
-            <w:r>
-              <w:rPr>
-                <w:rFonts w:ascii="Times New Roman" w:hAnsi="Times New Roman" w:cs="Times New Roman"/>
-              </w:rPr>
-              <w:t xml:space="preserve">horario (especificando que no se abre el local los días feriados no laborales), </w:t>
-            </w:r>
-            <w:proofErr w:type="gramStart"/>
-            <w:r>
-              <w:rPr>
-                <w:rFonts w:ascii="Times New Roman" w:hAnsi="Times New Roman" w:cs="Times New Roman"/>
-              </w:rPr>
-              <w:t>email,  dirección</w:t>
-            </w:r>
-            <w:proofErr w:type="gramEnd"/>
-            <w:r>
-              <w:rPr>
-                <w:rFonts w:ascii="Times New Roman" w:hAnsi="Times New Roman" w:cs="Times New Roman"/>
-              </w:rPr>
-              <w:t xml:space="preserve"> </w:t>
-            </w:r>
-            <w:proofErr w:type="gramStart"/>
-            <w:r>
-              <w:rPr>
-                <w:rFonts w:ascii="Times New Roman" w:hAnsi="Times New Roman" w:cs="Times New Roman"/>
-              </w:rPr>
-              <w:t xml:space="preserve">y </w:t>
-            </w:r>
-            <w:r>
-              <w:rPr>
-                <w:rFonts w:ascii="Times New Roman" w:hAnsi="Times New Roman" w:cs="Times New Roman"/>
-              </w:rPr>
-              <w:t xml:space="preserve"> redes</w:t>
-            </w:r>
-            <w:proofErr w:type="gramEnd"/>
-            <w:r>
-              <w:rPr>
-                <w:rFonts w:ascii="Times New Roman" w:hAnsi="Times New Roman" w:cs="Times New Roman"/>
-              </w:rPr>
-              <w:t xml:space="preserve"> sociales</w:t>
-            </w:r>
-            <w:r>
-              <w:rPr>
-                <w:rFonts w:ascii="Times New Roman" w:hAnsi="Times New Roman" w:cs="Times New Roman"/>
-              </w:rPr>
-              <w:t xml:space="preserve">, </w:t>
-            </w:r>
-            <w:r>
-              <w:rPr>
-                <w:rFonts w:ascii="Times New Roman" w:hAnsi="Times New Roman" w:cs="Times New Roman"/>
-              </w:rPr>
-              <w:t xml:space="preserve">Debajo de estos datos </w:t>
-            </w:r>
-            <w:r>
-              <w:rPr>
-                <w:rFonts w:ascii="Times New Roman" w:hAnsi="Times New Roman" w:cs="Times New Roman"/>
-              </w:rPr>
-              <w:t xml:space="preserve">un mapa </w:t>
-            </w:r>
-            <w:r>
-              <w:rPr>
-                <w:rFonts w:ascii="Times New Roman" w:hAnsi="Times New Roman" w:cs="Times New Roman"/>
-              </w:rPr>
-              <w:t xml:space="preserve">interactivo con la ubicación de la barbería y seguido </w:t>
+              <w:t xml:space="preserve">Descripción: Solo los administradores de la barbería pueden ingresar con usuario y contraseña. Estas credenciales serán: usuario: Admin, contraseña: Barbería. </w:t>
+            </w:r>
+          </w:p>
+          <w:p>
+            <w:pPr>
+              <w:spacing w:line="540" w:lineRule="exact"/>
+              <w:jc w:val="both"/>
+              <w:rPr>
+                <w:rFonts w:ascii="Times New Roman" w:hAnsi="Times New Roman" w:cs="Times New Roman"/>
+              </w:rPr>
+            </w:pPr>
+            <w:r>
+              <w:rPr>
+                <w:rFonts w:ascii="Times New Roman" w:hAnsi="Times New Roman" w:cs="Times New Roman"/>
+              </w:rPr>
+              <w:t>Al ingresar podrán ver únicamente las citas agendadas para el día corriente.</w:t>
             </w:r>
           </w:p>
         </w:tc>
@@ -4093,247 +5986,56 @@
             <w:r>
               <w:rPr>
                 <w:rFonts w:ascii="Times New Roman" w:hAnsi="Times New Roman" w:cs="Times New Roman"/>
-              </w:rPr>
-              <w:t xml:space="preserve">Validación: </w:t>
-            </w:r>
-            <w:r>
-              <w:rPr>
-                <w:rFonts w:ascii="Times New Roman" w:hAnsi="Times New Roman" w:cs="Times New Roman"/>
-              </w:rPr>
-              <w:t>ver datos de contacto y mapa.</w:t>
-            </w:r>
-          </w:p>
-        </w:tc>
-      </w:tr>
-    </w:tbl>
-    <w:p>
-      <w:pPr>
-        <w:spacing w:line="540" w:lineRule="exact"/>
-        <w:jc w:val="both"/>
-        <w:rPr>
-          <w:rFonts w:ascii="Times New Roman" w:hAnsi="Times New Roman" w:cs="Times New Roman"/>
-        </w:rPr>
-      </w:pPr>
-    </w:p>
-    <w:p>
-      <w:pPr>
-        <w:rPr>
-          <w:rFonts w:ascii="Times New Roman" w:hAnsi="Times New Roman" w:cs="Times New Roman"/>
-        </w:rPr>
-      </w:pPr>
-      <w:r>
-        <w:rPr>
-          <w:rFonts w:ascii="Times New Roman" w:hAnsi="Times New Roman" w:cs="Times New Roman"/>
-        </w:rPr>
-        <w:br w:type="page"/>
-      </w:r>
-    </w:p>
-    <w:tbl>
-      <w:tblPr>
-        <w:tblStyle w:val="Tablaconcuadrcula"/>
-        <w:tblW w:w="0" w:type="auto"/>
-        <w:tblLook w:val="04A0" w:firstRow="1" w:lastRow="0" w:firstColumn="1" w:lastColumn="0" w:noHBand="0" w:noVBand="1"/>
-      </w:tblPr>
-      <w:tblGrid>
-        <w:gridCol w:w="4508"/>
-        <w:gridCol w:w="4508"/>
-      </w:tblGrid>
-      <w:tr>
-        <w:tc>
-          <w:tcPr>
-            <w:tcW w:w="9016" w:type="dxa"/>
-            <w:gridSpan w:val="2"/>
-          </w:tcPr>
-          <w:p>
-            <w:pPr>
-              <w:spacing w:line="540" w:lineRule="exact"/>
-              <w:jc w:val="center"/>
-              <w:rPr>
-                <w:rFonts w:ascii="Times New Roman" w:hAnsi="Times New Roman" w:cs="Times New Roman"/>
-              </w:rPr>
-            </w:pPr>
-            <w:r>
-              <w:rPr>
-                <w:rFonts w:ascii="Times New Roman" w:hAnsi="Times New Roman" w:cs="Times New Roman"/>
-              </w:rPr>
-              <w:lastRenderedPageBreak/>
-              <w:t xml:space="preserve">HISTORIA DE USUARIO </w:t>
-            </w:r>
-          </w:p>
-        </w:tc>
-      </w:tr>
-      <w:tr>
-        <w:tc>
-          <w:tcPr>
-            <w:tcW w:w="4508" w:type="dxa"/>
-          </w:tcPr>
-          <w:p>
-            <w:pPr>
-              <w:spacing w:line="540" w:lineRule="exact"/>
-              <w:jc w:val="both"/>
-              <w:rPr>
-                <w:rFonts w:ascii="Times New Roman" w:hAnsi="Times New Roman" w:cs="Times New Roman"/>
-              </w:rPr>
-            </w:pPr>
-            <w:r>
-              <w:rPr>
-                <w:rFonts w:ascii="Times New Roman" w:hAnsi="Times New Roman" w:cs="Times New Roman"/>
-              </w:rPr>
-              <w:t>Número: 8</w:t>
-            </w:r>
-          </w:p>
-        </w:tc>
-        <w:tc>
-          <w:tcPr>
-            <w:tcW w:w="4508" w:type="dxa"/>
-          </w:tcPr>
-          <w:p>
-            <w:pPr>
-              <w:spacing w:line="540" w:lineRule="exact"/>
-              <w:jc w:val="both"/>
-              <w:rPr>
-                <w:rFonts w:ascii="Times New Roman" w:hAnsi="Times New Roman" w:cs="Times New Roman"/>
-              </w:rPr>
-            </w:pPr>
-            <w:r>
-              <w:rPr>
-                <w:rFonts w:ascii="Times New Roman" w:hAnsi="Times New Roman" w:cs="Times New Roman"/>
-              </w:rPr>
-              <w:t>Usuario: dueño Barberia / Socio</w:t>
-            </w:r>
-          </w:p>
-        </w:tc>
-      </w:tr>
-      <w:tr>
-        <w:tc>
-          <w:tcPr>
-            <w:tcW w:w="9016" w:type="dxa"/>
-            <w:gridSpan w:val="2"/>
-          </w:tcPr>
-          <w:p>
-            <w:pPr>
-              <w:spacing w:line="540" w:lineRule="exact"/>
-              <w:jc w:val="both"/>
-              <w:rPr>
-                <w:rFonts w:ascii="Times New Roman" w:hAnsi="Times New Roman" w:cs="Times New Roman"/>
-              </w:rPr>
-            </w:pPr>
-            <w:r>
-              <w:rPr>
-                <w:rFonts w:ascii="Times New Roman" w:hAnsi="Times New Roman" w:cs="Times New Roman"/>
-              </w:rPr>
-              <w:t xml:space="preserve">Nombre Historia: </w:t>
-            </w:r>
-            <w:proofErr w:type="spellStart"/>
-            <w:r>
-              <w:rPr>
-                <w:rFonts w:ascii="Times New Roman" w:hAnsi="Times New Roman" w:cs="Times New Roman"/>
-              </w:rPr>
-              <w:t>Login</w:t>
-            </w:r>
-            <w:proofErr w:type="spellEnd"/>
-          </w:p>
-        </w:tc>
-      </w:tr>
-      <w:tr>
-        <w:tc>
-          <w:tcPr>
-            <w:tcW w:w="4508" w:type="dxa"/>
-          </w:tcPr>
-          <w:p>
-            <w:pPr>
-              <w:spacing w:line="540" w:lineRule="exact"/>
-              <w:jc w:val="both"/>
-              <w:rPr>
-                <w:rFonts w:ascii="Times New Roman" w:hAnsi="Times New Roman" w:cs="Times New Roman"/>
-              </w:rPr>
-            </w:pPr>
-            <w:proofErr w:type="spellStart"/>
-            <w:r>
-              <w:rPr>
-                <w:rFonts w:ascii="Times New Roman" w:hAnsi="Times New Roman" w:cs="Times New Roman"/>
-              </w:rPr>
-              <w:t>Pre-requisitos</w:t>
-            </w:r>
-            <w:proofErr w:type="spellEnd"/>
-            <w:r>
-              <w:rPr>
-                <w:rFonts w:ascii="Times New Roman" w:hAnsi="Times New Roman" w:cs="Times New Roman"/>
-              </w:rPr>
-              <w:t>: Credenciales usuario: admin, contraseña: Barberia.</w:t>
-            </w:r>
-          </w:p>
-        </w:tc>
-        <w:tc>
-          <w:tcPr>
-            <w:tcW w:w="4508" w:type="dxa"/>
-          </w:tcPr>
-          <w:p>
-            <w:pPr>
-              <w:spacing w:line="540" w:lineRule="exact"/>
-              <w:jc w:val="both"/>
-              <w:rPr>
-                <w:rFonts w:ascii="Times New Roman" w:hAnsi="Times New Roman" w:cs="Times New Roman"/>
-              </w:rPr>
-            </w:pPr>
-            <w:r>
-              <w:rPr>
-                <w:rFonts w:ascii="Times New Roman" w:hAnsi="Times New Roman" w:cs="Times New Roman"/>
-              </w:rPr>
-              <w:t>Restricción: solo los administradores tienen acceso</w:t>
-            </w:r>
-          </w:p>
-        </w:tc>
-      </w:tr>
-      <w:tr>
-        <w:trPr>
-          <w:trHeight w:val="1640"/>
-        </w:trPr>
-        <w:tc>
-          <w:tcPr>
-            <w:tcW w:w="9016" w:type="dxa"/>
-            <w:gridSpan w:val="2"/>
-          </w:tcPr>
-          <w:p>
-            <w:pPr>
-              <w:spacing w:line="540" w:lineRule="exact"/>
-              <w:jc w:val="both"/>
-              <w:rPr>
-                <w:rFonts w:ascii="Times New Roman" w:hAnsi="Times New Roman" w:cs="Times New Roman"/>
-              </w:rPr>
-            </w:pPr>
-            <w:r>
-              <w:rPr>
-                <w:rFonts w:ascii="Times New Roman" w:hAnsi="Times New Roman" w:cs="Times New Roman"/>
-              </w:rPr>
-              <w:t xml:space="preserve">Descripción: Solo </w:t>
-            </w:r>
-            <w:r>
-              <w:rPr>
-                <w:rFonts w:ascii="Times New Roman" w:hAnsi="Times New Roman" w:cs="Times New Roman"/>
-              </w:rPr>
-              <w:t xml:space="preserve">los administradores de la barbería pueden ingresar </w:t>
-            </w:r>
-            <w:r>
-              <w:rPr>
-                <w:rFonts w:ascii="Times New Roman" w:hAnsi="Times New Roman" w:cs="Times New Roman"/>
-              </w:rPr>
-              <w:t xml:space="preserve">con usuario y contraseña. Estas credenciales serán: usuario: Admin, contraseña: Barbería. </w:t>
-            </w:r>
-          </w:p>
-          <w:p>
-            <w:pPr>
-              <w:spacing w:line="540" w:lineRule="exact"/>
-              <w:jc w:val="both"/>
-              <w:rPr>
-                <w:rFonts w:ascii="Times New Roman" w:hAnsi="Times New Roman" w:cs="Times New Roman"/>
-              </w:rPr>
-            </w:pPr>
-            <w:r>
-              <w:rPr>
-                <w:rFonts w:ascii="Times New Roman" w:hAnsi="Times New Roman" w:cs="Times New Roman"/>
-              </w:rPr>
-              <w:t>Al ingresar podrán ver únicamente las citas agendadas para el día corriente.</w:t>
+                <w:b/>
+                <w:bCs/>
+              </w:rPr>
+              <w:t>Como</w:t>
+            </w:r>
+            <w:r>
+              <w:rPr>
+                <w:rFonts w:ascii="Times New Roman" w:hAnsi="Times New Roman" w:cs="Times New Roman"/>
+              </w:rPr>
+              <w:t xml:space="preserve"> dueño de la barbería,</w:t>
+            </w:r>
+            <w:r>
+              <w:rPr>
+                <w:rFonts w:ascii="Times New Roman" w:hAnsi="Times New Roman" w:cs="Times New Roman"/>
+              </w:rPr>
+              <w:t xml:space="preserve"> </w:t>
+            </w:r>
+            <w:r>
+              <w:rPr>
+                <w:rFonts w:ascii="Times New Roman" w:hAnsi="Times New Roman" w:cs="Times New Roman"/>
+                <w:b/>
+                <w:bCs/>
+              </w:rPr>
+              <w:t>quiero</w:t>
+            </w:r>
+            <w:r>
+              <w:rPr>
+                <w:rFonts w:ascii="Times New Roman" w:hAnsi="Times New Roman" w:cs="Times New Roman"/>
+              </w:rPr>
+              <w:t xml:space="preserve"> ingresar al sistema con mis credenciales,</w:t>
+            </w:r>
+            <w:r>
+              <w:rPr>
+                <w:rFonts w:ascii="Times New Roman" w:hAnsi="Times New Roman" w:cs="Times New Roman"/>
+              </w:rPr>
+              <w:t xml:space="preserve"> </w:t>
+            </w:r>
+            <w:r>
+              <w:rPr>
+                <w:rFonts w:ascii="Times New Roman" w:hAnsi="Times New Roman" w:cs="Times New Roman"/>
+                <w:b/>
+                <w:bCs/>
+              </w:rPr>
+              <w:t>para</w:t>
+            </w:r>
+            <w:r>
+              <w:rPr>
+                <w:rFonts w:ascii="Times New Roman" w:hAnsi="Times New Roman" w:cs="Times New Roman"/>
+              </w:rPr>
+              <w:t xml:space="preserve"> poder ver las citas agendadas del día y así organizar la jornada laboral.</w:t>
             </w:r>
           </w:p>
         </w:tc>
@@ -4359,13 +6061,28 @@
               <w:rPr>
                 <w:rFonts w:ascii="Times New Roman" w:hAnsi="Times New Roman" w:cs="Times New Roman"/>
               </w:rPr>
-              <w:t xml:space="preserve">Validación: </w:t>
-            </w:r>
-            <w:r>
-              <w:rPr>
-                <w:rFonts w:ascii="Times New Roman" w:hAnsi="Times New Roman" w:cs="Times New Roman"/>
-              </w:rPr>
-              <w:t>ingreso al sistema y visualización de agenda.</w:t>
+              <w:t>Validación 1: credenciales incorrectas y aprieta “Entrar”: cartel “Datos incorrectos”</w:t>
+            </w:r>
+            <w:r>
+              <w:rPr>
+                <w:rFonts w:ascii="Times New Roman" w:hAnsi="Times New Roman" w:cs="Times New Roman"/>
+              </w:rPr>
+              <w:t>.</w:t>
+            </w:r>
+          </w:p>
+          <w:p>
+            <w:pPr>
+              <w:spacing w:line="540" w:lineRule="exact"/>
+              <w:jc w:val="both"/>
+              <w:rPr>
+                <w:rFonts w:ascii="Times New Roman" w:hAnsi="Times New Roman" w:cs="Times New Roman"/>
+              </w:rPr>
+            </w:pPr>
+            <w:r>
+              <w:rPr>
+                <w:rFonts w:ascii="Times New Roman" w:hAnsi="Times New Roman" w:cs="Times New Roman"/>
+              </w:rPr>
+              <w:t>Validación 2: Si se insertan correctamente las credenciales se mostrarán las agendas para ese día, especificando: nombre completo del cliente, fecha, hora, servicio y barbero elegido (si se eligió.)</w:t>
             </w:r>
           </w:p>
         </w:tc>
@@ -4373,57 +6090,22 @@
     </w:tbl>
     <w:p>
       <w:pPr>
-        <w:spacing w:line="540" w:lineRule="exact"/>
-        <w:jc w:val="both"/>
-        <w:rPr>
-          <w:rFonts w:ascii="Times New Roman" w:hAnsi="Times New Roman" w:cs="Times New Roman"/>
-        </w:rPr>
-      </w:pPr>
-    </w:p>
-    <w:p>
-      <w:pPr>
-        <w:spacing w:line="540" w:lineRule="exact"/>
-        <w:jc w:val="both"/>
-        <w:rPr>
-          <w:rFonts w:ascii="Times New Roman" w:hAnsi="Times New Roman" w:cs="Times New Roman"/>
-        </w:rPr>
-      </w:pPr>
-    </w:p>
-    <w:p>
-      <w:pPr>
-        <w:spacing w:line="540" w:lineRule="exact"/>
-        <w:jc w:val="both"/>
-        <w:rPr>
-          <w:rFonts w:ascii="Times New Roman" w:hAnsi="Times New Roman" w:cs="Times New Roman"/>
-        </w:rPr>
-      </w:pPr>
-    </w:p>
-    <w:p>
-      <w:pPr>
-        <w:spacing w:line="540" w:lineRule="exact"/>
-        <w:jc w:val="both"/>
-        <w:rPr>
-          <w:rFonts w:ascii="Times New Roman" w:hAnsi="Times New Roman" w:cs="Times New Roman"/>
-        </w:rPr>
-      </w:pPr>
-    </w:p>
-    <w:p>
-      <w:pPr>
-        <w:spacing w:line="540" w:lineRule="exact"/>
-        <w:jc w:val="both"/>
-        <w:rPr>
-          <w:rFonts w:ascii="Times New Roman" w:hAnsi="Times New Roman" w:cs="Times New Roman"/>
-        </w:rPr>
-      </w:pPr>
-    </w:p>
-    <w:p>
-      <w:pPr>
-        <w:spacing w:line="540" w:lineRule="exact"/>
-        <w:jc w:val="both"/>
-        <w:rPr>
-          <w:rFonts w:ascii="Times New Roman" w:hAnsi="Times New Roman" w:cs="Times New Roman"/>
-        </w:rPr>
-      </w:pPr>
+        <w:rPr>
+          <w:rFonts w:ascii="Times New Roman" w:hAnsi="Times New Roman" w:cs="Times New Roman"/>
+        </w:rPr>
+      </w:pPr>
+      <w:r>
+        <w:rPr>
+          <w:rFonts w:ascii="Times New Roman" w:hAnsi="Times New Roman" w:cs="Times New Roman"/>
+        </w:rPr>
+        <w:t xml:space="preserve"> </w:t>
+      </w:r>
+      <w:r>
+        <w:rPr>
+          <w:rFonts w:ascii="Times New Roman" w:hAnsi="Times New Roman" w:cs="Times New Roman"/>
+        </w:rPr>
+        <w:br w:type="page"/>
+      </w:r>
     </w:p>
     <w:p>
       <w:pPr>
@@ -4462,7 +6144,7 @@
           <w:szCs w:val="40"/>
         </w:rPr>
       </w:pPr>
-      <w:bookmarkStart w:id="5" w:name="_Toc203646885"/>
+      <w:bookmarkStart w:id="5" w:name="_Toc203682021"/>
       <w:r>
         <w:rPr>
           <w:rFonts w:ascii="Times New Roman" w:hAnsi="Times New Roman" w:cs="Times New Roman"/>
@@ -4636,6 +6318,50 @@
           </wp:anchor>
         </w:drawing>
       </w:r>
+      <w:r>
+        <w:rPr>
+          <w:rFonts w:ascii="Times New Roman" w:hAnsi="Times New Roman" w:cs="Times New Roman"/>
+          <w:lang w:val="es-UY"/>
+        </w:rPr>
+        <w:t>.</w:t>
+      </w:r>
+    </w:p>
+    <w:p>
+      <w:pPr>
+        <w:spacing w:line="540" w:lineRule="exact"/>
+        <w:jc w:val="both"/>
+        <w:rPr>
+          <w:rFonts w:ascii="Times New Roman" w:hAnsi="Times New Roman" w:cs="Times New Roman"/>
+          <w:lang w:val="es-UY"/>
+        </w:rPr>
+      </w:pPr>
+    </w:p>
+    <w:p>
+      <w:pPr>
+        <w:pStyle w:val="Ttulo1"/>
+        <w:numPr>
+          <w:ilvl w:val="0"/>
+          <w:numId w:val="12"/>
+        </w:numPr>
+        <w:rPr>
+          <w:rFonts w:ascii="Times New Roman" w:hAnsi="Times New Roman" w:cs="Times New Roman"/>
+          <w:sz w:val="40"/>
+          <w:szCs w:val="40"/>
+          <w:lang w:val="es-UY"/>
+        </w:rPr>
+      </w:pPr>
+      <w:bookmarkStart w:id="6" w:name="_Toc203682022"/>
+      <w:r>
+        <w:rPr>
+          <w:rFonts w:ascii="Times New Roman" w:hAnsi="Times New Roman" w:cs="Times New Roman"/>
+          <w:sz w:val="40"/>
+          <w:szCs w:val="40"/>
+          <w:lang w:val="es-UY"/>
+        </w:rPr>
+        <w:lastRenderedPageBreak/>
+        <w:t>Mockups</w:t>
+      </w:r>
+      <w:bookmarkEnd w:id="6"/>
     </w:p>
     <w:p>
       <w:pPr>
@@ -4644,8 +6370,401 @@
         <w:jc w:val="both"/>
         <w:rPr>
           <w:rFonts w:ascii="Times New Roman" w:hAnsi="Times New Roman" w:cs="Times New Roman"/>
-        </w:rPr>
-      </w:pPr>
+          <w:lang w:val="es-UY"/>
+        </w:rPr>
+      </w:pPr>
+    </w:p>
+    <w:p>
+      <w:pPr>
+        <w:pStyle w:val="Sinespaciado"/>
+        <w:spacing w:line="540" w:lineRule="exact"/>
+        <w:jc w:val="both"/>
+        <w:rPr>
+          <w:rFonts w:ascii="Times New Roman" w:hAnsi="Times New Roman" w:cs="Times New Roman"/>
+        </w:rPr>
+      </w:pPr>
+      <w:r>
+        <w:rPr>
+          <w:rFonts w:ascii="Times New Roman" w:hAnsi="Times New Roman" w:cs="Times New Roman"/>
+          <w:noProof/>
+          <w:lang w:val="es-UY"/>
+        </w:rPr>
+        <mc:AlternateContent>
+          <mc:Choice Requires="wps">
+            <w:drawing>
+              <wp:anchor distT="0" distB="0" distL="114300" distR="114300" simplePos="0" relativeHeight="251666432" behindDoc="0" locked="0" layoutInCell="1" allowOverlap="1" wp14:anchorId="792FD929" wp14:editId="348C461D">
+                <wp:simplePos x="0" y="0"/>
+                <wp:positionH relativeFrom="column">
+                  <wp:posOffset>108329</wp:posOffset>
+                </wp:positionH>
+                <wp:positionV relativeFrom="paragraph">
+                  <wp:posOffset>681535</wp:posOffset>
+                </wp:positionV>
+                <wp:extent cx="1078173" cy="395785"/>
+                <wp:effectExtent l="0" t="0" r="0" b="4445"/>
+                <wp:wrapNone/>
+                <wp:docPr id="756629955" name="Cuadro de texto 3"/>
+                <wp:cNvGraphicFramePr/>
+                <a:graphic xmlns:a="http://schemas.openxmlformats.org/drawingml/2006/main">
+                  <a:graphicData uri="http://schemas.microsoft.com/office/word/2010/wordprocessingShape">
+                    <wps:wsp>
+                      <wps:cNvSpPr txBox="1"/>
+                      <wps:spPr>
+                        <a:xfrm>
+                          <a:off x="0" y="0"/>
+                          <a:ext cx="1078173" cy="395785"/>
+                        </a:xfrm>
+                        <a:prstGeom prst="rect">
+                          <a:avLst/>
+                        </a:prstGeom>
+                        <a:noFill/>
+                        <a:ln w="6350">
+                          <a:noFill/>
+                        </a:ln>
+                      </wps:spPr>
+                      <wps:txbx>
+                        <w:txbxContent>
+                          <w:p>
+                            <w:pPr>
+                              <w:rPr>
+                                <w:color w:val="FFFFFF" w:themeColor="background1"/>
+                                <w:lang w:val="es-UY"/>
+                              </w:rPr>
+                            </w:pPr>
+                            <w:r>
+                              <w:rPr>
+                                <w:color w:val="FFFFFF" w:themeColor="background1"/>
+                                <w:lang w:val="es-UY"/>
+                              </w:rPr>
+                              <w:t>_______</w:t>
+                            </w:r>
+                          </w:p>
+                        </w:txbxContent>
+                      </wps:txbx>
+                      <wps:bodyPr rot="0" spcFirstLastPara="0" vertOverflow="overflow" horzOverflow="overflow" vert="horz" wrap="square" lIns="91440" tIns="45720" rIns="91440" bIns="45720" numCol="1" spcCol="0" rtlCol="0" fromWordArt="0" anchor="t" anchorCtr="0" forceAA="0" compatLnSpc="1">
+                        <a:prstTxWarp prst="textNoShape">
+                          <a:avLst/>
+                        </a:prstTxWarp>
+                        <a:noAutofit/>
+                      </wps:bodyPr>
+                    </wps:wsp>
+                  </a:graphicData>
+                </a:graphic>
+                <wp14:sizeRelH relativeFrom="margin">
+                  <wp14:pctWidth>0</wp14:pctWidth>
+                </wp14:sizeRelH>
+                <wp14:sizeRelV relativeFrom="margin">
+                  <wp14:pctHeight>0</wp14:pctHeight>
+                </wp14:sizeRelV>
+              </wp:anchor>
+            </w:drawing>
+          </mc:Choice>
+          <mc:Fallback>
+            <w:pict>
+              <v:shapetype w14:anchorId="792FD929" id="_x0000_t202" coordsize="21600,21600" o:spt="202" path="m,l,21600r21600,l21600,xe">
+                <v:stroke joinstyle="miter"/>
+                <v:path gradientshapeok="t" o:connecttype="rect"/>
+              </v:shapetype>
+              <v:shape id="Cuadro de texto 3" o:spid="_x0000_s1026" type="#_x0000_t202" style="position:absolute;left:0;text-align:left;margin-left:8.55pt;margin-top:53.65pt;width:84.9pt;height:31.15pt;z-index:251666432;visibility:visible;mso-wrap-style:square;mso-width-percent:0;mso-height-percent:0;mso-wrap-distance-left:9pt;mso-wrap-distance-top:0;mso-wrap-distance-right:9pt;mso-wrap-distance-bottom:0;mso-position-horizontal:absolute;mso-position-horizontal-relative:text;mso-position-vertical:absolute;mso-position-vertical-relative:text;mso-width-percent:0;mso-height-percent:0;mso-width-relative:margin;mso-height-relative:margin;v-text-anchor:top" o:gfxdata="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" filled="f" stroked="f" strokeweight=".5pt">
+                <v:textbox>
+                  <w:txbxContent>
+                    <w:p>
+                      <w:pPr>
+                        <w:rPr>
+                          <w:color w:val="FFFFFF" w:themeColor="background1"/>
+                          <w:lang w:val="es-UY"/>
+                        </w:rPr>
+                      </w:pPr>
+                      <w:r>
+                        <w:rPr>
+                          <w:color w:val="FFFFFF" w:themeColor="background1"/>
+                          <w:lang w:val="es-UY"/>
+                        </w:rPr>
+                        <w:t>_______</w:t>
+                      </w:r>
+                    </w:p>
+                  </w:txbxContent>
+                </v:textbox>
+              </v:shape>
+            </w:pict>
+          </mc:Fallback>
+        </mc:AlternateContent>
+      </w:r>
+      <w:r>
+        <w:rPr>
+          <w:rFonts w:ascii="Times New Roman" w:hAnsi="Times New Roman" w:cs="Times New Roman"/>
+          <w:lang w:val="es-UY"/>
+        </w:rPr>
+        <w:drawing>
+          <wp:anchor distT="0" distB="0" distL="114300" distR="114300" simplePos="0" relativeHeight="251665408" behindDoc="1" locked="0" layoutInCell="1" allowOverlap="1" wp14:anchorId="7014DCB5" wp14:editId="21ED4033">
+            <wp:simplePos x="0" y="0"/>
+            <wp:positionH relativeFrom="margin">
+              <wp:posOffset>133350</wp:posOffset>
+            </wp:positionH>
+            <wp:positionV relativeFrom="paragraph">
+              <wp:posOffset>527050</wp:posOffset>
+            </wp:positionV>
+            <wp:extent cx="8728710" cy="4105275"/>
+            <wp:effectExtent l="0" t="0" r="0" b="9525"/>
+            <wp:wrapSquare wrapText="bothSides"/>
+            <wp:docPr id="1581599646" name="Imagen 2" descr="Texto&#10;&#10;El contenido generado por IA puede ser incorrecto."/>
+            <wp:cNvGraphicFramePr>
+              <a:graphicFrameLocks xmlns:a="http://schemas.openxmlformats.org/drawingml/2006/main" noChangeAspect="1"/>
+            </wp:cNvGraphicFramePr>
+            <a:graphic xmlns:a="http://schemas.openxmlformats.org/drawingml/2006/main">
+              <a:graphicData uri="http://schemas.openxmlformats.org/drawingml/2006/picture">
+                <pic:pic xmlns:pic="http://schemas.openxmlformats.org/drawingml/2006/picture">
+                  <pic:nvPicPr>
+                    <pic:cNvPr id="1581599646" name="Imagen 2" descr="Texto&#10;&#10;El contenido generado por IA puede ser incorrecto."/>
+                    <pic:cNvPicPr>
+                      <a:picLocks noChangeAspect="1" noChangeArrowheads="1"/>
+                    </pic:cNvPicPr>
+                  </pic:nvPicPr>
+                  <pic:blipFill rotWithShape="1">
+                    <a:blip r:embed="rId10">
+                      <a:extLst>
+                        <a:ext uri="{28A0092B-C50C-407E-A947-70E740481C1C}">
+                          <a14:useLocalDpi xmlns:a14="http://schemas.microsoft.com/office/drawing/2010/main" val="0"/>
+                        </a:ext>
+                      </a:extLst>
+                    </a:blip>
+                    <a:srcRect l="434" t="1739" b="15014"/>
+                    <a:stretch>
+                      <a:fillRect/>
+                    </a:stretch>
+                  </pic:blipFill>
+                  <pic:spPr bwMode="auto">
+                    <a:xfrm>
+                      <a:off x="0" y="0"/>
+                      <a:ext cx="8728710" cy="4105275"/>
+                    </a:xfrm>
+                    <a:prstGeom prst="rect">
+                      <a:avLst/>
+                    </a:prstGeom>
+                    <a:noFill/>
+                    <a:ln>
+                      <a:noFill/>
+                    </a:ln>
+                    <a:extLst>
+                      <a:ext uri="{53640926-AAD7-44D8-BBD7-CCE9431645EC}">
+                        <a14:shadowObscured xmlns:a14="http://schemas.microsoft.com/office/drawing/2010/main"/>
+                      </a:ext>
+                    </a:extLst>
+                  </pic:spPr>
+                </pic:pic>
+              </a:graphicData>
+            </a:graphic>
+            <wp14:sizeRelH relativeFrom="margin">
+              <wp14:pctWidth>0</wp14:pctWidth>
+            </wp14:sizeRelH>
+            <wp14:sizeRelV relativeFrom="margin">
+              <wp14:pctHeight>0</wp14:pctHeight>
+            </wp14:sizeRelV>
+          </wp:anchor>
+        </w:drawing>
+      </w:r>
+    </w:p>
+    <w:p>
+      <w:pPr>
+        <w:pStyle w:val="Sinespaciado"/>
+        <w:spacing w:line="540" w:lineRule="exact"/>
+        <w:jc w:val="both"/>
+        <w:rPr>
+          <w:rFonts w:ascii="Times New Roman" w:hAnsi="Times New Roman" w:cs="Times New Roman"/>
+          <w:lang w:val="es-UY"/>
+        </w:rPr>
+      </w:pPr>
+    </w:p>
+    <w:p>
+      <w:pPr>
+        <w:pStyle w:val="Sinespaciado"/>
+        <w:spacing w:line="540" w:lineRule="exact"/>
+        <w:jc w:val="both"/>
+        <w:rPr>
+          <w:rFonts w:ascii="Times New Roman" w:hAnsi="Times New Roman" w:cs="Times New Roman"/>
+          <w:lang w:val="es-UY"/>
+        </w:rPr>
+      </w:pPr>
+    </w:p>
+    <w:p>
+      <w:pPr>
+        <w:pStyle w:val="Sinespaciado"/>
+        <w:spacing w:line="540" w:lineRule="exact"/>
+        <w:jc w:val="both"/>
+        <w:rPr>
+          <w:rFonts w:ascii="Times New Roman" w:hAnsi="Times New Roman" w:cs="Times New Roman"/>
+        </w:rPr>
+      </w:pPr>
+      <w:r>
+        <w:rPr>
+          <w:rFonts w:ascii="Times New Roman" w:hAnsi="Times New Roman" w:cs="Times New Roman"/>
+          <w:noProof/>
+          <w:lang w:val="es-UY"/>
+        </w:rPr>
+        <mc:AlternateContent>
+          <mc:Choice Requires="wps">
+            <w:drawing>
+              <wp:anchor distT="0" distB="0" distL="114300" distR="114300" simplePos="0" relativeHeight="251669504" behindDoc="0" locked="0" layoutInCell="1" allowOverlap="1" wp14:anchorId="2F193AFD" wp14:editId="5F1AD088">
+                <wp:simplePos x="0" y="0"/>
+                <wp:positionH relativeFrom="column">
+                  <wp:posOffset>2898775</wp:posOffset>
+                </wp:positionH>
+                <wp:positionV relativeFrom="paragraph">
+                  <wp:posOffset>430530</wp:posOffset>
+                </wp:positionV>
+                <wp:extent cx="1078173" cy="395785"/>
+                <wp:effectExtent l="0" t="0" r="0" b="4445"/>
+                <wp:wrapNone/>
+                <wp:docPr id="1990847889" name="Cuadro de texto 3"/>
+                <wp:cNvGraphicFramePr/>
+                <a:graphic xmlns:a="http://schemas.openxmlformats.org/drawingml/2006/main">
+                  <a:graphicData uri="http://schemas.microsoft.com/office/word/2010/wordprocessingShape">
+                    <wps:wsp>
+                      <wps:cNvSpPr txBox="1"/>
+                      <wps:spPr>
+                        <a:xfrm>
+                          <a:off x="0" y="0"/>
+                          <a:ext cx="1078173" cy="395785"/>
+                        </a:xfrm>
+                        <a:prstGeom prst="rect">
+                          <a:avLst/>
+                        </a:prstGeom>
+                        <a:noFill/>
+                        <a:ln w="6350">
+                          <a:noFill/>
+                        </a:ln>
+                      </wps:spPr>
+                      <wps:txbx>
+                        <w:txbxContent>
+                          <w:p>
+                            <w:pPr>
+                              <w:rPr>
+                                <w:color w:val="FFFFFF" w:themeColor="background1"/>
+                                <w:lang w:val="es-UY"/>
+                              </w:rPr>
+                            </w:pPr>
+                            <w:r>
+                              <w:rPr>
+                                <w:color w:val="FFFFFF" w:themeColor="background1"/>
+                                <w:lang w:val="es-UY"/>
+                              </w:rPr>
+                              <w:t>_______</w:t>
+                            </w:r>
+                          </w:p>
+                        </w:txbxContent>
+                      </wps:txbx>
+                      <wps:bodyPr rot="0" spcFirstLastPara="0" vertOverflow="overflow" horzOverflow="overflow" vert="horz" wrap="square" lIns="91440" tIns="45720" rIns="91440" bIns="45720" numCol="1" spcCol="0" rtlCol="0" fromWordArt="0" anchor="t" anchorCtr="0" forceAA="0" compatLnSpc="1">
+                        <a:prstTxWarp prst="textNoShape">
+                          <a:avLst/>
+                        </a:prstTxWarp>
+                        <a:noAutofit/>
+                      </wps:bodyPr>
+                    </wps:wsp>
+                  </a:graphicData>
+                </a:graphic>
+                <wp14:sizeRelH relativeFrom="margin">
+                  <wp14:pctWidth>0</wp14:pctWidth>
+                </wp14:sizeRelH>
+                <wp14:sizeRelV relativeFrom="margin">
+                  <wp14:pctHeight>0</wp14:pctHeight>
+                </wp14:sizeRelV>
+              </wp:anchor>
+            </w:drawing>
+          </mc:Choice>
+          <mc:Fallback>
+            <w:pict>
+              <v:shape w14:anchorId="2F193AFD" id="_x0000_s1027" type="#_x0000_t202" style="position:absolute;left:0;text-align:left;margin-left:228.25pt;margin-top:33.9pt;width:84.9pt;height:31.15pt;z-index:251669504;visibility:visible;mso-wrap-style:square;mso-width-percent:0;mso-height-percent:0;mso-wrap-distance-left:9pt;mso-wrap-distance-top:0;mso-wrap-distance-right:9pt;mso-wrap-distance-bottom:0;mso-position-horizontal:absolute;mso-position-horizontal-relative:text;mso-position-vertical:absolute;mso-position-vertical-relative:text;mso-width-percent:0;mso-height-percent:0;mso-width-relative:margin;mso-height-relative:margin;v-text-anchor:top" o:gfxdata="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" filled="f" stroked="f" strokeweight=".5pt">
+                <v:textbox>
+                  <w:txbxContent>
+                    <w:p>
+                      <w:pPr>
+                        <w:rPr>
+                          <w:color w:val="FFFFFF" w:themeColor="background1"/>
+                          <w:lang w:val="es-UY"/>
+                        </w:rPr>
+                      </w:pPr>
+                      <w:r>
+                        <w:rPr>
+                          <w:color w:val="FFFFFF" w:themeColor="background1"/>
+                          <w:lang w:val="es-UY"/>
+                        </w:rPr>
+                        <w:t>_______</w:t>
+                      </w:r>
+                    </w:p>
+                  </w:txbxContent>
+                </v:textbox>
+              </v:shape>
+            </w:pict>
+          </mc:Fallback>
+        </mc:AlternateContent>
+      </w:r>
+      <w:r>
+        <w:rPr>
+          <w:noProof/>
+        </w:rPr>
+        <w:drawing>
+          <wp:anchor distT="0" distB="0" distL="114300" distR="114300" simplePos="0" relativeHeight="251667456" behindDoc="1" locked="0" layoutInCell="1" allowOverlap="1" wp14:anchorId="20C6A0E1" wp14:editId="0E22E7EA">
+            <wp:simplePos x="0" y="0"/>
+            <wp:positionH relativeFrom="column">
+              <wp:posOffset>2392680</wp:posOffset>
+            </wp:positionH>
+            <wp:positionV relativeFrom="paragraph">
+              <wp:posOffset>381000</wp:posOffset>
+            </wp:positionV>
+            <wp:extent cx="3822700" cy="5731510"/>
+            <wp:effectExtent l="0" t="0" r="6350" b="2540"/>
+            <wp:wrapNone/>
+            <wp:docPr id="1030622142" name="Imagen 4" descr="Imagen generada"/>
+            <wp:cNvGraphicFramePr>
+              <a:graphicFrameLocks xmlns:a="http://schemas.openxmlformats.org/drawingml/2006/main" noChangeAspect="1"/>
+            </wp:cNvGraphicFramePr>
+            <a:graphic xmlns:a="http://schemas.openxmlformats.org/drawingml/2006/main">
+              <a:graphicData uri="http://schemas.openxmlformats.org/drawingml/2006/picture">
+                <pic:pic xmlns:pic="http://schemas.openxmlformats.org/drawingml/2006/picture">
+                  <pic:nvPicPr>
+                    <pic:cNvPr id="0" name="Picture 8" descr="Imagen generada"/>
+                    <pic:cNvPicPr>
+                      <a:picLocks noChangeAspect="1" noChangeArrowheads="1"/>
+                    </pic:cNvPicPr>
+                  </pic:nvPicPr>
+                  <pic:blipFill>
+                    <a:blip r:embed="rId11">
+                      <a:extLst>
+                        <a:ext uri="{28A0092B-C50C-407E-A947-70E740481C1C}">
+                          <a14:useLocalDpi xmlns:a14="http://schemas.microsoft.com/office/drawing/2010/main" val="0"/>
+                        </a:ext>
+                      </a:extLst>
+                    </a:blip>
+                    <a:srcRect/>
+                    <a:stretch>
+                      <a:fillRect/>
+                    </a:stretch>
+                  </pic:blipFill>
+                  <pic:spPr bwMode="auto">
+                    <a:xfrm>
+                      <a:off x="0" y="0"/>
+                      <a:ext cx="3822700" cy="5731510"/>
+                    </a:xfrm>
+                    <a:prstGeom prst="rect">
+                      <a:avLst/>
+                    </a:prstGeom>
+                    <a:noFill/>
+                    <a:ln>
+                      <a:noFill/>
+                    </a:ln>
+                  </pic:spPr>
+                </pic:pic>
+              </a:graphicData>
+            </a:graphic>
+            <wp14:sizeRelH relativeFrom="page">
+              <wp14:pctWidth>0</wp14:pctWidth>
+            </wp14:sizeRelH>
+            <wp14:sizeRelV relativeFrom="page">
+              <wp14:pctHeight>0</wp14:pctHeight>
+            </wp14:sizeRelV>
+          </wp:anchor>
+        </w:drawing>
+      </w:r>
     </w:p>
     <w:sectPr>
       <w:pgSz w:w="16838" w:h="11906" w:orient="landscape"/>
@@ -6702,7 +8821,6 @@
   <w:style w:type="character" w:default="1" w:styleId="Fuentedeprrafopredeter">
     <w:name w:val="Default Paragraph Font"/>
     <w:uiPriority w:val="1"/>
-    <w:semiHidden/>
     <w:unhideWhenUsed/>
   </w:style>
   <w:style w:type="table" w:default="1" w:styleId="Tablanormal">

</xml_diff>